<commit_message>
Added updated draft and review responses
</commit_message>
<xml_diff>
--- a/output/formatted-paper/19-03-04-paper-markup.docx
+++ b/output/formatted-paper/19-03-04-paper-markup.docx
@@ -155,10 +155,15 @@
       </w:r>
       <w:ins w:id="1" w:author="Samuel Abbott" w:date="2019-03-04T12:07:00Z">
         <w:r>
-          <w:t>3189</w:t>
+          <w:t>31</w:t>
         </w:r>
       </w:ins>
-      <w:del w:id="2" w:author="Samuel Abbott" w:date="2019-03-04T12:07:00Z">
+      <w:ins w:id="2" w:author="Samuel Abbott" w:date="2019-03-04T12:42:00Z">
+        <w:r>
+          <w:t>90</w:t>
+        </w:r>
+      </w:ins>
+      <w:del w:id="3" w:author="Samuel Abbott" w:date="2019-03-04T12:07:00Z">
         <w:r>
           <w:delText>2790</w:delText>
         </w:r>
@@ -166,7 +171,6 @@
       <w:r>
         <w:t xml:space="preserve"> (5000)</w:t>
       </w:r>
-      <w:bookmarkStart w:id="3" w:name="_GoBack"/>
     </w:p>
     <w:p>
       <w:pPr>
@@ -351,7 +355,6 @@
         </w:r>
       </w:ins>
     </w:p>
-    <w:bookmarkEnd w:id="3"/>
     <w:p>
       <w:pPr>
         <w:numPr>
@@ -10283,20 +10286,24 @@
         <w:r>
           <w:t xml:space="preserve">Further work is required to determine whether years since vaccination and age at vaccination are associated with TB outcomes as this study was limited by low sample size, missing data for year of vaccination, and the relative rarity of some TB outcomes. However, due to the continuous collection of the surveillance data used in this analysis, this study could be repeated once additional data have been collected. If this study were to </w:t>
         </w:r>
-        <w:proofErr w:type="gramStart"/>
+      </w:ins>
+      <w:ins w:id="577" w:author="Samuel Abbott" w:date="2019-03-04T12:43:00Z">
         <w:r>
-          <w:t>repeated</w:t>
+          <w:t xml:space="preserve">be </w:t>
         </w:r>
-        <w:proofErr w:type="gramEnd"/>
+      </w:ins>
+      <w:bookmarkStart w:id="578" w:name="_GoBack"/>
+      <w:bookmarkEnd w:id="578"/>
+      <w:ins w:id="579" w:author="Samuel Abbott" w:date="2019-03-04T12:00:00Z">
         <w:r>
-          <w:t xml:space="preserve"> with a larger sample size particular attention should be given to the functional form of any </w:t>
+          <w:t xml:space="preserve">repeated with a larger sample size particular attention should be given to the functional </w:t>
         </w:r>
         <w:r>
           <w:lastRenderedPageBreak/>
-          <w:t xml:space="preserve">decay in protection from negative TB outcomes. </w:t>
+          <w:t xml:space="preserve">form of any decay in protection from negative TB outcomes. </w:t>
         </w:r>
       </w:ins>
-      <w:ins w:id="577" w:author="Samuel Abbott" w:date="2019-03-04T12:03:00Z">
+      <w:ins w:id="580" w:author="Samuel Abbott" w:date="2019-03-04T12:03:00Z">
         <w:r>
           <w:t>Additionally, a larger sample size would allow investigation of the associations identified between TB outcomes and BCG vaccination stratified by pulmonary, extrapulmonary, and disseminated TB disease.</w:t>
         </w:r>
@@ -10304,17 +10311,17 @@
           <w:t xml:space="preserve"> </w:t>
         </w:r>
       </w:ins>
-      <w:ins w:id="578" w:author="Samuel Abbott" w:date="2019-03-04T12:00:00Z">
+      <w:ins w:id="581" w:author="Samuel Abbott" w:date="2019-03-04T12:00:00Z">
         <w:r>
           <w:t>The results from this study require validation in independent datasets and the analysis should be reproducible in other low incidence countries that have similarly developed surveillance systems. If validated in low incidence countries, similar studies in medium to high incidence countries should be conducted because any effect would have a greater impact in these settings</w:t>
         </w:r>
       </w:ins>
-      <w:ins w:id="579" w:author="Samuel Abbott" w:date="2019-03-04T12:01:00Z">
+      <w:ins w:id="582" w:author="Samuel Abbott" w:date="2019-03-04T12:01:00Z">
         <w:r>
           <w:t>.</w:t>
         </w:r>
       </w:ins>
-      <w:del w:id="580" w:author="Samuel Abbott" w:date="2019-03-04T12:00:00Z">
+      <w:del w:id="583" w:author="Samuel Abbott" w:date="2019-03-04T12:00:00Z">
         <w:r>
           <w:delText>Further work is required to determine whether years since vaccination and age at vaccination are associated with TB outcomes as this study was limited by low sample size, missing data for year of vaccination, and the relative rarity of some TB outcomes. However, due to the continuous collection of the surveillance data used in this analysis, this study could be repeated once additional data have been collected. The results from this study require validation in independent datasets and the analysis should be reproducible in other low incidence countries that have similarly developed surveillance systems. If validated in low incidence countries, similar studies in medium to high incidence countries should be conducted because any effect would have a greater impact in these settings.</w:delText>
         </w:r>
@@ -10324,7 +10331,7 @@
       <w:pPr>
         <w:pStyle w:val="BodyText"/>
         <w:rPr>
-          <w:ins w:id="581" w:author="Samuel Abbott" w:date="2019-03-04T12:00:00Z"/>
+          <w:ins w:id="584" w:author="Samuel Abbott" w:date="2019-03-04T12:00:00Z"/>
         </w:rPr>
       </w:pPr>
     </w:p>
@@ -10444,8 +10451,8 @@
       <w:pPr>
         <w:pStyle w:val="Heading5"/>
       </w:pPr>
-      <w:bookmarkStart w:id="582" w:name="pagebreak-4"/>
-      <w:bookmarkEnd w:id="582"/>
+      <w:bookmarkStart w:id="585" w:name="pagebreak-4"/>
+      <w:bookmarkEnd w:id="585"/>
       <w:r>
         <w:lastRenderedPageBreak/>
         <w:t>PAGEBREAK</w:t>
@@ -10455,8 +10462,8 @@
       <w:pPr>
         <w:pStyle w:val="FirstParagraph"/>
       </w:pPr>
-      <w:bookmarkStart w:id="583" w:name="pagebreak-5"/>
-      <w:bookmarkEnd w:id="583"/>
+      <w:bookmarkStart w:id="586" w:name="pagebreak-5"/>
+      <w:bookmarkEnd w:id="586"/>
       <w:r>
         <w:rPr>
           <w:b/>
@@ -10468,8 +10475,8 @@
       <w:pPr>
         <w:pStyle w:val="BodyText"/>
       </w:pPr>
-      <w:bookmarkStart w:id="584" w:name="ref-The2004"/>
-      <w:bookmarkStart w:id="585" w:name="refs"/>
+      <w:bookmarkStart w:id="587" w:name="ref-The2004"/>
+      <w:bookmarkStart w:id="588" w:name="refs"/>
       <w:r>
         <w:t xml:space="preserve">[1] The World Health Organization. BCG Vaccine. Weekly Epidemiological Record </w:t>
       </w:r>
@@ -10486,8 +10493,8 @@
       <w:pPr>
         <w:pStyle w:val="BodyText"/>
       </w:pPr>
-      <w:bookmarkStart w:id="586" w:name="ref-Zwerling2011a"/>
-      <w:bookmarkEnd w:id="584"/>
+      <w:bookmarkStart w:id="589" w:name="ref-Zwerling2011a"/>
+      <w:bookmarkEnd w:id="587"/>
       <w:r>
         <w:t xml:space="preserve">[2] </w:t>
       </w:r>
@@ -10539,8 +10546,8 @@
       <w:pPr>
         <w:pStyle w:val="BodyText"/>
       </w:pPr>
-      <w:bookmarkStart w:id="587" w:name="ref-Mangtani2014a"/>
-      <w:bookmarkEnd w:id="586"/>
+      <w:bookmarkStart w:id="590" w:name="ref-Mangtani2014a"/>
+      <w:bookmarkEnd w:id="589"/>
       <w:r>
         <w:t xml:space="preserve">[3] </w:t>
       </w:r>
@@ -10606,8 +10613,8 @@
       <w:pPr>
         <w:pStyle w:val="BodyText"/>
       </w:pPr>
-      <w:bookmarkStart w:id="588" w:name="ref-Barreto2014a"/>
-      <w:bookmarkEnd w:id="587"/>
+      <w:bookmarkStart w:id="591" w:name="ref-Barreto2014a"/>
+      <w:bookmarkEnd w:id="590"/>
       <w:r>
         <w:t xml:space="preserve">[4] Barreto ML, Pilger D, Pereira SM, </w:t>
       </w:r>
@@ -10643,8 +10650,8 @@
       <w:pPr>
         <w:pStyle w:val="BodyText"/>
       </w:pPr>
-      <w:bookmarkStart w:id="589" w:name="ref-Rodrigues1993"/>
-      <w:bookmarkEnd w:id="588"/>
+      <w:bookmarkStart w:id="592" w:name="ref-Rodrigues1993"/>
+      <w:bookmarkEnd w:id="591"/>
       <w:r>
         <w:t xml:space="preserve">[5] Rodrigues LC, Diwan VK, Wheeler JG. Protective effect of BCG against tuberculous meningitis and </w:t>
       </w:r>
@@ -10669,8 +10676,8 @@
       <w:pPr>
         <w:pStyle w:val="BodyText"/>
       </w:pPr>
-      <w:bookmarkStart w:id="590" w:name="ref-Colditz1994"/>
-      <w:bookmarkEnd w:id="589"/>
+      <w:bookmarkStart w:id="593" w:name="ref-Colditz1994"/>
+      <w:bookmarkEnd w:id="592"/>
       <w:r>
         <w:t xml:space="preserve">[6] Colditz GA, Brewer TF, Berkey CS, Wilson ME, Burdick E, </w:t>
       </w:r>
@@ -10706,8 +10713,8 @@
       <w:pPr>
         <w:pStyle w:val="BodyText"/>
       </w:pPr>
-      <w:bookmarkStart w:id="591" w:name="ref-Zwerling2011"/>
-      <w:bookmarkEnd w:id="590"/>
+      <w:bookmarkStart w:id="594" w:name="ref-Zwerling2011"/>
+      <w:bookmarkEnd w:id="593"/>
       <w:r>
         <w:lastRenderedPageBreak/>
         <w:t xml:space="preserve">[7] </w:t>
@@ -10768,8 +10775,8 @@
       <w:pPr>
         <w:pStyle w:val="BodyText"/>
       </w:pPr>
-      <w:bookmarkStart w:id="592" w:name="ref-WHOBCG2018"/>
-      <w:bookmarkEnd w:id="591"/>
+      <w:bookmarkStart w:id="595" w:name="ref-WHOBCG2018"/>
+      <w:bookmarkEnd w:id="594"/>
       <w:r>
         <w:t xml:space="preserve">[8] Organization WH, </w:t>
       </w:r>
@@ -10813,8 +10820,8 @@
       <w:pPr>
         <w:pStyle w:val="BodyText"/>
       </w:pPr>
-      <w:bookmarkStart w:id="593" w:name="ref-Fine2005a"/>
-      <w:bookmarkEnd w:id="592"/>
+      <w:bookmarkStart w:id="596" w:name="ref-Fine2005a"/>
+      <w:bookmarkEnd w:id="595"/>
       <w:r>
         <w:t xml:space="preserve">[9] Fine P. Stopping routine vaccination for tuberculosis in schools. BMJ (Clinical Research Ed) </w:t>
       </w:r>
@@ -10842,8 +10849,8 @@
       <w:pPr>
         <w:pStyle w:val="BodyText"/>
       </w:pPr>
-      <w:bookmarkStart w:id="594" w:name="ref-Teo2006"/>
-      <w:bookmarkEnd w:id="593"/>
+      <w:bookmarkStart w:id="597" w:name="ref-Teo2006"/>
+      <w:bookmarkEnd w:id="596"/>
       <w:r>
         <w:t xml:space="preserve">[10] </w:t>
       </w:r>
@@ -10879,8 +10886,8 @@
       <w:pPr>
         <w:pStyle w:val="BodyText"/>
       </w:pPr>
-      <w:bookmarkStart w:id="595" w:name="ref-Kleinnijenhuis2012"/>
-      <w:bookmarkEnd w:id="594"/>
+      <w:bookmarkStart w:id="598" w:name="ref-Kleinnijenhuis2012"/>
+      <w:bookmarkEnd w:id="597"/>
       <w:r>
         <w:t xml:space="preserve">[11] </w:t>
       </w:r>
@@ -10940,8 +10947,8 @@
       <w:pPr>
         <w:pStyle w:val="BodyText"/>
       </w:pPr>
-      <w:bookmarkStart w:id="596" w:name="ref-Jeremiah2010"/>
-      <w:bookmarkEnd w:id="595"/>
+      <w:bookmarkStart w:id="599" w:name="ref-Jeremiah2010"/>
+      <w:bookmarkEnd w:id="598"/>
       <w:r>
         <w:t xml:space="preserve">[12] Jeremiah K, </w:t>
       </w:r>
@@ -10985,8 +10992,8 @@
       <w:pPr>
         <w:pStyle w:val="BodyText"/>
       </w:pPr>
-      <w:bookmarkStart w:id="597" w:name="ref-Garly2003"/>
-      <w:bookmarkEnd w:id="596"/>
+      <w:bookmarkStart w:id="600" w:name="ref-Garly2003"/>
+      <w:bookmarkEnd w:id="599"/>
       <w:r>
         <w:t xml:space="preserve">[13] </w:t>
       </w:r>
@@ -11056,8 +11063,8 @@
       <w:pPr>
         <w:pStyle w:val="BodyText"/>
       </w:pPr>
-      <w:bookmarkStart w:id="598" w:name="ref-Higgins"/>
-      <w:bookmarkEnd w:id="597"/>
+      <w:bookmarkStart w:id="601" w:name="ref-Higgins"/>
+      <w:bookmarkEnd w:id="600"/>
       <w:r>
         <w:t>[14] Higgins JPT, Soares-</w:t>
       </w:r>
@@ -11101,8 +11108,8 @@
       <w:pPr>
         <w:pStyle w:val="BodyText"/>
       </w:pPr>
-      <w:bookmarkStart w:id="599" w:name="ref-Abubakar2013"/>
-      <w:bookmarkEnd w:id="598"/>
+      <w:bookmarkStart w:id="602" w:name="ref-Abubakar2013"/>
+      <w:bookmarkEnd w:id="601"/>
       <w:r>
         <w:t xml:space="preserve">[15] Abubakar I, </w:t>
       </w:r>
@@ -11154,8 +11161,8 @@
       <w:pPr>
         <w:pStyle w:val="BodyText"/>
       </w:pPr>
-      <w:bookmarkStart w:id="600" w:name="ref-Rieckmann2016"/>
-      <w:bookmarkEnd w:id="599"/>
+      <w:bookmarkStart w:id="603" w:name="ref-Rieckmann2016"/>
+      <w:bookmarkEnd w:id="602"/>
       <w:r>
         <w:t xml:space="preserve">[16] </w:t>
       </w:r>
@@ -11237,8 +11244,8 @@
       <w:pPr>
         <w:pStyle w:val="BodyText"/>
       </w:pPr>
-      <w:bookmarkStart w:id="601" w:name="ref-R"/>
-      <w:bookmarkEnd w:id="600"/>
+      <w:bookmarkStart w:id="604" w:name="ref-R"/>
+      <w:bookmarkEnd w:id="603"/>
       <w:r>
         <w:t>[17] R Core Team. R: A Language and Environment for Statistical Computing 2016.</w:t>
       </w:r>
@@ -11247,8 +11254,8 @@
       <w:pPr>
         <w:pStyle w:val="BodyText"/>
       </w:pPr>
-      <w:bookmarkStart w:id="602" w:name="ref-Parslow2001"/>
-      <w:bookmarkEnd w:id="601"/>
+      <w:bookmarkStart w:id="605" w:name="ref-Parslow2001"/>
+      <w:bookmarkEnd w:id="604"/>
       <w:r>
         <w:t xml:space="preserve">[18] </w:t>
       </w:r>
@@ -11292,8 +11299,8 @@
       <w:pPr>
         <w:pStyle w:val="BodyText"/>
       </w:pPr>
-      <w:bookmarkStart w:id="603" w:name="ref-Roth2006a"/>
-      <w:bookmarkEnd w:id="602"/>
+      <w:bookmarkStart w:id="606" w:name="ref-Roth2006a"/>
+      <w:bookmarkEnd w:id="605"/>
       <w:r>
         <w:t xml:space="preserve">[19] Roth A, </w:t>
       </w:r>
@@ -11329,8 +11336,8 @@
       <w:pPr>
         <w:pStyle w:val="BodyText"/>
       </w:pPr>
-      <w:bookmarkStart w:id="604" w:name="ref-Aaby2014"/>
-      <w:bookmarkEnd w:id="603"/>
+      <w:bookmarkStart w:id="607" w:name="ref-Aaby2014"/>
+      <w:bookmarkEnd w:id="606"/>
       <w:r>
         <w:lastRenderedPageBreak/>
         <w:t xml:space="preserve">[20] </w:t>
@@ -11389,8 +11396,8 @@
       <w:pPr>
         <w:pStyle w:val="BodyText"/>
       </w:pPr>
-      <w:bookmarkStart w:id="605" w:name="ref-Teale1993"/>
-      <w:bookmarkEnd w:id="604"/>
+      <w:bookmarkStart w:id="608" w:name="ref-Teale1993"/>
+      <w:bookmarkEnd w:id="607"/>
       <w:r>
         <w:t xml:space="preserve">[21] Teale C, Goldman JM, Pearson SB. The association of age with the presentation and outcome of tuberculosis: a five-year survey. Age and Ageing </w:t>
       </w:r>
@@ -11407,8 +11414,8 @@
       <w:pPr>
         <w:pStyle w:val="BodyText"/>
       </w:pPr>
-      <w:bookmarkStart w:id="606" w:name="ref-DCLG2011"/>
-      <w:bookmarkEnd w:id="605"/>
+      <w:bookmarkStart w:id="609" w:name="ref-DCLG2011"/>
+      <w:bookmarkEnd w:id="608"/>
       <w:r>
         <w:t>[22] Department of Communities and Local Government. The English Indices of Deprivation 2010. 2011. doi:</w:t>
       </w:r>
@@ -11428,8 +11435,8 @@
       <w:pPr>
         <w:pStyle w:val="BodyText"/>
       </w:pPr>
-      <w:bookmarkStart w:id="607" w:name="ref-Bhatti1995"/>
-      <w:bookmarkEnd w:id="606"/>
+      <w:bookmarkStart w:id="610" w:name="ref-Bhatti1995"/>
+      <w:bookmarkEnd w:id="609"/>
       <w:r>
         <w:t xml:space="preserve">[23] Bhatti N, Law MR, Morris JK, Halliday R, Moore-Gillon J. Increasing incidence of tuberculosis in England and Wales: a study of the likely causes. BMJ (Clinical Research Ed) </w:t>
       </w:r>
@@ -11457,8 +11464,8 @@
       <w:pPr>
         <w:pStyle w:val="BodyText"/>
       </w:pPr>
-      <w:bookmarkStart w:id="608" w:name="ref-Abubakar2008"/>
-      <w:bookmarkEnd w:id="607"/>
+      <w:bookmarkStart w:id="611" w:name="ref-Abubakar2008"/>
+      <w:bookmarkEnd w:id="610"/>
       <w:r>
         <w:t xml:space="preserve">[24] Abubakar I, </w:t>
       </w:r>
@@ -11502,8 +11509,8 @@
       <w:pPr>
         <w:pStyle w:val="BodyText"/>
       </w:pPr>
-      <w:bookmarkStart w:id="609" w:name="ref-French2007"/>
-      <w:bookmarkEnd w:id="608"/>
+      <w:bookmarkStart w:id="612" w:name="ref-French2007"/>
+      <w:bookmarkEnd w:id="611"/>
       <w:r>
         <w:t xml:space="preserve">[25] French CE, Antoine D, Gelb D, Jones JA, Gilbert RL, Watson JM. Tuberculosis in non-UK-born persons, England and Wales, 2001-2003. International Journal of Tuberculosis and Lung Disease </w:t>
       </w:r>
@@ -11520,8 +11527,8 @@
       <w:pPr>
         <w:pStyle w:val="BodyText"/>
       </w:pPr>
-      <w:bookmarkStart w:id="610" w:name="ref-Djuretic2002"/>
-      <w:bookmarkEnd w:id="609"/>
+      <w:bookmarkStart w:id="613" w:name="ref-Djuretic2002"/>
+      <w:bookmarkEnd w:id="612"/>
       <w:r>
         <w:t xml:space="preserve">[26] </w:t>
       </w:r>
@@ -11554,8 +11561,8 @@
       <w:pPr>
         <w:pStyle w:val="BodyText"/>
       </w:pPr>
-      <w:bookmarkStart w:id="611" w:name="ref-VanBuuren2011"/>
-      <w:bookmarkEnd w:id="610"/>
+      <w:bookmarkStart w:id="614" w:name="ref-VanBuuren2011"/>
+      <w:bookmarkEnd w:id="613"/>
       <w:r>
         <w:lastRenderedPageBreak/>
         <w:t xml:space="preserve">[27] Van </w:t>
@@ -11600,8 +11607,8 @@
       <w:pPr>
         <w:pStyle w:val="BodyText"/>
       </w:pPr>
-      <w:bookmarkStart w:id="612" w:name="ref-Barnard1999"/>
-      <w:bookmarkEnd w:id="611"/>
+      <w:bookmarkStart w:id="615" w:name="ref-Barnard1999"/>
+      <w:bookmarkEnd w:id="614"/>
       <w:r>
         <w:t xml:space="preserve">[28] Barnard J, Rubin DB. Small-sample degrees of freedom with multiple imputation. </w:t>
       </w:r>
@@ -11651,8 +11658,8 @@
       <w:pPr>
         <w:pStyle w:val="BodyText"/>
       </w:pPr>
-      <w:bookmarkStart w:id="613" w:name="ref-Roy2014b"/>
-      <w:bookmarkEnd w:id="612"/>
+      <w:bookmarkStart w:id="616" w:name="ref-Roy2014b"/>
+      <w:bookmarkEnd w:id="615"/>
       <w:r>
         <w:t xml:space="preserve">[29] Roy A, </w:t>
       </w:r>
@@ -11710,8 +11717,8 @@
       <w:pPr>
         <w:pStyle w:val="BodyText"/>
       </w:pPr>
-      <w:bookmarkStart w:id="614" w:name="ref-Kandasamy2016"/>
-      <w:bookmarkEnd w:id="613"/>
+      <w:bookmarkStart w:id="617" w:name="ref-Kandasamy2016"/>
+      <w:bookmarkEnd w:id="616"/>
       <w:r>
         <w:t xml:space="preserve">[30] Kandasamy R, </w:t>
       </w:r>
@@ -11785,8 +11792,8 @@
       <w:pPr>
         <w:pStyle w:val="BodyText"/>
       </w:pPr>
-      <w:bookmarkStart w:id="615" w:name="ref-Pollard2017"/>
-      <w:bookmarkEnd w:id="614"/>
+      <w:bookmarkStart w:id="618" w:name="ref-Pollard2017"/>
+      <w:bookmarkEnd w:id="617"/>
       <w:r>
         <w:t xml:space="preserve">[31] Pollard AJ, Finn A, Curtis N. Non-specific effects of vaccines: plausible and potentially important, but implications uncertain. Archives of Disease in Childhood </w:t>
       </w:r>
@@ -11810,8 +11817,8 @@
         <w:t>.</w:t>
       </w:r>
     </w:p>
-    <w:bookmarkEnd w:id="585"/>
-    <w:bookmarkEnd w:id="615"/>
+    <w:bookmarkEnd w:id="588"/>
+    <w:bookmarkEnd w:id="618"/>
     <w:p>
       <w:pPr>
         <w:pStyle w:val="Heading5"/>

</xml_diff>

<commit_message>
comments up to date
</commit_message>
<xml_diff>
--- a/output/formatted-paper/19-03-04-paper-markup.docx
+++ b/output/formatted-paper/19-03-04-paper-markup.docx
@@ -417,7 +417,19 @@
       </w:pPr>
       <w:ins w:id="12" w:author="Samuel Abbott" w:date="2019-03-04T11:21:00Z">
         <w:r>
-          <w:t>BCG’s primary mode of action is to directly prevent the development of active, symptomatic disease. Its efficacy in adults is context specific, with estimates ranging between 0% and 78%.[3] It has been shown to highly efficacious in England and there is some evidence that efficacy increases with distance from the equator.[7] Efficacy has been shown to be dependent on previous exposure, with unexposed individuals receiving the greatest benefit.[4] Unlike in adults, BCG has consistently been shown to be highly protective against TB and TB meningitis in children.[5,6] For this reason the majority of countries that use BCG vaccinate at birth.[7,8]</w:t>
+          <w:t>BCG’s primary mode of action is to directly prevent the development of active, symptomatic disease. Its efficacy in adults is context specific, with estimates ranging between 0% and 78%.[3] It has been shown to highly efficacious in England and there is some evidence that efficacy increases with distance from the equator.</w:t>
+        </w:r>
+      </w:ins>
+      <w:ins w:id="13" w:author="Samuel Abbott" w:date="2019-03-04T12:57:00Z">
+        <w:r>
+          <w:t xml:space="preserve"> </w:t>
+        </w:r>
+      </w:ins>
+      <w:bookmarkStart w:id="14" w:name="_GoBack"/>
+      <w:bookmarkEnd w:id="14"/>
+      <w:ins w:id="15" w:author="Samuel Abbott" w:date="2019-03-04T11:21:00Z">
+        <w:r>
+          <w:t>Efficacy has been shown to be dependent on previous exposure, with unexposed individuals receiving the greatest benefit.[4] Unlike in adults, BCG has consistently been shown to be highly protective against TB and TB meningitis in children.[5,6] For this reason the majority of countries that use BCG vaccinate at birth.[7,8]</w:t>
         </w:r>
         <w:r>
           <w:rPr>
@@ -426,7 +438,7 @@
           <w:t xml:space="preserve"> </w:t>
         </w:r>
       </w:ins>
-      <w:del w:id="13" w:author="Samuel Abbott" w:date="2019-03-04T11:21:00Z">
+      <w:del w:id="16" w:author="Samuel Abbott" w:date="2019-03-04T11:21:00Z">
         <w:r>
           <w:delText xml:space="preserve">BCG’s primary mode of action is to directly prevent the development of active, symptomatic disease. Its efficacy in adults is context specific, with estimates ranging between 0% and 78%.[3] Efficacy has been shown to be dependent on previous exposure, with unexposed individuals receiving the greatest benefit.[4] Unlike in adults, BCG has consistently been shown to be highly protective against TB and TB meningitis in children.[5,6] For this reason the majority of countries that use BCG vaccinate at birth.[7,8] </w:delText>
         </w:r>
@@ -439,12 +451,12 @@
       <w:pPr>
         <w:pStyle w:val="BodyText"/>
       </w:pPr>
-      <w:ins w:id="14" w:author="Samuel Abbott" w:date="2019-03-04T11:25:00Z">
+      <w:ins w:id="17" w:author="Samuel Abbott" w:date="2019-03-04T11:25:00Z">
         <w:r>
           <w:t>Vaccination policy has been primarily based on reducing the incidence of TB disease, and mitigating disease severity, with little attention having been given to any additional effects of BCG vaccination on TB outcomes.</w:t>
         </w:r>
       </w:ins>
-      <w:del w:id="15" w:author="Samuel Abbott" w:date="2019-03-04T11:25:00Z">
+      <w:del w:id="18" w:author="Samuel Abbott" w:date="2019-03-04T11:25:00Z">
         <w:r>
           <w:delText>Vaccination policy has been primarily based on reducing the incidence of active TB and little attention has been given to any additional effects of BCG</w:delText>
         </w:r>
@@ -492,13 +504,13 @@
       <w:pPr>
         <w:pStyle w:val="BodyText"/>
         <w:rPr>
-          <w:ins w:id="16" w:author="Samuel Abbott" w:date="2019-03-04T11:32:00Z"/>
+          <w:ins w:id="19" w:author="Samuel Abbott" w:date="2019-03-04T11:32:00Z"/>
         </w:rPr>
       </w:pPr>
       <w:r>
         <w:t xml:space="preserve">We extracted all notifications from the Enhanced Tuberculosis Surveillance (ETS) system from January 1, 2009 to December 31, 2015. BCG vaccination status and year of vaccination have been collected since 2008. </w:t>
       </w:r>
-      <w:ins w:id="17" w:author="Samuel Abbott" w:date="2019-03-04T11:32:00Z">
+      <w:ins w:id="20" w:author="Samuel Abbott" w:date="2019-03-04T11:32:00Z">
         <w:r>
           <w:t>The outcomes we considered were: all-cause mortality, death due to TB (in those who died), recurrent TB, pulmonary disease, and sputum smear status. These outcomes were selected based on: their availability in the ETS; evidence from the literature of prior associations with BCG vaccination; associations with increased case infectiousness; or severe outcomes for patients.</w:t>
         </w:r>
@@ -508,25 +520,25 @@
       <w:pPr>
         <w:pStyle w:val="BodyText"/>
         <w:rPr>
-          <w:ins w:id="18" w:author="Samuel Abbott" w:date="2019-03-04T11:32:00Z"/>
+          <w:ins w:id="21" w:author="Samuel Abbott" w:date="2019-03-04T11:32:00Z"/>
         </w:rPr>
       </w:pPr>
-      <w:ins w:id="19" w:author="Samuel Abbott" w:date="2019-03-04T11:32:00Z">
+      <w:ins w:id="22" w:author="Samuel Abbott" w:date="2019-03-04T11:32:00Z">
         <w:r>
           <w:t>All-cause mortality was defined using the overall outcome recorded in ETS, this is based on 36 months</w:t>
         </w:r>
       </w:ins>
-      <w:ins w:id="20" w:author="Samuel Abbott" w:date="2019-03-04T11:36:00Z">
+      <w:ins w:id="23" w:author="Samuel Abbott" w:date="2019-03-04T11:36:00Z">
         <w:r>
           <w:t xml:space="preserve"> of follow</w:t>
         </w:r>
       </w:ins>
-      <w:ins w:id="21" w:author="Samuel Abbott" w:date="2019-03-04T11:37:00Z">
+      <w:ins w:id="24" w:author="Samuel Abbott" w:date="2019-03-04T11:37:00Z">
         <w:r>
           <w:t xml:space="preserve"> up</w:t>
         </w:r>
       </w:ins>
-      <w:ins w:id="22" w:author="Samuel Abbott" w:date="2019-03-04T11:32:00Z">
+      <w:ins w:id="25" w:author="Samuel Abbott" w:date="2019-03-04T11:32:00Z">
         <w:r>
           <w:t xml:space="preserve"> starting from date of starting treatment. Where the treatment start date was not available the notification date was used if appropriate. The date of death was validated against Office for National Statistics (ONS) data. Those that were lost to follow up, or not evaluated were treated as missing. In cases with a known cause of death, death due to TB was defined as those that died from TB, or where TB had contributed to their death. This was assessed using the cases death certificates. TB cases who had recurrent episodes were identified in the dataset using their NHS number. Positive sputum smear status was given to cases that had a sputum sample shown to contain Acid-Fast Bacilli. A positive sputum smear status indicates that cases are more likely to be infectious. Cases were defined as having pulmonary TB if a positive sputum smear sample was recorded or if a positive culture was grown from a pulmonary laboratory specimen. People with laryngeal TB were defined as having pulmonary TB, and people with </w:t>
         </w:r>
@@ -544,10 +556,10 @@
       <w:pPr>
         <w:pStyle w:val="TableCaption"/>
         <w:rPr>
-          <w:del w:id="23" w:author="Samuel Abbott" w:date="2019-03-04T11:33:00Z"/>
+          <w:del w:id="26" w:author="Samuel Abbott" w:date="2019-03-04T11:33:00Z"/>
         </w:rPr>
       </w:pPr>
-      <w:del w:id="24" w:author="Samuel Abbott" w:date="2019-03-04T11:33:00Z">
+      <w:del w:id="27" w:author="Samuel Abbott" w:date="2019-03-04T11:33:00Z">
         <w:r>
           <w:rPr>
             <w:b/>
@@ -583,7 +595,7 @@
       <w:pPr>
         <w:pStyle w:val="BodyText"/>
       </w:pPr>
-      <w:ins w:id="25" w:author="Samuel Abbott" w:date="2019-03-04T11:27:00Z">
+      <w:ins w:id="28" w:author="Samuel Abbott" w:date="2019-03-04T11:27:00Z">
         <w:r>
           <w:t xml:space="preserve">BCG status was collected during the assessment of TB cases and then entered in the ETS. When available BCG vaccination records are used, although often these are not available and so patient </w:t>
         </w:r>
@@ -605,12 +617,12 @@
           <w:t xml:space="preserve"> </w:t>
         </w:r>
       </w:ins>
-      <w:del w:id="26" w:author="Samuel Abbott" w:date="2019-03-04T11:27:00Z">
+      <w:del w:id="29" w:author="Samuel Abbott" w:date="2019-03-04T11:27:00Z">
         <w:r>
           <w:delText xml:space="preserve">BCG status was taken directly from the ETS. </w:delText>
         </w:r>
       </w:del>
-      <w:ins w:id="27" w:author="Samuel Abbott" w:date="2019-03-04T11:58:00Z">
+      <w:ins w:id="30" w:author="Samuel Abbott" w:date="2019-03-04T11:58:00Z">
         <w:r>
           <w:t xml:space="preserve">Years since BCG vaccination was defined as year of notification minus year of vaccination and </w:t>
         </w:r>
@@ -629,7 +641,7 @@
           <w:t xml:space="preserve"> </w:t>
         </w:r>
       </w:ins>
-      <w:del w:id="28" w:author="Samuel Abbott" w:date="2019-03-04T11:58:00Z">
+      <w:del w:id="31" w:author="Samuel Abbott" w:date="2019-03-04T11:58:00Z">
         <w:r>
           <w:delText xml:space="preserve">Years since BCG vaccination was defined as year of notification minus year of vaccination and categorised into two groups (0 to 10 and 11+ years), based on evidence that the average duration of BCG protection is 10-15 years.[15] </w:delText>
         </w:r>
@@ -730,9 +742,9 @@
       <w:r>
         <w:t xml:space="preserve"> restricting the study population to those eligible for the BCG schools scheme (defined as UK born cases that were aged 14 or over in 2004) to assess the comparability of the BCG vaccinated and unvaccinated populations. </w:t>
       </w:r>
-      <w:bookmarkStart w:id="29" w:name="OLE_LINK1"/>
-      <w:bookmarkStart w:id="30" w:name="OLE_LINK2"/>
-      <w:ins w:id="31" w:author="Samuel Abbott" w:date="2019-03-04T11:30:00Z">
+      <w:bookmarkStart w:id="32" w:name="OLE_LINK1"/>
+      <w:bookmarkStart w:id="33" w:name="OLE_LINK2"/>
+      <w:ins w:id="34" w:author="Samuel Abbott" w:date="2019-03-04T11:30:00Z">
         <w:r>
           <w:t xml:space="preserve">To mitigate the impact of missing data we used multiple imputation, with the MICE package.[27] We imputed 50 data sets (for 20 iterations) using all outcome and explanatory variables included in the analysis as predictors along with Public Health England </w:t>
         </w:r>
@@ -745,13 +757,13 @@
           <w:t>. The model results were pooled using the small sample method,[28] and effect sizes compared with those from the main analysis.</w:t>
         </w:r>
       </w:ins>
-      <w:del w:id="32" w:author="Samuel Abbott" w:date="2019-03-04T11:30:00Z">
+      <w:del w:id="35" w:author="Samuel Abbott" w:date="2019-03-04T11:30:00Z">
         <w:r>
           <w:delText>To mitigate the impact of missing data we used multiple imputation, with the MICE package.[27] We imputed 50 data sets (for 20 iterations) using all variables included in the analysis as predictors along with Public Health England centre. The model results were pooled using the small sample method,[28] and effect sizes compared with those from the main analysis.</w:delText>
         </w:r>
       </w:del>
-      <w:bookmarkEnd w:id="29"/>
-      <w:bookmarkEnd w:id="30"/>
+      <w:bookmarkEnd w:id="32"/>
+      <w:bookmarkEnd w:id="33"/>
     </w:p>
     <w:p>
       <w:pPr>
@@ -787,19 +799,19 @@
       <w:pPr>
         <w:pStyle w:val="BodyText"/>
         <w:rPr>
-          <w:ins w:id="33" w:author="Samuel Abbott" w:date="2019-03-04T11:44:00Z"/>
+          <w:ins w:id="36" w:author="Samuel Abbott" w:date="2019-03-04T11:44:00Z"/>
         </w:rPr>
       </w:pPr>
       <w:r>
         <w:lastRenderedPageBreak/>
         <w:t xml:space="preserve">Vaccinated cases were younger than unvaccinated cases on average (median age 34 years (IQR 26 to 45) compared to 38 years (IQR 26 to 62)). A higher proportion of non-UK born cases were BCG vaccinated, (72.7%, 18297/25171) compared to UK born cases (65.2%, 5787/8871, P: &lt; 0.001) and, of those vaccinated, a higher proportion of non-UK born cases were vaccinated at birth compared to UK born cases (68%, 4691/6896 vs. 40.5%, 1253/3096 respectively, P: &lt; 0.001). </w:t>
       </w:r>
-      <w:del w:id="34" w:author="Samuel Abbott" w:date="2019-03-04T11:42:00Z">
+      <w:del w:id="37" w:author="Samuel Abbott" w:date="2019-03-04T11:42:00Z">
         <w:r>
           <w:delText xml:space="preserve">See table 1 </w:delText>
         </w:r>
       </w:del>
-      <w:ins w:id="35" w:author="Samuel Abbott" w:date="2019-03-04T11:42:00Z">
+      <w:ins w:id="38" w:author="Samuel Abbott" w:date="2019-03-04T11:42:00Z">
         <w:r>
           <w:t xml:space="preserve">See table 1 </w:t>
         </w:r>
@@ -807,12 +819,12 @@
       <w:r>
         <w:t xml:space="preserve">for the breakdown of outcome variables </w:t>
       </w:r>
-      <w:del w:id="36" w:author="Samuel Abbott" w:date="2019-03-04T11:42:00Z">
+      <w:del w:id="39" w:author="Samuel Abbott" w:date="2019-03-04T11:42:00Z">
         <w:r>
           <w:delText>and supplementary table S2</w:delText>
         </w:r>
       </w:del>
-      <w:ins w:id="37" w:author="Samuel Abbott" w:date="2019-03-04T11:42:00Z">
+      <w:ins w:id="40" w:author="Samuel Abbott" w:date="2019-03-04T11:42:00Z">
         <w:r>
           <w:t>table 2</w:t>
         </w:r>
@@ -824,10 +836,10 @@
     <w:p>
       <w:pPr>
         <w:rPr>
-          <w:ins w:id="38" w:author="Samuel Abbott" w:date="2019-03-04T11:44:00Z"/>
+          <w:ins w:id="41" w:author="Samuel Abbott" w:date="2019-03-04T11:44:00Z"/>
         </w:rPr>
       </w:pPr>
-      <w:ins w:id="39" w:author="Samuel Abbott" w:date="2019-03-04T11:44:00Z">
+      <w:ins w:id="42" w:author="Samuel Abbott" w:date="2019-03-04T11:44:00Z">
         <w:r>
           <w:br w:type="page"/>
         </w:r>
@@ -842,10 +854,10 @@
       <w:pPr>
         <w:pStyle w:val="TableCaption"/>
         <w:rPr>
-          <w:ins w:id="40" w:author="Samuel Abbott" w:date="2019-03-04T11:41:00Z"/>
+          <w:ins w:id="43" w:author="Samuel Abbott" w:date="2019-03-04T11:41:00Z"/>
         </w:rPr>
       </w:pPr>
-      <w:ins w:id="41" w:author="Samuel Abbott" w:date="2019-03-04T11:41:00Z">
+      <w:ins w:id="44" w:author="Samuel Abbott" w:date="2019-03-04T11:41:00Z">
         <w:r>
           <w:rPr>
             <w:b/>
@@ -874,7 +886,7 @@
       <w:tr>
         <w:trPr>
           <w:cnfStyle w:val="100000000000" w:firstRow="1" w:lastRow="0" w:firstColumn="0" w:lastColumn="0" w:oddVBand="0" w:evenVBand="0" w:oddHBand="0" w:evenHBand="0" w:firstRowFirstColumn="0" w:firstRowLastColumn="0" w:lastRowFirstColumn="0" w:lastRowLastColumn="0"/>
-          <w:ins w:id="42" w:author="Samuel Abbott" w:date="2019-03-04T11:41:00Z"/>
+          <w:ins w:id="45" w:author="Samuel Abbott" w:date="2019-03-04T11:41:00Z"/>
         </w:trPr>
         <w:tc>
           <w:tcPr>
@@ -884,11 +896,11 @@
             <w:pPr>
               <w:pStyle w:val="Compact"/>
               <w:rPr>
-                <w:ins w:id="43" w:author="Samuel Abbott" w:date="2019-03-04T11:41:00Z"/>
+                <w:ins w:id="46" w:author="Samuel Abbott" w:date="2019-03-04T11:41:00Z"/>
                 <w:b w:val="0"/>
               </w:rPr>
             </w:pPr>
-            <w:ins w:id="44" w:author="Samuel Abbott" w:date="2019-03-04T11:41:00Z">
+            <w:ins w:id="47" w:author="Samuel Abbott" w:date="2019-03-04T11:41:00Z">
               <w:r>
                 <w:rPr>
                   <w:b w:val="0"/>
@@ -906,11 +918,11 @@
             <w:pPr>
               <w:pStyle w:val="Compact"/>
               <w:rPr>
-                <w:ins w:id="45" w:author="Samuel Abbott" w:date="2019-03-04T11:41:00Z"/>
+                <w:ins w:id="48" w:author="Samuel Abbott" w:date="2019-03-04T11:41:00Z"/>
                 <w:b w:val="0"/>
               </w:rPr>
             </w:pPr>
-            <w:ins w:id="46" w:author="Samuel Abbott" w:date="2019-03-04T11:41:00Z">
+            <w:ins w:id="49" w:author="Samuel Abbott" w:date="2019-03-04T11:41:00Z">
               <w:r>
                 <w:rPr>
                   <w:b w:val="0"/>
@@ -928,11 +940,11 @@
             <w:pPr>
               <w:pStyle w:val="Compact"/>
               <w:rPr>
-                <w:ins w:id="47" w:author="Samuel Abbott" w:date="2019-03-04T11:41:00Z"/>
+                <w:ins w:id="50" w:author="Samuel Abbott" w:date="2019-03-04T11:41:00Z"/>
                 <w:b w:val="0"/>
               </w:rPr>
             </w:pPr>
-            <w:ins w:id="48" w:author="Samuel Abbott" w:date="2019-03-04T11:41:00Z">
+            <w:ins w:id="51" w:author="Samuel Abbott" w:date="2019-03-04T11:41:00Z">
               <w:r>
                 <w:rPr>
                   <w:b w:val="0"/>
@@ -950,11 +962,11 @@
             <w:pPr>
               <w:pStyle w:val="Compact"/>
               <w:rPr>
-                <w:ins w:id="49" w:author="Samuel Abbott" w:date="2019-03-04T11:41:00Z"/>
+                <w:ins w:id="52" w:author="Samuel Abbott" w:date="2019-03-04T11:41:00Z"/>
                 <w:b w:val="0"/>
               </w:rPr>
             </w:pPr>
-            <w:ins w:id="50" w:author="Samuel Abbott" w:date="2019-03-04T11:41:00Z">
+            <w:ins w:id="53" w:author="Samuel Abbott" w:date="2019-03-04T11:41:00Z">
               <w:r>
                 <w:rPr>
                   <w:b w:val="0"/>
@@ -972,11 +984,11 @@
             <w:pPr>
               <w:pStyle w:val="Compact"/>
               <w:rPr>
-                <w:ins w:id="51" w:author="Samuel Abbott" w:date="2019-03-04T11:41:00Z"/>
+                <w:ins w:id="54" w:author="Samuel Abbott" w:date="2019-03-04T11:41:00Z"/>
                 <w:b w:val="0"/>
               </w:rPr>
             </w:pPr>
-            <w:ins w:id="52" w:author="Samuel Abbott" w:date="2019-03-04T11:41:00Z">
+            <w:ins w:id="55" w:author="Samuel Abbott" w:date="2019-03-04T11:41:00Z">
               <w:r>
                 <w:rPr>
                   <w:b w:val="0"/>
@@ -989,7 +1001,7 @@
       </w:tr>
       <w:tr>
         <w:trPr>
-          <w:ins w:id="53" w:author="Samuel Abbott" w:date="2019-03-04T11:41:00Z"/>
+          <w:ins w:id="56" w:author="Samuel Abbott" w:date="2019-03-04T11:41:00Z"/>
         </w:trPr>
         <w:tc>
           <w:tcPr>
@@ -999,10 +1011,10 @@
             <w:pPr>
               <w:pStyle w:val="Compact"/>
               <w:rPr>
-                <w:ins w:id="54" w:author="Samuel Abbott" w:date="2019-03-04T11:41:00Z"/>
-              </w:rPr>
-            </w:pPr>
-            <w:ins w:id="55" w:author="Samuel Abbott" w:date="2019-03-04T11:41:00Z">
+                <w:ins w:id="57" w:author="Samuel Abbott" w:date="2019-03-04T11:41:00Z"/>
+              </w:rPr>
+            </w:pPr>
+            <w:ins w:id="58" w:author="Samuel Abbott" w:date="2019-03-04T11:41:00Z">
               <w:r>
                 <w:t>Total, all cases</w:t>
               </w:r>
@@ -1017,10 +1029,10 @@
             <w:pPr>
               <w:pStyle w:val="Compact"/>
               <w:rPr>
-                <w:ins w:id="56" w:author="Samuel Abbott" w:date="2019-03-04T11:41:00Z"/>
-              </w:rPr>
-            </w:pPr>
-            <w:ins w:id="57" w:author="Samuel Abbott" w:date="2019-03-04T11:41:00Z">
+                <w:ins w:id="59" w:author="Samuel Abbott" w:date="2019-03-04T11:41:00Z"/>
+              </w:rPr>
+            </w:pPr>
+            <w:ins w:id="60" w:author="Samuel Abbott" w:date="2019-03-04T11:41:00Z">
               <w:r>
                 <w:t>51645</w:t>
               </w:r>
@@ -1035,10 +1047,10 @@
             <w:pPr>
               <w:pStyle w:val="Compact"/>
               <w:rPr>
-                <w:ins w:id="58" w:author="Samuel Abbott" w:date="2019-03-04T11:41:00Z"/>
-              </w:rPr>
-            </w:pPr>
-            <w:ins w:id="59" w:author="Samuel Abbott" w:date="2019-03-04T11:41:00Z">
+                <w:ins w:id="61" w:author="Samuel Abbott" w:date="2019-03-04T11:41:00Z"/>
+              </w:rPr>
+            </w:pPr>
+            <w:ins w:id="62" w:author="Samuel Abbott" w:date="2019-03-04T11:41:00Z">
               <w:r>
                 <w:t>24354 {47}</w:t>
               </w:r>
@@ -1053,10 +1065,10 @@
             <w:pPr>
               <w:pStyle w:val="Compact"/>
               <w:rPr>
-                <w:ins w:id="60" w:author="Samuel Abbott" w:date="2019-03-04T11:41:00Z"/>
-              </w:rPr>
-            </w:pPr>
-            <w:ins w:id="61" w:author="Samuel Abbott" w:date="2019-03-04T11:41:00Z">
+                <w:ins w:id="63" w:author="Samuel Abbott" w:date="2019-03-04T11:41:00Z"/>
+              </w:rPr>
+            </w:pPr>
+            <w:ins w:id="64" w:author="Samuel Abbott" w:date="2019-03-04T11:41:00Z">
               <w:r>
                 <w:t>10158 {20}</w:t>
               </w:r>
@@ -1071,10 +1083,10 @@
             <w:pPr>
               <w:pStyle w:val="Compact"/>
               <w:rPr>
-                <w:ins w:id="62" w:author="Samuel Abbott" w:date="2019-03-04T11:41:00Z"/>
-              </w:rPr>
-            </w:pPr>
-            <w:ins w:id="63" w:author="Samuel Abbott" w:date="2019-03-04T11:41:00Z">
+                <w:ins w:id="65" w:author="Samuel Abbott" w:date="2019-03-04T11:41:00Z"/>
+              </w:rPr>
+            </w:pPr>
+            <w:ins w:id="66" w:author="Samuel Abbott" w:date="2019-03-04T11:41:00Z">
               <w:r>
                 <w:t>17133 {33}</w:t>
               </w:r>
@@ -1084,7 +1096,7 @@
       </w:tr>
       <w:tr>
         <w:trPr>
-          <w:ins w:id="64" w:author="Samuel Abbott" w:date="2019-03-04T11:41:00Z"/>
+          <w:ins w:id="67" w:author="Samuel Abbott" w:date="2019-03-04T11:41:00Z"/>
         </w:trPr>
         <w:tc>
           <w:tcPr>
@@ -1094,10 +1106,10 @@
             <w:pPr>
               <w:pStyle w:val="Compact"/>
               <w:rPr>
-                <w:ins w:id="65" w:author="Samuel Abbott" w:date="2019-03-04T11:41:00Z"/>
-              </w:rPr>
-            </w:pPr>
-            <w:ins w:id="66" w:author="Samuel Abbott" w:date="2019-03-04T11:41:00Z">
+                <w:ins w:id="68" w:author="Samuel Abbott" w:date="2019-03-04T11:41:00Z"/>
+              </w:rPr>
+            </w:pPr>
+            <w:ins w:id="69" w:author="Samuel Abbott" w:date="2019-03-04T11:41:00Z">
               <w:r>
                 <w:t>All-cause mortality</w:t>
               </w:r>
@@ -1112,10 +1124,10 @@
             <w:pPr>
               <w:pStyle w:val="Compact"/>
               <w:rPr>
-                <w:ins w:id="67" w:author="Samuel Abbott" w:date="2019-03-04T11:41:00Z"/>
-              </w:rPr>
-            </w:pPr>
-            <w:ins w:id="68" w:author="Samuel Abbott" w:date="2019-03-04T11:41:00Z">
+                <w:ins w:id="70" w:author="Samuel Abbott" w:date="2019-03-04T11:41:00Z"/>
+              </w:rPr>
+            </w:pPr>
+            <w:ins w:id="71" w:author="Samuel Abbott" w:date="2019-03-04T11:41:00Z">
               <w:r>
                 <w:t>45588 (88)</w:t>
               </w:r>
@@ -1130,10 +1142,10 @@
             <w:pPr>
               <w:pStyle w:val="Compact"/>
               <w:rPr>
-                <w:ins w:id="69" w:author="Samuel Abbott" w:date="2019-03-04T11:41:00Z"/>
-              </w:rPr>
-            </w:pPr>
-            <w:ins w:id="70" w:author="Samuel Abbott" w:date="2019-03-04T11:41:00Z">
+                <w:ins w:id="72" w:author="Samuel Abbott" w:date="2019-03-04T11:41:00Z"/>
+              </w:rPr>
+            </w:pPr>
+            <w:ins w:id="73" w:author="Samuel Abbott" w:date="2019-03-04T11:41:00Z">
               <w:r>
                 <w:t>21685 (89)</w:t>
               </w:r>
@@ -1148,10 +1160,10 @@
             <w:pPr>
               <w:pStyle w:val="Compact"/>
               <w:rPr>
-                <w:ins w:id="71" w:author="Samuel Abbott" w:date="2019-03-04T11:41:00Z"/>
-              </w:rPr>
-            </w:pPr>
-            <w:ins w:id="72" w:author="Samuel Abbott" w:date="2019-03-04T11:41:00Z">
+                <w:ins w:id="74" w:author="Samuel Abbott" w:date="2019-03-04T11:41:00Z"/>
+              </w:rPr>
+            </w:pPr>
+            <w:ins w:id="75" w:author="Samuel Abbott" w:date="2019-03-04T11:41:00Z">
               <w:r>
                 <w:t>9061 (89)</w:t>
               </w:r>
@@ -1166,10 +1178,10 @@
             <w:pPr>
               <w:pStyle w:val="Compact"/>
               <w:rPr>
-                <w:ins w:id="73" w:author="Samuel Abbott" w:date="2019-03-04T11:41:00Z"/>
-              </w:rPr>
-            </w:pPr>
-            <w:ins w:id="74" w:author="Samuel Abbott" w:date="2019-03-04T11:41:00Z">
+                <w:ins w:id="76" w:author="Samuel Abbott" w:date="2019-03-04T11:41:00Z"/>
+              </w:rPr>
+            </w:pPr>
+            <w:ins w:id="77" w:author="Samuel Abbott" w:date="2019-03-04T11:41:00Z">
               <w:r>
                 <w:t>14842 (87)</w:t>
               </w:r>
@@ -1179,7 +1191,7 @@
       </w:tr>
       <w:tr>
         <w:trPr>
-          <w:ins w:id="75" w:author="Samuel Abbott" w:date="2019-03-04T11:41:00Z"/>
+          <w:ins w:id="78" w:author="Samuel Abbott" w:date="2019-03-04T11:41:00Z"/>
         </w:trPr>
         <w:tc>
           <w:tcPr>
@@ -1189,10 +1201,10 @@
             <w:pPr>
               <w:pStyle w:val="Compact"/>
               <w:rPr>
-                <w:ins w:id="76" w:author="Samuel Abbott" w:date="2019-03-04T11:41:00Z"/>
-              </w:rPr>
-            </w:pPr>
-            <w:ins w:id="77" w:author="Samuel Abbott" w:date="2019-03-04T11:41:00Z">
+                <w:ins w:id="79" w:author="Samuel Abbott" w:date="2019-03-04T11:41:00Z"/>
+              </w:rPr>
+            </w:pPr>
+            <w:ins w:id="80" w:author="Samuel Abbott" w:date="2019-03-04T11:41:00Z">
               <w:r>
                 <w:t>   No</w:t>
               </w:r>
@@ -1207,10 +1219,10 @@
             <w:pPr>
               <w:pStyle w:val="Compact"/>
               <w:rPr>
-                <w:ins w:id="78" w:author="Samuel Abbott" w:date="2019-03-04T11:41:00Z"/>
-              </w:rPr>
-            </w:pPr>
-            <w:ins w:id="79" w:author="Samuel Abbott" w:date="2019-03-04T11:41:00Z">
+                <w:ins w:id="81" w:author="Samuel Abbott" w:date="2019-03-04T11:41:00Z"/>
+              </w:rPr>
+            </w:pPr>
+            <w:ins w:id="82" w:author="Samuel Abbott" w:date="2019-03-04T11:41:00Z">
               <w:r>
                 <w:t>   43024 [</w:t>
               </w:r>
@@ -1234,10 +1246,10 @@
             <w:pPr>
               <w:pStyle w:val="Compact"/>
               <w:rPr>
-                <w:ins w:id="80" w:author="Samuel Abbott" w:date="2019-03-04T11:41:00Z"/>
-              </w:rPr>
-            </w:pPr>
-            <w:ins w:id="81" w:author="Samuel Abbott" w:date="2019-03-04T11:41:00Z">
+                <w:ins w:id="83" w:author="Samuel Abbott" w:date="2019-03-04T11:41:00Z"/>
+              </w:rPr>
+            </w:pPr>
+            <w:ins w:id="84" w:author="Samuel Abbott" w:date="2019-03-04T11:41:00Z">
               <w:r>
                 <w:t>   21291 [</w:t>
               </w:r>
@@ -1261,10 +1273,10 @@
             <w:pPr>
               <w:pStyle w:val="Compact"/>
               <w:rPr>
-                <w:ins w:id="82" w:author="Samuel Abbott" w:date="2019-03-04T11:41:00Z"/>
-              </w:rPr>
-            </w:pPr>
-            <w:ins w:id="83" w:author="Samuel Abbott" w:date="2019-03-04T11:41:00Z">
+                <w:ins w:id="85" w:author="Samuel Abbott" w:date="2019-03-04T11:41:00Z"/>
+              </w:rPr>
+            </w:pPr>
+            <w:ins w:id="86" w:author="Samuel Abbott" w:date="2019-03-04T11:41:00Z">
               <w:r>
                 <w:t>   8495 [</w:t>
               </w:r>
@@ -1288,10 +1300,10 @@
             <w:pPr>
               <w:pStyle w:val="Compact"/>
               <w:rPr>
-                <w:ins w:id="84" w:author="Samuel Abbott" w:date="2019-03-04T11:41:00Z"/>
-              </w:rPr>
-            </w:pPr>
-            <w:ins w:id="85" w:author="Samuel Abbott" w:date="2019-03-04T11:41:00Z">
+                <w:ins w:id="87" w:author="Samuel Abbott" w:date="2019-03-04T11:41:00Z"/>
+              </w:rPr>
+            </w:pPr>
+            <w:ins w:id="88" w:author="Samuel Abbott" w:date="2019-03-04T11:41:00Z">
               <w:r>
                 <w:t>   13238 [</w:t>
               </w:r>
@@ -1310,7 +1322,7 @@
       </w:tr>
       <w:tr>
         <w:trPr>
-          <w:ins w:id="86" w:author="Samuel Abbott" w:date="2019-03-04T11:41:00Z"/>
+          <w:ins w:id="89" w:author="Samuel Abbott" w:date="2019-03-04T11:41:00Z"/>
         </w:trPr>
         <w:tc>
           <w:tcPr>
@@ -1320,10 +1332,10 @@
             <w:pPr>
               <w:pStyle w:val="Compact"/>
               <w:rPr>
-                <w:ins w:id="87" w:author="Samuel Abbott" w:date="2019-03-04T11:41:00Z"/>
-              </w:rPr>
-            </w:pPr>
-            <w:ins w:id="88" w:author="Samuel Abbott" w:date="2019-03-04T11:41:00Z">
+                <w:ins w:id="90" w:author="Samuel Abbott" w:date="2019-03-04T11:41:00Z"/>
+              </w:rPr>
+            </w:pPr>
+            <w:ins w:id="91" w:author="Samuel Abbott" w:date="2019-03-04T11:41:00Z">
               <w:r>
                 <w:t>   Yes</w:t>
               </w:r>
@@ -1338,10 +1350,10 @@
             <w:pPr>
               <w:pStyle w:val="Compact"/>
               <w:rPr>
-                <w:ins w:id="89" w:author="Samuel Abbott" w:date="2019-03-04T11:41:00Z"/>
-              </w:rPr>
-            </w:pPr>
-            <w:ins w:id="90" w:author="Samuel Abbott" w:date="2019-03-04T11:41:00Z">
+                <w:ins w:id="92" w:author="Samuel Abbott" w:date="2019-03-04T11:41:00Z"/>
+              </w:rPr>
+            </w:pPr>
+            <w:ins w:id="93" w:author="Samuel Abbott" w:date="2019-03-04T11:41:00Z">
               <w:r>
                 <w:t>   2564 [</w:t>
               </w:r>
@@ -1365,10 +1377,10 @@
             <w:pPr>
               <w:pStyle w:val="Compact"/>
               <w:rPr>
-                <w:ins w:id="91" w:author="Samuel Abbott" w:date="2019-03-04T11:41:00Z"/>
-              </w:rPr>
-            </w:pPr>
-            <w:ins w:id="92" w:author="Samuel Abbott" w:date="2019-03-04T11:41:00Z">
+                <w:ins w:id="94" w:author="Samuel Abbott" w:date="2019-03-04T11:41:00Z"/>
+              </w:rPr>
+            </w:pPr>
+            <w:ins w:id="95" w:author="Samuel Abbott" w:date="2019-03-04T11:41:00Z">
               <w:r>
                 <w:t>   394 [</w:t>
               </w:r>
@@ -1392,10 +1404,10 @@
             <w:pPr>
               <w:pStyle w:val="Compact"/>
               <w:rPr>
-                <w:ins w:id="93" w:author="Samuel Abbott" w:date="2019-03-04T11:41:00Z"/>
-              </w:rPr>
-            </w:pPr>
-            <w:ins w:id="94" w:author="Samuel Abbott" w:date="2019-03-04T11:41:00Z">
+                <w:ins w:id="96" w:author="Samuel Abbott" w:date="2019-03-04T11:41:00Z"/>
+              </w:rPr>
+            </w:pPr>
+            <w:ins w:id="97" w:author="Samuel Abbott" w:date="2019-03-04T11:41:00Z">
               <w:r>
                 <w:t>   566 [</w:t>
               </w:r>
@@ -1419,10 +1431,10 @@
             <w:pPr>
               <w:pStyle w:val="Compact"/>
               <w:rPr>
-                <w:ins w:id="95" w:author="Samuel Abbott" w:date="2019-03-04T11:41:00Z"/>
-              </w:rPr>
-            </w:pPr>
-            <w:ins w:id="96" w:author="Samuel Abbott" w:date="2019-03-04T11:41:00Z">
+                <w:ins w:id="98" w:author="Samuel Abbott" w:date="2019-03-04T11:41:00Z"/>
+              </w:rPr>
+            </w:pPr>
+            <w:ins w:id="99" w:author="Samuel Abbott" w:date="2019-03-04T11:41:00Z">
               <w:r>
                 <w:t>   1604 [</w:t>
               </w:r>
@@ -1441,7 +1453,7 @@
       </w:tr>
       <w:tr>
         <w:trPr>
-          <w:ins w:id="97" w:author="Samuel Abbott" w:date="2019-03-04T11:41:00Z"/>
+          <w:ins w:id="100" w:author="Samuel Abbott" w:date="2019-03-04T11:41:00Z"/>
         </w:trPr>
         <w:tc>
           <w:tcPr>
@@ -1451,10 +1463,10 @@
             <w:pPr>
               <w:pStyle w:val="Compact"/>
               <w:rPr>
-                <w:ins w:id="98" w:author="Samuel Abbott" w:date="2019-03-04T11:41:00Z"/>
-              </w:rPr>
-            </w:pPr>
-            <w:ins w:id="99" w:author="Samuel Abbott" w:date="2019-03-04T11:41:00Z">
+                <w:ins w:id="101" w:author="Samuel Abbott" w:date="2019-03-04T11:41:00Z"/>
+              </w:rPr>
+            </w:pPr>
+            <w:ins w:id="102" w:author="Samuel Abbott" w:date="2019-03-04T11:41:00Z">
               <w:r>
                 <w:t>Death due to TB (in those who died*)</w:t>
               </w:r>
@@ -1469,10 +1481,10 @@
             <w:pPr>
               <w:pStyle w:val="Compact"/>
               <w:rPr>
-                <w:ins w:id="100" w:author="Samuel Abbott" w:date="2019-03-04T11:41:00Z"/>
-              </w:rPr>
-            </w:pPr>
-            <w:ins w:id="101" w:author="Samuel Abbott" w:date="2019-03-04T11:41:00Z">
+                <w:ins w:id="103" w:author="Samuel Abbott" w:date="2019-03-04T11:41:00Z"/>
+              </w:rPr>
+            </w:pPr>
+            <w:ins w:id="104" w:author="Samuel Abbott" w:date="2019-03-04T11:41:00Z">
               <w:r>
                 <w:t>1373 (3)</w:t>
               </w:r>
@@ -1487,10 +1499,10 @@
             <w:pPr>
               <w:pStyle w:val="Compact"/>
               <w:rPr>
-                <w:ins w:id="102" w:author="Samuel Abbott" w:date="2019-03-04T11:41:00Z"/>
-              </w:rPr>
-            </w:pPr>
-            <w:ins w:id="103" w:author="Samuel Abbott" w:date="2019-03-04T11:41:00Z">
+                <w:ins w:id="105" w:author="Samuel Abbott" w:date="2019-03-04T11:41:00Z"/>
+              </w:rPr>
+            </w:pPr>
+            <w:ins w:id="106" w:author="Samuel Abbott" w:date="2019-03-04T11:41:00Z">
               <w:r>
                 <w:t>276 (1)</w:t>
               </w:r>
@@ -1505,10 +1517,10 @@
             <w:pPr>
               <w:pStyle w:val="Compact"/>
               <w:rPr>
-                <w:ins w:id="104" w:author="Samuel Abbott" w:date="2019-03-04T11:41:00Z"/>
-              </w:rPr>
-            </w:pPr>
-            <w:ins w:id="105" w:author="Samuel Abbott" w:date="2019-03-04T11:41:00Z">
+                <w:ins w:id="107" w:author="Samuel Abbott" w:date="2019-03-04T11:41:00Z"/>
+              </w:rPr>
+            </w:pPr>
+            <w:ins w:id="108" w:author="Samuel Abbott" w:date="2019-03-04T11:41:00Z">
               <w:r>
                 <w:t>320 (3)</w:t>
               </w:r>
@@ -1523,10 +1535,10 @@
             <w:pPr>
               <w:pStyle w:val="Compact"/>
               <w:rPr>
-                <w:ins w:id="106" w:author="Samuel Abbott" w:date="2019-03-04T11:41:00Z"/>
-              </w:rPr>
-            </w:pPr>
-            <w:ins w:id="107" w:author="Samuel Abbott" w:date="2019-03-04T11:41:00Z">
+                <w:ins w:id="109" w:author="Samuel Abbott" w:date="2019-03-04T11:41:00Z"/>
+              </w:rPr>
+            </w:pPr>
+            <w:ins w:id="110" w:author="Samuel Abbott" w:date="2019-03-04T11:41:00Z">
               <w:r>
                 <w:t>777 (5)</w:t>
               </w:r>
@@ -1536,7 +1548,7 @@
       </w:tr>
       <w:tr>
         <w:trPr>
-          <w:ins w:id="108" w:author="Samuel Abbott" w:date="2019-03-04T11:41:00Z"/>
+          <w:ins w:id="111" w:author="Samuel Abbott" w:date="2019-03-04T11:41:00Z"/>
         </w:trPr>
         <w:tc>
           <w:tcPr>
@@ -1546,10 +1558,10 @@
             <w:pPr>
               <w:pStyle w:val="Compact"/>
               <w:rPr>
-                <w:ins w:id="109" w:author="Samuel Abbott" w:date="2019-03-04T11:41:00Z"/>
-              </w:rPr>
-            </w:pPr>
-            <w:ins w:id="110" w:author="Samuel Abbott" w:date="2019-03-04T11:41:00Z">
+                <w:ins w:id="112" w:author="Samuel Abbott" w:date="2019-03-04T11:41:00Z"/>
+              </w:rPr>
+            </w:pPr>
+            <w:ins w:id="113" w:author="Samuel Abbott" w:date="2019-03-04T11:41:00Z">
               <w:r>
                 <w:t>   No</w:t>
               </w:r>
@@ -1564,10 +1576,10 @@
             <w:pPr>
               <w:pStyle w:val="Compact"/>
               <w:rPr>
-                <w:ins w:id="111" w:author="Samuel Abbott" w:date="2019-03-04T11:41:00Z"/>
-              </w:rPr>
-            </w:pPr>
-            <w:ins w:id="112" w:author="Samuel Abbott" w:date="2019-03-04T11:41:00Z">
+                <w:ins w:id="114" w:author="Samuel Abbott" w:date="2019-03-04T11:41:00Z"/>
+              </w:rPr>
+            </w:pPr>
+            <w:ins w:id="115" w:author="Samuel Abbott" w:date="2019-03-04T11:41:00Z">
               <w:r>
                 <w:t>   572 [</w:t>
               </w:r>
@@ -1591,10 +1603,10 @@
             <w:pPr>
               <w:pStyle w:val="Compact"/>
               <w:rPr>
-                <w:ins w:id="113" w:author="Samuel Abbott" w:date="2019-03-04T11:41:00Z"/>
-              </w:rPr>
-            </w:pPr>
-            <w:ins w:id="114" w:author="Samuel Abbott" w:date="2019-03-04T11:41:00Z">
+                <w:ins w:id="116" w:author="Samuel Abbott" w:date="2019-03-04T11:41:00Z"/>
+              </w:rPr>
+            </w:pPr>
+            <w:ins w:id="117" w:author="Samuel Abbott" w:date="2019-03-04T11:41:00Z">
               <w:r>
                 <w:t>   129 [</w:t>
               </w:r>
@@ -1618,10 +1630,10 @@
             <w:pPr>
               <w:pStyle w:val="Compact"/>
               <w:rPr>
-                <w:ins w:id="115" w:author="Samuel Abbott" w:date="2019-03-04T11:41:00Z"/>
-              </w:rPr>
-            </w:pPr>
-            <w:ins w:id="116" w:author="Samuel Abbott" w:date="2019-03-04T11:41:00Z">
+                <w:ins w:id="118" w:author="Samuel Abbott" w:date="2019-03-04T11:41:00Z"/>
+              </w:rPr>
+            </w:pPr>
+            <w:ins w:id="119" w:author="Samuel Abbott" w:date="2019-03-04T11:41:00Z">
               <w:r>
                 <w:t>   146 [</w:t>
               </w:r>
@@ -1645,10 +1657,10 @@
             <w:pPr>
               <w:pStyle w:val="Compact"/>
               <w:rPr>
-                <w:ins w:id="117" w:author="Samuel Abbott" w:date="2019-03-04T11:41:00Z"/>
-              </w:rPr>
-            </w:pPr>
-            <w:ins w:id="118" w:author="Samuel Abbott" w:date="2019-03-04T11:41:00Z">
+                <w:ins w:id="120" w:author="Samuel Abbott" w:date="2019-03-04T11:41:00Z"/>
+              </w:rPr>
+            </w:pPr>
+            <w:ins w:id="121" w:author="Samuel Abbott" w:date="2019-03-04T11:41:00Z">
               <w:r>
                 <w:t>   297 [</w:t>
               </w:r>
@@ -1667,7 +1679,7 @@
       </w:tr>
       <w:tr>
         <w:trPr>
-          <w:ins w:id="119" w:author="Samuel Abbott" w:date="2019-03-04T11:41:00Z"/>
+          <w:ins w:id="122" w:author="Samuel Abbott" w:date="2019-03-04T11:41:00Z"/>
         </w:trPr>
         <w:tc>
           <w:tcPr>
@@ -1677,10 +1689,10 @@
             <w:pPr>
               <w:pStyle w:val="Compact"/>
               <w:rPr>
-                <w:ins w:id="120" w:author="Samuel Abbott" w:date="2019-03-04T11:41:00Z"/>
-              </w:rPr>
-            </w:pPr>
-            <w:ins w:id="121" w:author="Samuel Abbott" w:date="2019-03-04T11:41:00Z">
+                <w:ins w:id="123" w:author="Samuel Abbott" w:date="2019-03-04T11:41:00Z"/>
+              </w:rPr>
+            </w:pPr>
+            <w:ins w:id="124" w:author="Samuel Abbott" w:date="2019-03-04T11:41:00Z">
               <w:r>
                 <w:t>   Yes</w:t>
               </w:r>
@@ -1695,10 +1707,10 @@
             <w:pPr>
               <w:pStyle w:val="Compact"/>
               <w:rPr>
-                <w:ins w:id="122" w:author="Samuel Abbott" w:date="2019-03-04T11:41:00Z"/>
-              </w:rPr>
-            </w:pPr>
-            <w:ins w:id="123" w:author="Samuel Abbott" w:date="2019-03-04T11:41:00Z">
+                <w:ins w:id="125" w:author="Samuel Abbott" w:date="2019-03-04T11:41:00Z"/>
+              </w:rPr>
+            </w:pPr>
+            <w:ins w:id="126" w:author="Samuel Abbott" w:date="2019-03-04T11:41:00Z">
               <w:r>
                 <w:t>   801 [</w:t>
               </w:r>
@@ -1722,10 +1734,10 @@
             <w:pPr>
               <w:pStyle w:val="Compact"/>
               <w:rPr>
-                <w:ins w:id="124" w:author="Samuel Abbott" w:date="2019-03-04T11:41:00Z"/>
-              </w:rPr>
-            </w:pPr>
-            <w:ins w:id="125" w:author="Samuel Abbott" w:date="2019-03-04T11:41:00Z">
+                <w:ins w:id="127" w:author="Samuel Abbott" w:date="2019-03-04T11:41:00Z"/>
+              </w:rPr>
+            </w:pPr>
+            <w:ins w:id="128" w:author="Samuel Abbott" w:date="2019-03-04T11:41:00Z">
               <w:r>
                 <w:t>   147 [</w:t>
               </w:r>
@@ -1749,10 +1761,10 @@
             <w:pPr>
               <w:pStyle w:val="Compact"/>
               <w:rPr>
-                <w:ins w:id="126" w:author="Samuel Abbott" w:date="2019-03-04T11:41:00Z"/>
-              </w:rPr>
-            </w:pPr>
-            <w:ins w:id="127" w:author="Samuel Abbott" w:date="2019-03-04T11:41:00Z">
+                <w:ins w:id="129" w:author="Samuel Abbott" w:date="2019-03-04T11:41:00Z"/>
+              </w:rPr>
+            </w:pPr>
+            <w:ins w:id="130" w:author="Samuel Abbott" w:date="2019-03-04T11:41:00Z">
               <w:r>
                 <w:t>   174 [</w:t>
               </w:r>
@@ -1776,10 +1788,10 @@
             <w:pPr>
               <w:pStyle w:val="Compact"/>
               <w:rPr>
-                <w:ins w:id="128" w:author="Samuel Abbott" w:date="2019-03-04T11:41:00Z"/>
-              </w:rPr>
-            </w:pPr>
-            <w:ins w:id="129" w:author="Samuel Abbott" w:date="2019-03-04T11:41:00Z">
+                <w:ins w:id="131" w:author="Samuel Abbott" w:date="2019-03-04T11:41:00Z"/>
+              </w:rPr>
+            </w:pPr>
+            <w:ins w:id="132" w:author="Samuel Abbott" w:date="2019-03-04T11:41:00Z">
               <w:r>
                 <w:t>   480 [</w:t>
               </w:r>
@@ -1798,7 +1810,7 @@
       </w:tr>
       <w:tr>
         <w:trPr>
-          <w:ins w:id="130" w:author="Samuel Abbott" w:date="2019-03-04T11:41:00Z"/>
+          <w:ins w:id="133" w:author="Samuel Abbott" w:date="2019-03-04T11:41:00Z"/>
         </w:trPr>
         <w:tc>
           <w:tcPr>
@@ -1808,10 +1820,10 @@
             <w:pPr>
               <w:pStyle w:val="Compact"/>
               <w:rPr>
-                <w:ins w:id="131" w:author="Samuel Abbott" w:date="2019-03-04T11:41:00Z"/>
-              </w:rPr>
-            </w:pPr>
-            <w:ins w:id="132" w:author="Samuel Abbott" w:date="2019-03-04T11:41:00Z">
+                <w:ins w:id="134" w:author="Samuel Abbott" w:date="2019-03-04T11:41:00Z"/>
+              </w:rPr>
+            </w:pPr>
+            <w:ins w:id="135" w:author="Samuel Abbott" w:date="2019-03-04T11:41:00Z">
               <w:r>
                 <w:t>Recurrent TB</w:t>
               </w:r>
@@ -1826,10 +1838,10 @@
             <w:pPr>
               <w:pStyle w:val="Compact"/>
               <w:rPr>
-                <w:ins w:id="133" w:author="Samuel Abbott" w:date="2019-03-04T11:41:00Z"/>
-              </w:rPr>
-            </w:pPr>
-            <w:ins w:id="134" w:author="Samuel Abbott" w:date="2019-03-04T11:41:00Z">
+                <w:ins w:id="136" w:author="Samuel Abbott" w:date="2019-03-04T11:41:00Z"/>
+              </w:rPr>
+            </w:pPr>
+            <w:ins w:id="137" w:author="Samuel Abbott" w:date="2019-03-04T11:41:00Z">
               <w:r>
                 <w:t>48497 (94)</w:t>
               </w:r>
@@ -1844,10 +1856,10 @@
             <w:pPr>
               <w:pStyle w:val="Compact"/>
               <w:rPr>
-                <w:ins w:id="135" w:author="Samuel Abbott" w:date="2019-03-04T11:41:00Z"/>
-              </w:rPr>
-            </w:pPr>
-            <w:ins w:id="136" w:author="Samuel Abbott" w:date="2019-03-04T11:41:00Z">
+                <w:ins w:id="138" w:author="Samuel Abbott" w:date="2019-03-04T11:41:00Z"/>
+              </w:rPr>
+            </w:pPr>
+            <w:ins w:id="139" w:author="Samuel Abbott" w:date="2019-03-04T11:41:00Z">
               <w:r>
                 <w:t>23963 (98)</w:t>
               </w:r>
@@ -1862,10 +1874,10 @@
             <w:pPr>
               <w:pStyle w:val="Compact"/>
               <w:rPr>
-                <w:ins w:id="137" w:author="Samuel Abbott" w:date="2019-03-04T11:41:00Z"/>
-              </w:rPr>
-            </w:pPr>
-            <w:ins w:id="138" w:author="Samuel Abbott" w:date="2019-03-04T11:41:00Z">
+                <w:ins w:id="140" w:author="Samuel Abbott" w:date="2019-03-04T11:41:00Z"/>
+              </w:rPr>
+            </w:pPr>
+            <w:ins w:id="141" w:author="Samuel Abbott" w:date="2019-03-04T11:41:00Z">
               <w:r>
                 <w:t>9991 (98)</w:t>
               </w:r>
@@ -1880,10 +1892,10 @@
             <w:pPr>
               <w:pStyle w:val="Compact"/>
               <w:rPr>
-                <w:ins w:id="139" w:author="Samuel Abbott" w:date="2019-03-04T11:41:00Z"/>
-              </w:rPr>
-            </w:pPr>
-            <w:ins w:id="140" w:author="Samuel Abbott" w:date="2019-03-04T11:41:00Z">
+                <w:ins w:id="142" w:author="Samuel Abbott" w:date="2019-03-04T11:41:00Z"/>
+              </w:rPr>
+            </w:pPr>
+            <w:ins w:id="143" w:author="Samuel Abbott" w:date="2019-03-04T11:41:00Z">
               <w:r>
                 <w:t>14543 (85)</w:t>
               </w:r>
@@ -1893,7 +1905,7 @@
       </w:tr>
       <w:tr>
         <w:trPr>
-          <w:ins w:id="141" w:author="Samuel Abbott" w:date="2019-03-04T11:41:00Z"/>
+          <w:ins w:id="144" w:author="Samuel Abbott" w:date="2019-03-04T11:41:00Z"/>
         </w:trPr>
         <w:tc>
           <w:tcPr>
@@ -1903,10 +1915,10 @@
             <w:pPr>
               <w:pStyle w:val="Compact"/>
               <w:rPr>
-                <w:ins w:id="142" w:author="Samuel Abbott" w:date="2019-03-04T11:41:00Z"/>
-              </w:rPr>
-            </w:pPr>
-            <w:ins w:id="143" w:author="Samuel Abbott" w:date="2019-03-04T11:41:00Z">
+                <w:ins w:id="145" w:author="Samuel Abbott" w:date="2019-03-04T11:41:00Z"/>
+              </w:rPr>
+            </w:pPr>
+            <w:ins w:id="146" w:author="Samuel Abbott" w:date="2019-03-04T11:41:00Z">
               <w:r>
                 <w:t>   No</w:t>
               </w:r>
@@ -1921,10 +1933,10 @@
             <w:pPr>
               <w:pStyle w:val="Compact"/>
               <w:rPr>
-                <w:ins w:id="144" w:author="Samuel Abbott" w:date="2019-03-04T11:41:00Z"/>
-              </w:rPr>
-            </w:pPr>
-            <w:ins w:id="145" w:author="Samuel Abbott" w:date="2019-03-04T11:41:00Z">
+                <w:ins w:id="147" w:author="Samuel Abbott" w:date="2019-03-04T11:41:00Z"/>
+              </w:rPr>
+            </w:pPr>
+            <w:ins w:id="148" w:author="Samuel Abbott" w:date="2019-03-04T11:41:00Z">
               <w:r>
                 <w:t>   44869 [</w:t>
               </w:r>
@@ -1948,10 +1960,10 @@
             <w:pPr>
               <w:pStyle w:val="Compact"/>
               <w:rPr>
-                <w:ins w:id="146" w:author="Samuel Abbott" w:date="2019-03-04T11:41:00Z"/>
-              </w:rPr>
-            </w:pPr>
-            <w:ins w:id="147" w:author="Samuel Abbott" w:date="2019-03-04T11:41:00Z">
+                <w:ins w:id="149" w:author="Samuel Abbott" w:date="2019-03-04T11:41:00Z"/>
+              </w:rPr>
+            </w:pPr>
+            <w:ins w:id="150" w:author="Samuel Abbott" w:date="2019-03-04T11:41:00Z">
               <w:r>
                 <w:t>   22592 [</w:t>
               </w:r>
@@ -1975,10 +1987,10 @@
             <w:pPr>
               <w:pStyle w:val="Compact"/>
               <w:rPr>
-                <w:ins w:id="148" w:author="Samuel Abbott" w:date="2019-03-04T11:41:00Z"/>
-              </w:rPr>
-            </w:pPr>
-            <w:ins w:id="149" w:author="Samuel Abbott" w:date="2019-03-04T11:41:00Z">
+                <w:ins w:id="151" w:author="Samuel Abbott" w:date="2019-03-04T11:41:00Z"/>
+              </w:rPr>
+            </w:pPr>
+            <w:ins w:id="152" w:author="Samuel Abbott" w:date="2019-03-04T11:41:00Z">
               <w:r>
                 <w:t>   9256 [</w:t>
               </w:r>
@@ -2002,10 +2014,10 @@
             <w:pPr>
               <w:pStyle w:val="Compact"/>
               <w:rPr>
-                <w:ins w:id="150" w:author="Samuel Abbott" w:date="2019-03-04T11:41:00Z"/>
-              </w:rPr>
-            </w:pPr>
-            <w:ins w:id="151" w:author="Samuel Abbott" w:date="2019-03-04T11:41:00Z">
+                <w:ins w:id="153" w:author="Samuel Abbott" w:date="2019-03-04T11:41:00Z"/>
+              </w:rPr>
+            </w:pPr>
+            <w:ins w:id="154" w:author="Samuel Abbott" w:date="2019-03-04T11:41:00Z">
               <w:r>
                 <w:t>   13021 [</w:t>
               </w:r>
@@ -2024,7 +2036,7 @@
       </w:tr>
       <w:tr>
         <w:trPr>
-          <w:ins w:id="152" w:author="Samuel Abbott" w:date="2019-03-04T11:41:00Z"/>
+          <w:ins w:id="155" w:author="Samuel Abbott" w:date="2019-03-04T11:41:00Z"/>
         </w:trPr>
         <w:tc>
           <w:tcPr>
@@ -2034,10 +2046,10 @@
             <w:pPr>
               <w:pStyle w:val="Compact"/>
               <w:rPr>
-                <w:ins w:id="153" w:author="Samuel Abbott" w:date="2019-03-04T11:41:00Z"/>
-              </w:rPr>
-            </w:pPr>
-            <w:ins w:id="154" w:author="Samuel Abbott" w:date="2019-03-04T11:41:00Z">
+                <w:ins w:id="156" w:author="Samuel Abbott" w:date="2019-03-04T11:41:00Z"/>
+              </w:rPr>
+            </w:pPr>
+            <w:ins w:id="157" w:author="Samuel Abbott" w:date="2019-03-04T11:41:00Z">
               <w:r>
                 <w:t>   Yes</w:t>
               </w:r>
@@ -2052,10 +2064,10 @@
             <w:pPr>
               <w:pStyle w:val="Compact"/>
               <w:rPr>
-                <w:ins w:id="155" w:author="Samuel Abbott" w:date="2019-03-04T11:41:00Z"/>
-              </w:rPr>
-            </w:pPr>
-            <w:ins w:id="156" w:author="Samuel Abbott" w:date="2019-03-04T11:41:00Z">
+                <w:ins w:id="158" w:author="Samuel Abbott" w:date="2019-03-04T11:41:00Z"/>
+              </w:rPr>
+            </w:pPr>
+            <w:ins w:id="159" w:author="Samuel Abbott" w:date="2019-03-04T11:41:00Z">
               <w:r>
                 <w:t>   3628 [</w:t>
               </w:r>
@@ -2079,10 +2091,10 @@
             <w:pPr>
               <w:pStyle w:val="Compact"/>
               <w:rPr>
-                <w:ins w:id="157" w:author="Samuel Abbott" w:date="2019-03-04T11:41:00Z"/>
-              </w:rPr>
-            </w:pPr>
-            <w:ins w:id="158" w:author="Samuel Abbott" w:date="2019-03-04T11:41:00Z">
+                <w:ins w:id="160" w:author="Samuel Abbott" w:date="2019-03-04T11:41:00Z"/>
+              </w:rPr>
+            </w:pPr>
+            <w:ins w:id="161" w:author="Samuel Abbott" w:date="2019-03-04T11:41:00Z">
               <w:r>
                 <w:t>   1371 [</w:t>
               </w:r>
@@ -2106,10 +2118,10 @@
             <w:pPr>
               <w:pStyle w:val="Compact"/>
               <w:rPr>
-                <w:ins w:id="159" w:author="Samuel Abbott" w:date="2019-03-04T11:41:00Z"/>
-              </w:rPr>
-            </w:pPr>
-            <w:ins w:id="160" w:author="Samuel Abbott" w:date="2019-03-04T11:41:00Z">
+                <w:ins w:id="162" w:author="Samuel Abbott" w:date="2019-03-04T11:41:00Z"/>
+              </w:rPr>
+            </w:pPr>
+            <w:ins w:id="163" w:author="Samuel Abbott" w:date="2019-03-04T11:41:00Z">
               <w:r>
                 <w:t>   735 [</w:t>
               </w:r>
@@ -2133,10 +2145,10 @@
             <w:pPr>
               <w:pStyle w:val="Compact"/>
               <w:rPr>
-                <w:ins w:id="161" w:author="Samuel Abbott" w:date="2019-03-04T11:41:00Z"/>
-              </w:rPr>
-            </w:pPr>
-            <w:ins w:id="162" w:author="Samuel Abbott" w:date="2019-03-04T11:41:00Z">
+                <w:ins w:id="164" w:author="Samuel Abbott" w:date="2019-03-04T11:41:00Z"/>
+              </w:rPr>
+            </w:pPr>
+            <w:ins w:id="165" w:author="Samuel Abbott" w:date="2019-03-04T11:41:00Z">
               <w:r>
                 <w:t>   1522 [</w:t>
               </w:r>
@@ -2155,7 +2167,7 @@
       </w:tr>
       <w:tr>
         <w:trPr>
-          <w:ins w:id="163" w:author="Samuel Abbott" w:date="2019-03-04T11:41:00Z"/>
+          <w:ins w:id="166" w:author="Samuel Abbott" w:date="2019-03-04T11:41:00Z"/>
         </w:trPr>
         <w:tc>
           <w:tcPr>
@@ -2165,10 +2177,10 @@
             <w:pPr>
               <w:pStyle w:val="Compact"/>
               <w:rPr>
-                <w:ins w:id="164" w:author="Samuel Abbott" w:date="2019-03-04T11:41:00Z"/>
-              </w:rPr>
-            </w:pPr>
-            <w:ins w:id="165" w:author="Samuel Abbott" w:date="2019-03-04T11:41:00Z">
+                <w:ins w:id="167" w:author="Samuel Abbott" w:date="2019-03-04T11:41:00Z"/>
+              </w:rPr>
+            </w:pPr>
+            <w:ins w:id="168" w:author="Samuel Abbott" w:date="2019-03-04T11:41:00Z">
               <w:r>
                 <w:t>Pulmonary TB</w:t>
               </w:r>
@@ -2183,10 +2195,10 @@
             <w:pPr>
               <w:pStyle w:val="Compact"/>
               <w:rPr>
-                <w:ins w:id="166" w:author="Samuel Abbott" w:date="2019-03-04T11:41:00Z"/>
-              </w:rPr>
-            </w:pPr>
-            <w:ins w:id="167" w:author="Samuel Abbott" w:date="2019-03-04T11:41:00Z">
+                <w:ins w:id="169" w:author="Samuel Abbott" w:date="2019-03-04T11:41:00Z"/>
+              </w:rPr>
+            </w:pPr>
+            <w:ins w:id="170" w:author="Samuel Abbott" w:date="2019-03-04T11:41:00Z">
               <w:r>
                 <w:t>51432 (100)</w:t>
               </w:r>
@@ -2201,10 +2213,10 @@
             <w:pPr>
               <w:pStyle w:val="Compact"/>
               <w:rPr>
-                <w:ins w:id="168" w:author="Samuel Abbott" w:date="2019-03-04T11:41:00Z"/>
-              </w:rPr>
-            </w:pPr>
-            <w:ins w:id="169" w:author="Samuel Abbott" w:date="2019-03-04T11:41:00Z">
+                <w:ins w:id="171" w:author="Samuel Abbott" w:date="2019-03-04T11:41:00Z"/>
+              </w:rPr>
+            </w:pPr>
+            <w:ins w:id="172" w:author="Samuel Abbott" w:date="2019-03-04T11:41:00Z">
               <w:r>
                 <w:t>24289 (100)</w:t>
               </w:r>
@@ -2219,10 +2231,10 @@
             <w:pPr>
               <w:pStyle w:val="Compact"/>
               <w:rPr>
-                <w:ins w:id="170" w:author="Samuel Abbott" w:date="2019-03-04T11:41:00Z"/>
-              </w:rPr>
-            </w:pPr>
-            <w:ins w:id="171" w:author="Samuel Abbott" w:date="2019-03-04T11:41:00Z">
+                <w:ins w:id="173" w:author="Samuel Abbott" w:date="2019-03-04T11:41:00Z"/>
+              </w:rPr>
+            </w:pPr>
+            <w:ins w:id="174" w:author="Samuel Abbott" w:date="2019-03-04T11:41:00Z">
               <w:r>
                 <w:t>10121 (100)</w:t>
               </w:r>
@@ -2237,10 +2249,10 @@
             <w:pPr>
               <w:pStyle w:val="Compact"/>
               <w:rPr>
-                <w:ins w:id="172" w:author="Samuel Abbott" w:date="2019-03-04T11:41:00Z"/>
-              </w:rPr>
-            </w:pPr>
-            <w:ins w:id="173" w:author="Samuel Abbott" w:date="2019-03-04T11:41:00Z">
+                <w:ins w:id="175" w:author="Samuel Abbott" w:date="2019-03-04T11:41:00Z"/>
+              </w:rPr>
+            </w:pPr>
+            <w:ins w:id="176" w:author="Samuel Abbott" w:date="2019-03-04T11:41:00Z">
               <w:r>
                 <w:t>17022 (99)</w:t>
               </w:r>
@@ -2250,7 +2262,7 @@
       </w:tr>
       <w:tr>
         <w:trPr>
-          <w:ins w:id="174" w:author="Samuel Abbott" w:date="2019-03-04T11:41:00Z"/>
+          <w:ins w:id="177" w:author="Samuel Abbott" w:date="2019-03-04T11:41:00Z"/>
         </w:trPr>
         <w:tc>
           <w:tcPr>
@@ -2260,10 +2272,10 @@
             <w:pPr>
               <w:pStyle w:val="Compact"/>
               <w:rPr>
-                <w:ins w:id="175" w:author="Samuel Abbott" w:date="2019-03-04T11:41:00Z"/>
-              </w:rPr>
-            </w:pPr>
-            <w:ins w:id="176" w:author="Samuel Abbott" w:date="2019-03-04T11:41:00Z">
+                <w:ins w:id="178" w:author="Samuel Abbott" w:date="2019-03-04T11:41:00Z"/>
+              </w:rPr>
+            </w:pPr>
+            <w:ins w:id="179" w:author="Samuel Abbott" w:date="2019-03-04T11:41:00Z">
               <w:r>
                 <w:lastRenderedPageBreak/>
                 <w:t>   Extra-pulmonary (EP) only</w:t>
@@ -2279,10 +2291,10 @@
             <w:pPr>
               <w:pStyle w:val="Compact"/>
               <w:rPr>
-                <w:ins w:id="177" w:author="Samuel Abbott" w:date="2019-03-04T11:41:00Z"/>
-              </w:rPr>
-            </w:pPr>
-            <w:ins w:id="178" w:author="Samuel Abbott" w:date="2019-03-04T11:41:00Z">
+                <w:ins w:id="180" w:author="Samuel Abbott" w:date="2019-03-04T11:41:00Z"/>
+              </w:rPr>
+            </w:pPr>
+            <w:ins w:id="181" w:author="Samuel Abbott" w:date="2019-03-04T11:41:00Z">
               <w:r>
                 <w:t>   24280 [</w:t>
               </w:r>
@@ -2306,10 +2318,10 @@
             <w:pPr>
               <w:pStyle w:val="Compact"/>
               <w:rPr>
-                <w:ins w:id="179" w:author="Samuel Abbott" w:date="2019-03-04T11:41:00Z"/>
-              </w:rPr>
-            </w:pPr>
-            <w:ins w:id="180" w:author="Samuel Abbott" w:date="2019-03-04T11:41:00Z">
+                <w:ins w:id="182" w:author="Samuel Abbott" w:date="2019-03-04T11:41:00Z"/>
+              </w:rPr>
+            </w:pPr>
+            <w:ins w:id="183" w:author="Samuel Abbott" w:date="2019-03-04T11:41:00Z">
               <w:r>
                 <w:t>   12085 [</w:t>
               </w:r>
@@ -2333,10 +2345,10 @@
             <w:pPr>
               <w:pStyle w:val="Compact"/>
               <w:rPr>
-                <w:ins w:id="181" w:author="Samuel Abbott" w:date="2019-03-04T11:41:00Z"/>
-              </w:rPr>
-            </w:pPr>
-            <w:ins w:id="182" w:author="Samuel Abbott" w:date="2019-03-04T11:41:00Z">
+                <w:ins w:id="184" w:author="Samuel Abbott" w:date="2019-03-04T11:41:00Z"/>
+              </w:rPr>
+            </w:pPr>
+            <w:ins w:id="185" w:author="Samuel Abbott" w:date="2019-03-04T11:41:00Z">
               <w:r>
                 <w:t>   4573 [</w:t>
               </w:r>
@@ -2360,10 +2372,10 @@
             <w:pPr>
               <w:pStyle w:val="Compact"/>
               <w:rPr>
-                <w:ins w:id="183" w:author="Samuel Abbott" w:date="2019-03-04T11:41:00Z"/>
-              </w:rPr>
-            </w:pPr>
-            <w:ins w:id="184" w:author="Samuel Abbott" w:date="2019-03-04T11:41:00Z">
+                <w:ins w:id="186" w:author="Samuel Abbott" w:date="2019-03-04T11:41:00Z"/>
+              </w:rPr>
+            </w:pPr>
+            <w:ins w:id="187" w:author="Samuel Abbott" w:date="2019-03-04T11:41:00Z">
               <w:r>
                 <w:t>   7622 [</w:t>
               </w:r>
@@ -2382,7 +2394,7 @@
       </w:tr>
       <w:tr>
         <w:trPr>
-          <w:ins w:id="185" w:author="Samuel Abbott" w:date="2019-03-04T11:41:00Z"/>
+          <w:ins w:id="188" w:author="Samuel Abbott" w:date="2019-03-04T11:41:00Z"/>
         </w:trPr>
         <w:tc>
           <w:tcPr>
@@ -2392,10 +2404,10 @@
             <w:pPr>
               <w:pStyle w:val="Compact"/>
               <w:rPr>
-                <w:ins w:id="186" w:author="Samuel Abbott" w:date="2019-03-04T11:41:00Z"/>
-              </w:rPr>
-            </w:pPr>
-            <w:ins w:id="187" w:author="Samuel Abbott" w:date="2019-03-04T11:41:00Z">
+                <w:ins w:id="189" w:author="Samuel Abbott" w:date="2019-03-04T11:41:00Z"/>
+              </w:rPr>
+            </w:pPr>
+            <w:ins w:id="190" w:author="Samuel Abbott" w:date="2019-03-04T11:41:00Z">
               <w:r>
                 <w:t>   Pulmonary, with or without EP</w:t>
               </w:r>
@@ -2410,10 +2422,10 @@
             <w:pPr>
               <w:pStyle w:val="Compact"/>
               <w:rPr>
-                <w:ins w:id="188" w:author="Samuel Abbott" w:date="2019-03-04T11:41:00Z"/>
-              </w:rPr>
-            </w:pPr>
-            <w:ins w:id="189" w:author="Samuel Abbott" w:date="2019-03-04T11:41:00Z">
+                <w:ins w:id="191" w:author="Samuel Abbott" w:date="2019-03-04T11:41:00Z"/>
+              </w:rPr>
+            </w:pPr>
+            <w:ins w:id="192" w:author="Samuel Abbott" w:date="2019-03-04T11:41:00Z">
               <w:r>
                 <w:t>   27152 [</w:t>
               </w:r>
@@ -2437,10 +2449,10 @@
             <w:pPr>
               <w:pStyle w:val="Compact"/>
               <w:rPr>
-                <w:ins w:id="190" w:author="Samuel Abbott" w:date="2019-03-04T11:41:00Z"/>
-              </w:rPr>
-            </w:pPr>
-            <w:ins w:id="191" w:author="Samuel Abbott" w:date="2019-03-04T11:41:00Z">
+                <w:ins w:id="193" w:author="Samuel Abbott" w:date="2019-03-04T11:41:00Z"/>
+              </w:rPr>
+            </w:pPr>
+            <w:ins w:id="194" w:author="Samuel Abbott" w:date="2019-03-04T11:41:00Z">
               <w:r>
                 <w:t>   12204 [</w:t>
               </w:r>
@@ -2464,10 +2476,10 @@
             <w:pPr>
               <w:pStyle w:val="Compact"/>
               <w:rPr>
-                <w:ins w:id="192" w:author="Samuel Abbott" w:date="2019-03-04T11:41:00Z"/>
-              </w:rPr>
-            </w:pPr>
-            <w:ins w:id="193" w:author="Samuel Abbott" w:date="2019-03-04T11:41:00Z">
+                <w:ins w:id="195" w:author="Samuel Abbott" w:date="2019-03-04T11:41:00Z"/>
+              </w:rPr>
+            </w:pPr>
+            <w:ins w:id="196" w:author="Samuel Abbott" w:date="2019-03-04T11:41:00Z">
               <w:r>
                 <w:t>   5548 [</w:t>
               </w:r>
@@ -2491,10 +2503,10 @@
             <w:pPr>
               <w:pStyle w:val="Compact"/>
               <w:rPr>
-                <w:ins w:id="194" w:author="Samuel Abbott" w:date="2019-03-04T11:41:00Z"/>
-              </w:rPr>
-            </w:pPr>
-            <w:ins w:id="195" w:author="Samuel Abbott" w:date="2019-03-04T11:41:00Z">
+                <w:ins w:id="197" w:author="Samuel Abbott" w:date="2019-03-04T11:41:00Z"/>
+              </w:rPr>
+            </w:pPr>
+            <w:ins w:id="198" w:author="Samuel Abbott" w:date="2019-03-04T11:41:00Z">
               <w:r>
                 <w:t>   9400 [</w:t>
               </w:r>
@@ -2513,7 +2525,7 @@
       </w:tr>
       <w:tr>
         <w:trPr>
-          <w:ins w:id="196" w:author="Samuel Abbott" w:date="2019-03-04T11:41:00Z"/>
+          <w:ins w:id="199" w:author="Samuel Abbott" w:date="2019-03-04T11:41:00Z"/>
         </w:trPr>
         <w:tc>
           <w:tcPr>
@@ -2523,10 +2535,10 @@
             <w:pPr>
               <w:pStyle w:val="Compact"/>
               <w:rPr>
-                <w:ins w:id="197" w:author="Samuel Abbott" w:date="2019-03-04T11:41:00Z"/>
-              </w:rPr>
-            </w:pPr>
-            <w:ins w:id="198" w:author="Samuel Abbott" w:date="2019-03-04T11:41:00Z">
+                <w:ins w:id="200" w:author="Samuel Abbott" w:date="2019-03-04T11:41:00Z"/>
+              </w:rPr>
+            </w:pPr>
+            <w:ins w:id="201" w:author="Samuel Abbott" w:date="2019-03-04T11:41:00Z">
               <w:r>
                 <w:t>Sputum smear status - positive</w:t>
               </w:r>
@@ -2541,10 +2553,10 @@
             <w:pPr>
               <w:pStyle w:val="Compact"/>
               <w:rPr>
-                <w:ins w:id="199" w:author="Samuel Abbott" w:date="2019-03-04T11:41:00Z"/>
-              </w:rPr>
-            </w:pPr>
-            <w:ins w:id="200" w:author="Samuel Abbott" w:date="2019-03-04T11:41:00Z">
+                <w:ins w:id="202" w:author="Samuel Abbott" w:date="2019-03-04T11:41:00Z"/>
+              </w:rPr>
+            </w:pPr>
+            <w:ins w:id="203" w:author="Samuel Abbott" w:date="2019-03-04T11:41:00Z">
               <w:r>
                 <w:t>19551 (38)</w:t>
               </w:r>
@@ -2559,10 +2571,10 @@
             <w:pPr>
               <w:pStyle w:val="Compact"/>
               <w:rPr>
-                <w:ins w:id="201" w:author="Samuel Abbott" w:date="2019-03-04T11:41:00Z"/>
-              </w:rPr>
-            </w:pPr>
-            <w:ins w:id="202" w:author="Samuel Abbott" w:date="2019-03-04T11:41:00Z">
+                <w:ins w:id="204" w:author="Samuel Abbott" w:date="2019-03-04T11:41:00Z"/>
+              </w:rPr>
+            </w:pPr>
+            <w:ins w:id="205" w:author="Samuel Abbott" w:date="2019-03-04T11:41:00Z">
               <w:r>
                 <w:t>9768 (40)</w:t>
               </w:r>
@@ -2577,10 +2589,10 @@
             <w:pPr>
               <w:pStyle w:val="Compact"/>
               <w:rPr>
-                <w:ins w:id="203" w:author="Samuel Abbott" w:date="2019-03-04T11:41:00Z"/>
-              </w:rPr>
-            </w:pPr>
-            <w:ins w:id="204" w:author="Samuel Abbott" w:date="2019-03-04T11:41:00Z">
+                <w:ins w:id="206" w:author="Samuel Abbott" w:date="2019-03-04T11:41:00Z"/>
+              </w:rPr>
+            </w:pPr>
+            <w:ins w:id="207" w:author="Samuel Abbott" w:date="2019-03-04T11:41:00Z">
               <w:r>
                 <w:t>3910 (38)</w:t>
               </w:r>
@@ -2595,10 +2607,10 @@
             <w:pPr>
               <w:pStyle w:val="Compact"/>
               <w:rPr>
-                <w:ins w:id="205" w:author="Samuel Abbott" w:date="2019-03-04T11:41:00Z"/>
-              </w:rPr>
-            </w:pPr>
-            <w:ins w:id="206" w:author="Samuel Abbott" w:date="2019-03-04T11:41:00Z">
+                <w:ins w:id="208" w:author="Samuel Abbott" w:date="2019-03-04T11:41:00Z"/>
+              </w:rPr>
+            </w:pPr>
+            <w:ins w:id="209" w:author="Samuel Abbott" w:date="2019-03-04T11:41:00Z">
               <w:r>
                 <w:t>5873 (34)</w:t>
               </w:r>
@@ -2608,7 +2620,7 @@
       </w:tr>
       <w:tr>
         <w:trPr>
-          <w:ins w:id="207" w:author="Samuel Abbott" w:date="2019-03-04T11:41:00Z"/>
+          <w:ins w:id="210" w:author="Samuel Abbott" w:date="2019-03-04T11:41:00Z"/>
         </w:trPr>
         <w:tc>
           <w:tcPr>
@@ -2618,10 +2630,10 @@
             <w:pPr>
               <w:pStyle w:val="Compact"/>
               <w:rPr>
-                <w:ins w:id="208" w:author="Samuel Abbott" w:date="2019-03-04T11:41:00Z"/>
-              </w:rPr>
-            </w:pPr>
-            <w:ins w:id="209" w:author="Samuel Abbott" w:date="2019-03-04T11:41:00Z">
+                <w:ins w:id="211" w:author="Samuel Abbott" w:date="2019-03-04T11:41:00Z"/>
+              </w:rPr>
+            </w:pPr>
+            <w:ins w:id="212" w:author="Samuel Abbott" w:date="2019-03-04T11:41:00Z">
               <w:r>
                 <w:t>   Negative</w:t>
               </w:r>
@@ -2636,10 +2648,10 @@
             <w:pPr>
               <w:pStyle w:val="Compact"/>
               <w:rPr>
-                <w:ins w:id="210" w:author="Samuel Abbott" w:date="2019-03-04T11:41:00Z"/>
-              </w:rPr>
-            </w:pPr>
-            <w:ins w:id="211" w:author="Samuel Abbott" w:date="2019-03-04T11:41:00Z">
+                <w:ins w:id="213" w:author="Samuel Abbott" w:date="2019-03-04T11:41:00Z"/>
+              </w:rPr>
+            </w:pPr>
+            <w:ins w:id="214" w:author="Samuel Abbott" w:date="2019-03-04T11:41:00Z">
               <w:r>
                 <w:t>   11060 [</w:t>
               </w:r>
@@ -2663,10 +2675,10 @@
             <w:pPr>
               <w:pStyle w:val="Compact"/>
               <w:rPr>
-                <w:ins w:id="212" w:author="Samuel Abbott" w:date="2019-03-04T11:41:00Z"/>
-              </w:rPr>
-            </w:pPr>
-            <w:ins w:id="213" w:author="Samuel Abbott" w:date="2019-03-04T11:41:00Z">
+                <w:ins w:id="215" w:author="Samuel Abbott" w:date="2019-03-04T11:41:00Z"/>
+              </w:rPr>
+            </w:pPr>
+            <w:ins w:id="216" w:author="Samuel Abbott" w:date="2019-03-04T11:41:00Z">
               <w:r>
                 <w:t>   5694 [</w:t>
               </w:r>
@@ -2690,10 +2702,10 @@
             <w:pPr>
               <w:pStyle w:val="Compact"/>
               <w:rPr>
-                <w:ins w:id="214" w:author="Samuel Abbott" w:date="2019-03-04T11:41:00Z"/>
-              </w:rPr>
-            </w:pPr>
-            <w:ins w:id="215" w:author="Samuel Abbott" w:date="2019-03-04T11:41:00Z">
+                <w:ins w:id="217" w:author="Samuel Abbott" w:date="2019-03-04T11:41:00Z"/>
+              </w:rPr>
+            </w:pPr>
+            <w:ins w:id="218" w:author="Samuel Abbott" w:date="2019-03-04T11:41:00Z">
               <w:r>
                 <w:t>   2231 [</w:t>
               </w:r>
@@ -2717,10 +2729,10 @@
             <w:pPr>
               <w:pStyle w:val="Compact"/>
               <w:rPr>
-                <w:ins w:id="216" w:author="Samuel Abbott" w:date="2019-03-04T11:41:00Z"/>
-              </w:rPr>
-            </w:pPr>
-            <w:ins w:id="217" w:author="Samuel Abbott" w:date="2019-03-04T11:41:00Z">
+                <w:ins w:id="219" w:author="Samuel Abbott" w:date="2019-03-04T11:41:00Z"/>
+              </w:rPr>
+            </w:pPr>
+            <w:ins w:id="220" w:author="Samuel Abbott" w:date="2019-03-04T11:41:00Z">
               <w:r>
                 <w:t>   3135 [</w:t>
               </w:r>
@@ -2739,7 +2751,7 @@
       </w:tr>
       <w:tr>
         <w:trPr>
-          <w:ins w:id="218" w:author="Samuel Abbott" w:date="2019-03-04T11:41:00Z"/>
+          <w:ins w:id="221" w:author="Samuel Abbott" w:date="2019-03-04T11:41:00Z"/>
         </w:trPr>
         <w:tc>
           <w:tcPr>
@@ -2749,10 +2761,10 @@
             <w:pPr>
               <w:pStyle w:val="Compact"/>
               <w:rPr>
-                <w:ins w:id="219" w:author="Samuel Abbott" w:date="2019-03-04T11:41:00Z"/>
-              </w:rPr>
-            </w:pPr>
-            <w:ins w:id="220" w:author="Samuel Abbott" w:date="2019-03-04T11:41:00Z">
+                <w:ins w:id="222" w:author="Samuel Abbott" w:date="2019-03-04T11:41:00Z"/>
+              </w:rPr>
+            </w:pPr>
+            <w:ins w:id="223" w:author="Samuel Abbott" w:date="2019-03-04T11:41:00Z">
               <w:r>
                 <w:t>   Positive</w:t>
               </w:r>
@@ -2767,10 +2779,10 @@
             <w:pPr>
               <w:pStyle w:val="Compact"/>
               <w:rPr>
-                <w:ins w:id="221" w:author="Samuel Abbott" w:date="2019-03-04T11:41:00Z"/>
-              </w:rPr>
-            </w:pPr>
-            <w:ins w:id="222" w:author="Samuel Abbott" w:date="2019-03-04T11:41:00Z">
+                <w:ins w:id="224" w:author="Samuel Abbott" w:date="2019-03-04T11:41:00Z"/>
+              </w:rPr>
+            </w:pPr>
+            <w:ins w:id="225" w:author="Samuel Abbott" w:date="2019-03-04T11:41:00Z">
               <w:r>
                 <w:t>   8491 [</w:t>
               </w:r>
@@ -2794,10 +2806,10 @@
             <w:pPr>
               <w:pStyle w:val="Compact"/>
               <w:rPr>
-                <w:ins w:id="223" w:author="Samuel Abbott" w:date="2019-03-04T11:41:00Z"/>
-              </w:rPr>
-            </w:pPr>
-            <w:ins w:id="224" w:author="Samuel Abbott" w:date="2019-03-04T11:41:00Z">
+                <w:ins w:id="226" w:author="Samuel Abbott" w:date="2019-03-04T11:41:00Z"/>
+              </w:rPr>
+            </w:pPr>
+            <w:ins w:id="227" w:author="Samuel Abbott" w:date="2019-03-04T11:41:00Z">
               <w:r>
                 <w:t>   4074 [</w:t>
               </w:r>
@@ -2821,10 +2833,10 @@
             <w:pPr>
               <w:pStyle w:val="Compact"/>
               <w:rPr>
-                <w:ins w:id="225" w:author="Samuel Abbott" w:date="2019-03-04T11:41:00Z"/>
-              </w:rPr>
-            </w:pPr>
-            <w:ins w:id="226" w:author="Samuel Abbott" w:date="2019-03-04T11:41:00Z">
+                <w:ins w:id="228" w:author="Samuel Abbott" w:date="2019-03-04T11:41:00Z"/>
+              </w:rPr>
+            </w:pPr>
+            <w:ins w:id="229" w:author="Samuel Abbott" w:date="2019-03-04T11:41:00Z">
               <w:r>
                 <w:t>   1679 [</w:t>
               </w:r>
@@ -2848,10 +2860,10 @@
             <w:pPr>
               <w:pStyle w:val="Compact"/>
               <w:rPr>
-                <w:ins w:id="227" w:author="Samuel Abbott" w:date="2019-03-04T11:41:00Z"/>
-              </w:rPr>
-            </w:pPr>
-            <w:ins w:id="228" w:author="Samuel Abbott" w:date="2019-03-04T11:41:00Z">
+                <w:ins w:id="230" w:author="Samuel Abbott" w:date="2019-03-04T11:41:00Z"/>
+              </w:rPr>
+            </w:pPr>
+            <w:ins w:id="231" w:author="Samuel Abbott" w:date="2019-03-04T11:41:00Z">
               <w:r>
                 <w:t>   2738 [</w:t>
               </w:r>
@@ -2871,7 +2883,7 @@
       <w:tr>
         <w:trPr>
           <w:cnfStyle w:val="010000000000" w:firstRow="0" w:lastRow="1" w:firstColumn="0" w:lastColumn="0" w:oddVBand="0" w:evenVBand="0" w:oddHBand="0" w:evenHBand="0" w:firstRowFirstColumn="0" w:firstRowLastColumn="0" w:lastRowFirstColumn="0" w:lastRowLastColumn="0"/>
-          <w:ins w:id="229" w:author="Samuel Abbott" w:date="2019-03-04T11:41:00Z"/>
+          <w:ins w:id="232" w:author="Samuel Abbott" w:date="2019-03-04T11:41:00Z"/>
         </w:trPr>
         <w:tc>
           <w:tcPr>
@@ -2882,11 +2894,11 @@
             <w:pPr>
               <w:pStyle w:val="Compact"/>
               <w:rPr>
-                <w:ins w:id="230" w:author="Samuel Abbott" w:date="2019-03-04T11:41:00Z"/>
+                <w:ins w:id="233" w:author="Samuel Abbott" w:date="2019-03-04T11:41:00Z"/>
                 <w:b w:val="0"/>
               </w:rPr>
             </w:pPr>
-            <w:ins w:id="231" w:author="Samuel Abbott" w:date="2019-03-04T11:41:00Z">
+            <w:ins w:id="234" w:author="Samuel Abbott" w:date="2019-03-04T11:41:00Z">
               <w:r>
                 <w:rPr>
                   <w:b w:val="0"/>
@@ -2926,11 +2938,11 @@
             <w:pPr>
               <w:pStyle w:val="Compact"/>
               <w:rPr>
-                <w:ins w:id="232" w:author="Samuel Abbott" w:date="2019-03-04T11:41:00Z"/>
+                <w:ins w:id="235" w:author="Samuel Abbott" w:date="2019-03-04T11:41:00Z"/>
                 <w:b w:val="0"/>
               </w:rPr>
             </w:pPr>
-            <w:ins w:id="233" w:author="Samuel Abbott" w:date="2019-03-04T11:41:00Z">
+            <w:ins w:id="236" w:author="Samuel Abbott" w:date="2019-03-04T11:41:00Z">
               <w:r>
                 <w:rPr>
                   <w:b w:val="0"/>
@@ -2946,7 +2958,7 @@
       <w:pPr>
         <w:pStyle w:val="BodyText"/>
         <w:rPr>
-          <w:ins w:id="234" w:author="Samuel Abbott" w:date="2019-03-04T11:41:00Z"/>
+          <w:ins w:id="237" w:author="Samuel Abbott" w:date="2019-03-04T11:41:00Z"/>
           <w:b/>
         </w:rPr>
         <w:sectPr>
@@ -2961,10 +2973,10 @@
       <w:pPr>
         <w:pStyle w:val="TableCaption"/>
         <w:rPr>
-          <w:ins w:id="235" w:author="Samuel Abbott" w:date="2019-03-04T11:41:00Z"/>
+          <w:ins w:id="238" w:author="Samuel Abbott" w:date="2019-03-04T11:41:00Z"/>
         </w:rPr>
       </w:pPr>
-      <w:ins w:id="236" w:author="Samuel Abbott" w:date="2019-03-04T11:45:00Z">
+      <w:ins w:id="239" w:author="Samuel Abbott" w:date="2019-03-04T11:45:00Z">
         <w:r>
           <w:rPr>
             <w:b/>
@@ -2973,7 +2985,7 @@
           <w:t xml:space="preserve">Table </w:t>
         </w:r>
       </w:ins>
-      <w:ins w:id="237" w:author="Samuel Abbott" w:date="2019-03-04T11:41:00Z">
+      <w:ins w:id="240" w:author="Samuel Abbott" w:date="2019-03-04T11:41:00Z">
         <w:r>
           <w:rPr>
             <w:b/>
@@ -3002,7 +3014,7 @@
       <w:tr>
         <w:trPr>
           <w:cnfStyle w:val="100000000000" w:firstRow="1" w:lastRow="0" w:firstColumn="0" w:lastColumn="0" w:oddVBand="0" w:evenVBand="0" w:oddHBand="0" w:evenHBand="0" w:firstRowFirstColumn="0" w:firstRowLastColumn="0" w:lastRowFirstColumn="0" w:lastRowLastColumn="0"/>
-          <w:ins w:id="238" w:author="Samuel Abbott" w:date="2019-03-04T11:41:00Z"/>
+          <w:ins w:id="241" w:author="Samuel Abbott" w:date="2019-03-04T11:41:00Z"/>
         </w:trPr>
         <w:tc>
           <w:tcPr>
@@ -3012,11 +3024,11 @@
             <w:pPr>
               <w:pStyle w:val="Compact"/>
               <w:rPr>
-                <w:ins w:id="239" w:author="Samuel Abbott" w:date="2019-03-04T11:41:00Z"/>
+                <w:ins w:id="242" w:author="Samuel Abbott" w:date="2019-03-04T11:41:00Z"/>
                 <w:b w:val="0"/>
               </w:rPr>
             </w:pPr>
-            <w:ins w:id="240" w:author="Samuel Abbott" w:date="2019-03-04T11:41:00Z">
+            <w:ins w:id="243" w:author="Samuel Abbott" w:date="2019-03-04T11:41:00Z">
               <w:r>
                 <w:rPr>
                   <w:b w:val="0"/>
@@ -3034,11 +3046,11 @@
             <w:pPr>
               <w:pStyle w:val="Compact"/>
               <w:rPr>
-                <w:ins w:id="241" w:author="Samuel Abbott" w:date="2019-03-04T11:41:00Z"/>
+                <w:ins w:id="244" w:author="Samuel Abbott" w:date="2019-03-04T11:41:00Z"/>
                 <w:b w:val="0"/>
               </w:rPr>
             </w:pPr>
-            <w:ins w:id="242" w:author="Samuel Abbott" w:date="2019-03-04T11:41:00Z">
+            <w:ins w:id="245" w:author="Samuel Abbott" w:date="2019-03-04T11:41:00Z">
               <w:r>
                 <w:rPr>
                   <w:b w:val="0"/>
@@ -3056,11 +3068,11 @@
             <w:pPr>
               <w:pStyle w:val="Compact"/>
               <w:rPr>
-                <w:ins w:id="243" w:author="Samuel Abbott" w:date="2019-03-04T11:41:00Z"/>
+                <w:ins w:id="246" w:author="Samuel Abbott" w:date="2019-03-04T11:41:00Z"/>
                 <w:b w:val="0"/>
               </w:rPr>
             </w:pPr>
-            <w:ins w:id="244" w:author="Samuel Abbott" w:date="2019-03-04T11:41:00Z">
+            <w:ins w:id="247" w:author="Samuel Abbott" w:date="2019-03-04T11:41:00Z">
               <w:r>
                 <w:rPr>
                   <w:b w:val="0"/>
@@ -3078,11 +3090,11 @@
             <w:pPr>
               <w:pStyle w:val="Compact"/>
               <w:rPr>
-                <w:ins w:id="245" w:author="Samuel Abbott" w:date="2019-03-04T11:41:00Z"/>
+                <w:ins w:id="248" w:author="Samuel Abbott" w:date="2019-03-04T11:41:00Z"/>
                 <w:b w:val="0"/>
               </w:rPr>
             </w:pPr>
-            <w:ins w:id="246" w:author="Samuel Abbott" w:date="2019-03-04T11:41:00Z">
+            <w:ins w:id="249" w:author="Samuel Abbott" w:date="2019-03-04T11:41:00Z">
               <w:r>
                 <w:rPr>
                   <w:b w:val="0"/>
@@ -3100,11 +3112,11 @@
             <w:pPr>
               <w:pStyle w:val="Compact"/>
               <w:rPr>
-                <w:ins w:id="247" w:author="Samuel Abbott" w:date="2019-03-04T11:41:00Z"/>
+                <w:ins w:id="250" w:author="Samuel Abbott" w:date="2019-03-04T11:41:00Z"/>
                 <w:b w:val="0"/>
               </w:rPr>
             </w:pPr>
-            <w:ins w:id="248" w:author="Samuel Abbott" w:date="2019-03-04T11:41:00Z">
+            <w:ins w:id="251" w:author="Samuel Abbott" w:date="2019-03-04T11:41:00Z">
               <w:r>
                 <w:rPr>
                   <w:b w:val="0"/>
@@ -3117,7 +3129,7 @@
       </w:tr>
       <w:tr>
         <w:trPr>
-          <w:ins w:id="249" w:author="Samuel Abbott" w:date="2019-03-04T11:41:00Z"/>
+          <w:ins w:id="252" w:author="Samuel Abbott" w:date="2019-03-04T11:41:00Z"/>
         </w:trPr>
         <w:tc>
           <w:tcPr>
@@ -3127,10 +3139,10 @@
             <w:pPr>
               <w:pStyle w:val="Compact"/>
               <w:rPr>
-                <w:ins w:id="250" w:author="Samuel Abbott" w:date="2019-03-04T11:41:00Z"/>
-              </w:rPr>
-            </w:pPr>
-            <w:ins w:id="251" w:author="Samuel Abbott" w:date="2019-03-04T11:41:00Z">
+                <w:ins w:id="253" w:author="Samuel Abbott" w:date="2019-03-04T11:41:00Z"/>
+              </w:rPr>
+            </w:pPr>
+            <w:ins w:id="254" w:author="Samuel Abbott" w:date="2019-03-04T11:41:00Z">
               <w:r>
                 <w:t>Total, all cases</w:t>
               </w:r>
@@ -3145,10 +3157,10 @@
             <w:pPr>
               <w:pStyle w:val="Compact"/>
               <w:rPr>
-                <w:ins w:id="252" w:author="Samuel Abbott" w:date="2019-03-04T11:41:00Z"/>
-              </w:rPr>
-            </w:pPr>
-            <w:ins w:id="253" w:author="Samuel Abbott" w:date="2019-03-04T11:41:00Z">
+                <w:ins w:id="255" w:author="Samuel Abbott" w:date="2019-03-04T11:41:00Z"/>
+              </w:rPr>
+            </w:pPr>
+            <w:ins w:id="256" w:author="Samuel Abbott" w:date="2019-03-04T11:41:00Z">
               <w:r>
                 <w:t>51645</w:t>
               </w:r>
@@ -3163,10 +3175,10 @@
             <w:pPr>
               <w:pStyle w:val="Compact"/>
               <w:rPr>
-                <w:ins w:id="254" w:author="Samuel Abbott" w:date="2019-03-04T11:41:00Z"/>
-              </w:rPr>
-            </w:pPr>
-            <w:ins w:id="255" w:author="Samuel Abbott" w:date="2019-03-04T11:41:00Z">
+                <w:ins w:id="257" w:author="Samuel Abbott" w:date="2019-03-04T11:41:00Z"/>
+              </w:rPr>
+            </w:pPr>
+            <w:ins w:id="258" w:author="Samuel Abbott" w:date="2019-03-04T11:41:00Z">
               <w:r>
                 <w:t>24354 {47}</w:t>
               </w:r>
@@ -3181,10 +3193,10 @@
             <w:pPr>
               <w:pStyle w:val="Compact"/>
               <w:rPr>
-                <w:ins w:id="256" w:author="Samuel Abbott" w:date="2019-03-04T11:41:00Z"/>
-              </w:rPr>
-            </w:pPr>
-            <w:ins w:id="257" w:author="Samuel Abbott" w:date="2019-03-04T11:41:00Z">
+                <w:ins w:id="259" w:author="Samuel Abbott" w:date="2019-03-04T11:41:00Z"/>
+              </w:rPr>
+            </w:pPr>
+            <w:ins w:id="260" w:author="Samuel Abbott" w:date="2019-03-04T11:41:00Z">
               <w:r>
                 <w:t>10158 {20}</w:t>
               </w:r>
@@ -3199,10 +3211,10 @@
             <w:pPr>
               <w:pStyle w:val="Compact"/>
               <w:rPr>
-                <w:ins w:id="258" w:author="Samuel Abbott" w:date="2019-03-04T11:41:00Z"/>
-              </w:rPr>
-            </w:pPr>
-            <w:ins w:id="259" w:author="Samuel Abbott" w:date="2019-03-04T11:41:00Z">
+                <w:ins w:id="261" w:author="Samuel Abbott" w:date="2019-03-04T11:41:00Z"/>
+              </w:rPr>
+            </w:pPr>
+            <w:ins w:id="262" w:author="Samuel Abbott" w:date="2019-03-04T11:41:00Z">
               <w:r>
                 <w:t>17133 {33}</w:t>
               </w:r>
@@ -3212,7 +3224,7 @@
       </w:tr>
       <w:tr>
         <w:trPr>
-          <w:ins w:id="260" w:author="Samuel Abbott" w:date="2019-03-04T11:41:00Z"/>
+          <w:ins w:id="263" w:author="Samuel Abbott" w:date="2019-03-04T11:41:00Z"/>
         </w:trPr>
         <w:tc>
           <w:tcPr>
@@ -3222,10 +3234,10 @@
             <w:pPr>
               <w:pStyle w:val="Compact"/>
               <w:rPr>
-                <w:ins w:id="261" w:author="Samuel Abbott" w:date="2019-03-04T11:41:00Z"/>
-              </w:rPr>
-            </w:pPr>
-            <w:ins w:id="262" w:author="Samuel Abbott" w:date="2019-03-04T11:41:00Z">
+                <w:ins w:id="264" w:author="Samuel Abbott" w:date="2019-03-04T11:41:00Z"/>
+              </w:rPr>
+            </w:pPr>
+            <w:ins w:id="265" w:author="Samuel Abbott" w:date="2019-03-04T11:41:00Z">
               <w:r>
                 <w:t>Age</w:t>
               </w:r>
@@ -3240,10 +3252,10 @@
             <w:pPr>
               <w:pStyle w:val="Compact"/>
               <w:rPr>
-                <w:ins w:id="263" w:author="Samuel Abbott" w:date="2019-03-04T11:41:00Z"/>
-              </w:rPr>
-            </w:pPr>
-            <w:ins w:id="264" w:author="Samuel Abbott" w:date="2019-03-04T11:41:00Z">
+                <w:ins w:id="266" w:author="Samuel Abbott" w:date="2019-03-04T11:41:00Z"/>
+              </w:rPr>
+            </w:pPr>
+            <w:ins w:id="267" w:author="Samuel Abbott" w:date="2019-03-04T11:41:00Z">
               <w:r>
                 <w:t>51645 (100)</w:t>
               </w:r>
@@ -3258,10 +3270,10 @@
             <w:pPr>
               <w:pStyle w:val="Compact"/>
               <w:rPr>
-                <w:ins w:id="265" w:author="Samuel Abbott" w:date="2019-03-04T11:41:00Z"/>
-              </w:rPr>
-            </w:pPr>
-            <w:ins w:id="266" w:author="Samuel Abbott" w:date="2019-03-04T11:41:00Z">
+                <w:ins w:id="268" w:author="Samuel Abbott" w:date="2019-03-04T11:41:00Z"/>
+              </w:rPr>
+            </w:pPr>
+            <w:ins w:id="269" w:author="Samuel Abbott" w:date="2019-03-04T11:41:00Z">
               <w:r>
                 <w:t>24354 (100)</w:t>
               </w:r>
@@ -3276,10 +3288,10 @@
             <w:pPr>
               <w:pStyle w:val="Compact"/>
               <w:rPr>
-                <w:ins w:id="267" w:author="Samuel Abbott" w:date="2019-03-04T11:41:00Z"/>
-              </w:rPr>
-            </w:pPr>
-            <w:ins w:id="268" w:author="Samuel Abbott" w:date="2019-03-04T11:41:00Z">
+                <w:ins w:id="270" w:author="Samuel Abbott" w:date="2019-03-04T11:41:00Z"/>
+              </w:rPr>
+            </w:pPr>
+            <w:ins w:id="271" w:author="Samuel Abbott" w:date="2019-03-04T11:41:00Z">
               <w:r>
                 <w:t>10158 (100)</w:t>
               </w:r>
@@ -3294,10 +3306,10 @@
             <w:pPr>
               <w:pStyle w:val="Compact"/>
               <w:rPr>
-                <w:ins w:id="269" w:author="Samuel Abbott" w:date="2019-03-04T11:41:00Z"/>
-              </w:rPr>
-            </w:pPr>
-            <w:ins w:id="270" w:author="Samuel Abbott" w:date="2019-03-04T11:41:00Z">
+                <w:ins w:id="272" w:author="Samuel Abbott" w:date="2019-03-04T11:41:00Z"/>
+              </w:rPr>
+            </w:pPr>
+            <w:ins w:id="273" w:author="Samuel Abbott" w:date="2019-03-04T11:41:00Z">
               <w:r>
                 <w:t>17133 (100)</w:t>
               </w:r>
@@ -3307,7 +3319,7 @@
       </w:tr>
       <w:tr>
         <w:trPr>
-          <w:ins w:id="271" w:author="Samuel Abbott" w:date="2019-03-04T11:41:00Z"/>
+          <w:ins w:id="274" w:author="Samuel Abbott" w:date="2019-03-04T11:41:00Z"/>
         </w:trPr>
         <w:tc>
           <w:tcPr>
@@ -3317,10 +3329,10 @@
             <w:pPr>
               <w:pStyle w:val="Compact"/>
               <w:rPr>
-                <w:ins w:id="272" w:author="Samuel Abbott" w:date="2019-03-04T11:41:00Z"/>
-              </w:rPr>
-            </w:pPr>
-            <w:ins w:id="273" w:author="Samuel Abbott" w:date="2019-03-04T11:41:00Z">
+                <w:ins w:id="275" w:author="Samuel Abbott" w:date="2019-03-04T11:41:00Z"/>
+              </w:rPr>
+            </w:pPr>
+            <w:ins w:id="276" w:author="Samuel Abbott" w:date="2019-03-04T11:41:00Z">
               <w:r>
                 <w:t xml:space="preserve">   Mean </w:t>
               </w:r>
@@ -3341,10 +3353,10 @@
             <w:pPr>
               <w:pStyle w:val="Compact"/>
               <w:rPr>
-                <w:ins w:id="274" w:author="Samuel Abbott" w:date="2019-03-04T11:41:00Z"/>
-              </w:rPr>
-            </w:pPr>
-            <w:ins w:id="275" w:author="Samuel Abbott" w:date="2019-03-04T11:41:00Z">
+                <w:ins w:id="277" w:author="Samuel Abbott" w:date="2019-03-04T11:41:00Z"/>
+              </w:rPr>
+            </w:pPr>
+            <w:ins w:id="278" w:author="Samuel Abbott" w:date="2019-03-04T11:41:00Z">
               <w:r>
                 <w:t xml:space="preserve">   40 </w:t>
               </w:r>
@@ -3365,10 +3377,10 @@
             <w:pPr>
               <w:pStyle w:val="Compact"/>
               <w:rPr>
-                <w:ins w:id="276" w:author="Samuel Abbott" w:date="2019-03-04T11:41:00Z"/>
-              </w:rPr>
-            </w:pPr>
-            <w:ins w:id="277" w:author="Samuel Abbott" w:date="2019-03-04T11:41:00Z">
+                <w:ins w:id="279" w:author="Samuel Abbott" w:date="2019-03-04T11:41:00Z"/>
+              </w:rPr>
+            </w:pPr>
+            <w:ins w:id="280" w:author="Samuel Abbott" w:date="2019-03-04T11:41:00Z">
               <w:r>
                 <w:t xml:space="preserve">   36 </w:t>
               </w:r>
@@ -3389,10 +3401,10 @@
             <w:pPr>
               <w:pStyle w:val="Compact"/>
               <w:rPr>
-                <w:ins w:id="278" w:author="Samuel Abbott" w:date="2019-03-04T11:41:00Z"/>
-              </w:rPr>
-            </w:pPr>
-            <w:ins w:id="279" w:author="Samuel Abbott" w:date="2019-03-04T11:41:00Z">
+                <w:ins w:id="281" w:author="Samuel Abbott" w:date="2019-03-04T11:41:00Z"/>
+              </w:rPr>
+            </w:pPr>
+            <w:ins w:id="282" w:author="Samuel Abbott" w:date="2019-03-04T11:41:00Z">
               <w:r>
                 <w:t xml:space="preserve">   44 </w:t>
               </w:r>
@@ -3413,10 +3425,10 @@
             <w:pPr>
               <w:pStyle w:val="Compact"/>
               <w:rPr>
-                <w:ins w:id="280" w:author="Samuel Abbott" w:date="2019-03-04T11:41:00Z"/>
-              </w:rPr>
-            </w:pPr>
-            <w:ins w:id="281" w:author="Samuel Abbott" w:date="2019-03-04T11:41:00Z">
+                <w:ins w:id="283" w:author="Samuel Abbott" w:date="2019-03-04T11:41:00Z"/>
+              </w:rPr>
+            </w:pPr>
+            <w:ins w:id="284" w:author="Samuel Abbott" w:date="2019-03-04T11:41:00Z">
               <w:r>
                 <w:t xml:space="preserve">   45 </w:t>
               </w:r>
@@ -3432,7 +3444,7 @@
       </w:tr>
       <w:tr>
         <w:trPr>
-          <w:ins w:id="282" w:author="Samuel Abbott" w:date="2019-03-04T11:41:00Z"/>
+          <w:ins w:id="285" w:author="Samuel Abbott" w:date="2019-03-04T11:41:00Z"/>
         </w:trPr>
         <w:tc>
           <w:tcPr>
@@ -3442,10 +3454,10 @@
             <w:pPr>
               <w:pStyle w:val="Compact"/>
               <w:rPr>
-                <w:ins w:id="283" w:author="Samuel Abbott" w:date="2019-03-04T11:41:00Z"/>
-              </w:rPr>
-            </w:pPr>
-            <w:ins w:id="284" w:author="Samuel Abbott" w:date="2019-03-04T11:41:00Z">
+                <w:ins w:id="286" w:author="Samuel Abbott" w:date="2019-03-04T11:41:00Z"/>
+              </w:rPr>
+            </w:pPr>
+            <w:ins w:id="287" w:author="Samuel Abbott" w:date="2019-03-04T11:41:00Z">
               <w:r>
                 <w:t xml:space="preserve">   Median </w:t>
               </w:r>
@@ -3466,10 +3478,10 @@
             <w:pPr>
               <w:pStyle w:val="Compact"/>
               <w:rPr>
-                <w:ins w:id="285" w:author="Samuel Abbott" w:date="2019-03-04T11:41:00Z"/>
-              </w:rPr>
-            </w:pPr>
-            <w:ins w:id="286" w:author="Samuel Abbott" w:date="2019-03-04T11:41:00Z">
+                <w:ins w:id="288" w:author="Samuel Abbott" w:date="2019-03-04T11:41:00Z"/>
+              </w:rPr>
+            </w:pPr>
+            <w:ins w:id="289" w:author="Samuel Abbott" w:date="2019-03-04T11:41:00Z">
               <w:r>
                 <w:t xml:space="preserve">   36 </w:t>
               </w:r>
@@ -3490,10 +3502,10 @@
             <w:pPr>
               <w:pStyle w:val="Compact"/>
               <w:rPr>
-                <w:ins w:id="287" w:author="Samuel Abbott" w:date="2019-03-04T11:41:00Z"/>
-              </w:rPr>
-            </w:pPr>
-            <w:ins w:id="288" w:author="Samuel Abbott" w:date="2019-03-04T11:41:00Z">
+                <w:ins w:id="290" w:author="Samuel Abbott" w:date="2019-03-04T11:41:00Z"/>
+              </w:rPr>
+            </w:pPr>
+            <w:ins w:id="291" w:author="Samuel Abbott" w:date="2019-03-04T11:41:00Z">
               <w:r>
                 <w:t xml:space="preserve">   34 </w:t>
               </w:r>
@@ -3514,10 +3526,10 @@
             <w:pPr>
               <w:pStyle w:val="Compact"/>
               <w:rPr>
-                <w:ins w:id="289" w:author="Samuel Abbott" w:date="2019-03-04T11:41:00Z"/>
-              </w:rPr>
-            </w:pPr>
-            <w:ins w:id="290" w:author="Samuel Abbott" w:date="2019-03-04T11:41:00Z">
+                <w:ins w:id="292" w:author="Samuel Abbott" w:date="2019-03-04T11:41:00Z"/>
+              </w:rPr>
+            </w:pPr>
+            <w:ins w:id="293" w:author="Samuel Abbott" w:date="2019-03-04T11:41:00Z">
               <w:r>
                 <w:t xml:space="preserve">   38 </w:t>
               </w:r>
@@ -3538,10 +3550,10 @@
             <w:pPr>
               <w:pStyle w:val="Compact"/>
               <w:rPr>
-                <w:ins w:id="291" w:author="Samuel Abbott" w:date="2019-03-04T11:41:00Z"/>
-              </w:rPr>
-            </w:pPr>
-            <w:ins w:id="292" w:author="Samuel Abbott" w:date="2019-03-04T11:41:00Z">
+                <w:ins w:id="294" w:author="Samuel Abbott" w:date="2019-03-04T11:41:00Z"/>
+              </w:rPr>
+            </w:pPr>
+            <w:ins w:id="295" w:author="Samuel Abbott" w:date="2019-03-04T11:41:00Z">
               <w:r>
                 <w:t xml:space="preserve">   41 </w:t>
               </w:r>
@@ -3557,7 +3569,7 @@
       </w:tr>
       <w:tr>
         <w:trPr>
-          <w:ins w:id="293" w:author="Samuel Abbott" w:date="2019-03-04T11:41:00Z"/>
+          <w:ins w:id="296" w:author="Samuel Abbott" w:date="2019-03-04T11:41:00Z"/>
         </w:trPr>
         <w:tc>
           <w:tcPr>
@@ -3567,10 +3579,10 @@
             <w:pPr>
               <w:pStyle w:val="Compact"/>
               <w:rPr>
-                <w:ins w:id="294" w:author="Samuel Abbott" w:date="2019-03-04T11:41:00Z"/>
-              </w:rPr>
-            </w:pPr>
-            <w:ins w:id="295" w:author="Samuel Abbott" w:date="2019-03-04T11:41:00Z">
+                <w:ins w:id="297" w:author="Samuel Abbott" w:date="2019-03-04T11:41:00Z"/>
+              </w:rPr>
+            </w:pPr>
+            <w:ins w:id="298" w:author="Samuel Abbott" w:date="2019-03-04T11:41:00Z">
               <w:r>
                 <w:t>Sex</w:t>
               </w:r>
@@ -3585,10 +3597,10 @@
             <w:pPr>
               <w:pStyle w:val="Compact"/>
               <w:rPr>
-                <w:ins w:id="296" w:author="Samuel Abbott" w:date="2019-03-04T11:41:00Z"/>
-              </w:rPr>
-            </w:pPr>
-            <w:ins w:id="297" w:author="Samuel Abbott" w:date="2019-03-04T11:41:00Z">
+                <w:ins w:id="299" w:author="Samuel Abbott" w:date="2019-03-04T11:41:00Z"/>
+              </w:rPr>
+            </w:pPr>
+            <w:ins w:id="300" w:author="Samuel Abbott" w:date="2019-03-04T11:41:00Z">
               <w:r>
                 <w:t>51535 (100)</w:t>
               </w:r>
@@ -3603,10 +3615,10 @@
             <w:pPr>
               <w:pStyle w:val="Compact"/>
               <w:rPr>
-                <w:ins w:id="298" w:author="Samuel Abbott" w:date="2019-03-04T11:41:00Z"/>
-              </w:rPr>
-            </w:pPr>
-            <w:ins w:id="299" w:author="Samuel Abbott" w:date="2019-03-04T11:41:00Z">
+                <w:ins w:id="301" w:author="Samuel Abbott" w:date="2019-03-04T11:41:00Z"/>
+              </w:rPr>
+            </w:pPr>
+            <w:ins w:id="302" w:author="Samuel Abbott" w:date="2019-03-04T11:41:00Z">
               <w:r>
                 <w:t>24320 (100)</w:t>
               </w:r>
@@ -3621,10 +3633,10 @@
             <w:pPr>
               <w:pStyle w:val="Compact"/>
               <w:rPr>
-                <w:ins w:id="300" w:author="Samuel Abbott" w:date="2019-03-04T11:41:00Z"/>
-              </w:rPr>
-            </w:pPr>
-            <w:ins w:id="301" w:author="Samuel Abbott" w:date="2019-03-04T11:41:00Z">
+                <w:ins w:id="303" w:author="Samuel Abbott" w:date="2019-03-04T11:41:00Z"/>
+              </w:rPr>
+            </w:pPr>
+            <w:ins w:id="304" w:author="Samuel Abbott" w:date="2019-03-04T11:41:00Z">
               <w:r>
                 <w:t>10136 (100)</w:t>
               </w:r>
@@ -3639,10 +3651,10 @@
             <w:pPr>
               <w:pStyle w:val="Compact"/>
               <w:rPr>
-                <w:ins w:id="302" w:author="Samuel Abbott" w:date="2019-03-04T11:41:00Z"/>
-              </w:rPr>
-            </w:pPr>
-            <w:ins w:id="303" w:author="Samuel Abbott" w:date="2019-03-04T11:41:00Z">
+                <w:ins w:id="305" w:author="Samuel Abbott" w:date="2019-03-04T11:41:00Z"/>
+              </w:rPr>
+            </w:pPr>
+            <w:ins w:id="306" w:author="Samuel Abbott" w:date="2019-03-04T11:41:00Z">
               <w:r>
                 <w:t>17079 (100)</w:t>
               </w:r>
@@ -3652,7 +3664,7 @@
       </w:tr>
       <w:tr>
         <w:trPr>
-          <w:ins w:id="304" w:author="Samuel Abbott" w:date="2019-03-04T11:41:00Z"/>
+          <w:ins w:id="307" w:author="Samuel Abbott" w:date="2019-03-04T11:41:00Z"/>
         </w:trPr>
         <w:tc>
           <w:tcPr>
@@ -3662,10 +3674,10 @@
             <w:pPr>
               <w:pStyle w:val="Compact"/>
               <w:rPr>
-                <w:ins w:id="305" w:author="Samuel Abbott" w:date="2019-03-04T11:41:00Z"/>
-              </w:rPr>
-            </w:pPr>
-            <w:ins w:id="306" w:author="Samuel Abbott" w:date="2019-03-04T11:41:00Z">
+                <w:ins w:id="308" w:author="Samuel Abbott" w:date="2019-03-04T11:41:00Z"/>
+              </w:rPr>
+            </w:pPr>
+            <w:ins w:id="309" w:author="Samuel Abbott" w:date="2019-03-04T11:41:00Z">
               <w:r>
                 <w:t>   Female</w:t>
               </w:r>
@@ -3680,10 +3692,10 @@
             <w:pPr>
               <w:pStyle w:val="Compact"/>
               <w:rPr>
-                <w:ins w:id="307" w:author="Samuel Abbott" w:date="2019-03-04T11:41:00Z"/>
-              </w:rPr>
-            </w:pPr>
-            <w:ins w:id="308" w:author="Samuel Abbott" w:date="2019-03-04T11:41:00Z">
+                <w:ins w:id="310" w:author="Samuel Abbott" w:date="2019-03-04T11:41:00Z"/>
+              </w:rPr>
+            </w:pPr>
+            <w:ins w:id="311" w:author="Samuel Abbott" w:date="2019-03-04T11:41:00Z">
               <w:r>
                 <w:t>   22066 [</w:t>
               </w:r>
@@ -3707,10 +3719,10 @@
             <w:pPr>
               <w:pStyle w:val="Compact"/>
               <w:rPr>
-                <w:ins w:id="309" w:author="Samuel Abbott" w:date="2019-03-04T11:41:00Z"/>
-              </w:rPr>
-            </w:pPr>
-            <w:ins w:id="310" w:author="Samuel Abbott" w:date="2019-03-04T11:41:00Z">
+                <w:ins w:id="312" w:author="Samuel Abbott" w:date="2019-03-04T11:41:00Z"/>
+              </w:rPr>
+            </w:pPr>
+            <w:ins w:id="313" w:author="Samuel Abbott" w:date="2019-03-04T11:41:00Z">
               <w:r>
                 <w:t>   10791 [</w:t>
               </w:r>
@@ -3734,10 +3746,10 @@
             <w:pPr>
               <w:pStyle w:val="Compact"/>
               <w:rPr>
-                <w:ins w:id="311" w:author="Samuel Abbott" w:date="2019-03-04T11:41:00Z"/>
-              </w:rPr>
-            </w:pPr>
-            <w:ins w:id="312" w:author="Samuel Abbott" w:date="2019-03-04T11:41:00Z">
+                <w:ins w:id="314" w:author="Samuel Abbott" w:date="2019-03-04T11:41:00Z"/>
+              </w:rPr>
+            </w:pPr>
+            <w:ins w:id="315" w:author="Samuel Abbott" w:date="2019-03-04T11:41:00Z">
               <w:r>
                 <w:t>   4312 [</w:t>
               </w:r>
@@ -3761,10 +3773,10 @@
             <w:pPr>
               <w:pStyle w:val="Compact"/>
               <w:rPr>
-                <w:ins w:id="313" w:author="Samuel Abbott" w:date="2019-03-04T11:41:00Z"/>
-              </w:rPr>
-            </w:pPr>
-            <w:ins w:id="314" w:author="Samuel Abbott" w:date="2019-03-04T11:41:00Z">
+                <w:ins w:id="316" w:author="Samuel Abbott" w:date="2019-03-04T11:41:00Z"/>
+              </w:rPr>
+            </w:pPr>
+            <w:ins w:id="317" w:author="Samuel Abbott" w:date="2019-03-04T11:41:00Z">
               <w:r>
                 <w:t>   6963 [</w:t>
               </w:r>
@@ -3783,7 +3795,7 @@
       </w:tr>
       <w:tr>
         <w:trPr>
-          <w:ins w:id="315" w:author="Samuel Abbott" w:date="2019-03-04T11:41:00Z"/>
+          <w:ins w:id="318" w:author="Samuel Abbott" w:date="2019-03-04T11:41:00Z"/>
         </w:trPr>
         <w:tc>
           <w:tcPr>
@@ -3793,10 +3805,10 @@
             <w:pPr>
               <w:pStyle w:val="Compact"/>
               <w:rPr>
-                <w:ins w:id="316" w:author="Samuel Abbott" w:date="2019-03-04T11:41:00Z"/>
-              </w:rPr>
-            </w:pPr>
-            <w:ins w:id="317" w:author="Samuel Abbott" w:date="2019-03-04T11:41:00Z">
+                <w:ins w:id="319" w:author="Samuel Abbott" w:date="2019-03-04T11:41:00Z"/>
+              </w:rPr>
+            </w:pPr>
+            <w:ins w:id="320" w:author="Samuel Abbott" w:date="2019-03-04T11:41:00Z">
               <w:r>
                 <w:t>   Male</w:t>
               </w:r>
@@ -3811,10 +3823,10 @@
             <w:pPr>
               <w:pStyle w:val="Compact"/>
               <w:rPr>
-                <w:ins w:id="318" w:author="Samuel Abbott" w:date="2019-03-04T11:41:00Z"/>
-              </w:rPr>
-            </w:pPr>
-            <w:ins w:id="319" w:author="Samuel Abbott" w:date="2019-03-04T11:41:00Z">
+                <w:ins w:id="321" w:author="Samuel Abbott" w:date="2019-03-04T11:41:00Z"/>
+              </w:rPr>
+            </w:pPr>
+            <w:ins w:id="322" w:author="Samuel Abbott" w:date="2019-03-04T11:41:00Z">
               <w:r>
                 <w:t>   29469 [</w:t>
               </w:r>
@@ -3838,10 +3850,10 @@
             <w:pPr>
               <w:pStyle w:val="Compact"/>
               <w:rPr>
-                <w:ins w:id="320" w:author="Samuel Abbott" w:date="2019-03-04T11:41:00Z"/>
-              </w:rPr>
-            </w:pPr>
-            <w:ins w:id="321" w:author="Samuel Abbott" w:date="2019-03-04T11:41:00Z">
+                <w:ins w:id="323" w:author="Samuel Abbott" w:date="2019-03-04T11:41:00Z"/>
+              </w:rPr>
+            </w:pPr>
+            <w:ins w:id="324" w:author="Samuel Abbott" w:date="2019-03-04T11:41:00Z">
               <w:r>
                 <w:t>   13529 [</w:t>
               </w:r>
@@ -3865,10 +3877,10 @@
             <w:pPr>
               <w:pStyle w:val="Compact"/>
               <w:rPr>
-                <w:ins w:id="322" w:author="Samuel Abbott" w:date="2019-03-04T11:41:00Z"/>
-              </w:rPr>
-            </w:pPr>
-            <w:ins w:id="323" w:author="Samuel Abbott" w:date="2019-03-04T11:41:00Z">
+                <w:ins w:id="325" w:author="Samuel Abbott" w:date="2019-03-04T11:41:00Z"/>
+              </w:rPr>
+            </w:pPr>
+            <w:ins w:id="326" w:author="Samuel Abbott" w:date="2019-03-04T11:41:00Z">
               <w:r>
                 <w:t>   5824 [</w:t>
               </w:r>
@@ -3892,10 +3904,10 @@
             <w:pPr>
               <w:pStyle w:val="Compact"/>
               <w:rPr>
-                <w:ins w:id="324" w:author="Samuel Abbott" w:date="2019-03-04T11:41:00Z"/>
-              </w:rPr>
-            </w:pPr>
-            <w:ins w:id="325" w:author="Samuel Abbott" w:date="2019-03-04T11:41:00Z">
+                <w:ins w:id="327" w:author="Samuel Abbott" w:date="2019-03-04T11:41:00Z"/>
+              </w:rPr>
+            </w:pPr>
+            <w:ins w:id="328" w:author="Samuel Abbott" w:date="2019-03-04T11:41:00Z">
               <w:r>
                 <w:t>   10116 [</w:t>
               </w:r>
@@ -3914,7 +3926,7 @@
       </w:tr>
       <w:tr>
         <w:trPr>
-          <w:ins w:id="326" w:author="Samuel Abbott" w:date="2019-03-04T11:41:00Z"/>
+          <w:ins w:id="329" w:author="Samuel Abbott" w:date="2019-03-04T11:41:00Z"/>
         </w:trPr>
         <w:tc>
           <w:tcPr>
@@ -3924,10 +3936,10 @@
             <w:pPr>
               <w:pStyle w:val="Compact"/>
               <w:rPr>
-                <w:ins w:id="327" w:author="Samuel Abbott" w:date="2019-03-04T11:41:00Z"/>
-              </w:rPr>
-            </w:pPr>
-            <w:ins w:id="328" w:author="Samuel Abbott" w:date="2019-03-04T11:41:00Z">
+                <w:ins w:id="330" w:author="Samuel Abbott" w:date="2019-03-04T11:41:00Z"/>
+              </w:rPr>
+            </w:pPr>
+            <w:ins w:id="331" w:author="Samuel Abbott" w:date="2019-03-04T11:41:00Z">
               <w:r>
                 <w:t>IMD rank (with 1 as most deprived and 5 as least deprived)</w:t>
               </w:r>
@@ -3942,10 +3954,10 @@
             <w:pPr>
               <w:pStyle w:val="Compact"/>
               <w:rPr>
-                <w:ins w:id="329" w:author="Samuel Abbott" w:date="2019-03-04T11:41:00Z"/>
-              </w:rPr>
-            </w:pPr>
-            <w:ins w:id="330" w:author="Samuel Abbott" w:date="2019-03-04T11:41:00Z">
+                <w:ins w:id="332" w:author="Samuel Abbott" w:date="2019-03-04T11:41:00Z"/>
+              </w:rPr>
+            </w:pPr>
+            <w:ins w:id="333" w:author="Samuel Abbott" w:date="2019-03-04T11:41:00Z">
               <w:r>
                 <w:t>43525 (84)</w:t>
               </w:r>
@@ -3960,10 +3972,10 @@
             <w:pPr>
               <w:pStyle w:val="Compact"/>
               <w:rPr>
-                <w:ins w:id="331" w:author="Samuel Abbott" w:date="2019-03-04T11:41:00Z"/>
-              </w:rPr>
-            </w:pPr>
-            <w:ins w:id="332" w:author="Samuel Abbott" w:date="2019-03-04T11:41:00Z">
+                <w:ins w:id="334" w:author="Samuel Abbott" w:date="2019-03-04T11:41:00Z"/>
+              </w:rPr>
+            </w:pPr>
+            <w:ins w:id="335" w:author="Samuel Abbott" w:date="2019-03-04T11:41:00Z">
               <w:r>
                 <w:t>21240 (87)</w:t>
               </w:r>
@@ -3978,10 +3990,10 @@
             <w:pPr>
               <w:pStyle w:val="Compact"/>
               <w:rPr>
-                <w:ins w:id="333" w:author="Samuel Abbott" w:date="2019-03-04T11:41:00Z"/>
-              </w:rPr>
-            </w:pPr>
-            <w:ins w:id="334" w:author="Samuel Abbott" w:date="2019-03-04T11:41:00Z">
+                <w:ins w:id="336" w:author="Samuel Abbott" w:date="2019-03-04T11:41:00Z"/>
+              </w:rPr>
+            </w:pPr>
+            <w:ins w:id="337" w:author="Samuel Abbott" w:date="2019-03-04T11:41:00Z">
               <w:r>
                 <w:t>8866 (87)</w:t>
               </w:r>
@@ -3996,10 +4008,10 @@
             <w:pPr>
               <w:pStyle w:val="Compact"/>
               <w:rPr>
-                <w:ins w:id="335" w:author="Samuel Abbott" w:date="2019-03-04T11:41:00Z"/>
-              </w:rPr>
-            </w:pPr>
-            <w:ins w:id="336" w:author="Samuel Abbott" w:date="2019-03-04T11:41:00Z">
+                <w:ins w:id="338" w:author="Samuel Abbott" w:date="2019-03-04T11:41:00Z"/>
+              </w:rPr>
+            </w:pPr>
+            <w:ins w:id="339" w:author="Samuel Abbott" w:date="2019-03-04T11:41:00Z">
               <w:r>
                 <w:t>13419 (78)</w:t>
               </w:r>
@@ -4009,7 +4021,7 @@
       </w:tr>
       <w:tr>
         <w:trPr>
-          <w:ins w:id="337" w:author="Samuel Abbott" w:date="2019-03-04T11:41:00Z"/>
+          <w:ins w:id="340" w:author="Samuel Abbott" w:date="2019-03-04T11:41:00Z"/>
         </w:trPr>
         <w:tc>
           <w:tcPr>
@@ -4019,10 +4031,10 @@
             <w:pPr>
               <w:pStyle w:val="Compact"/>
               <w:rPr>
-                <w:ins w:id="338" w:author="Samuel Abbott" w:date="2019-03-04T11:41:00Z"/>
-              </w:rPr>
-            </w:pPr>
-            <w:ins w:id="339" w:author="Samuel Abbott" w:date="2019-03-04T11:41:00Z">
+                <w:ins w:id="341" w:author="Samuel Abbott" w:date="2019-03-04T11:41:00Z"/>
+              </w:rPr>
+            </w:pPr>
+            <w:ins w:id="342" w:author="Samuel Abbott" w:date="2019-03-04T11:41:00Z">
               <w:r>
                 <w:t>   1</w:t>
               </w:r>
@@ -4037,10 +4049,10 @@
             <w:pPr>
               <w:pStyle w:val="Compact"/>
               <w:rPr>
-                <w:ins w:id="340" w:author="Samuel Abbott" w:date="2019-03-04T11:41:00Z"/>
-              </w:rPr>
-            </w:pPr>
-            <w:ins w:id="341" w:author="Samuel Abbott" w:date="2019-03-04T11:41:00Z">
+                <w:ins w:id="343" w:author="Samuel Abbott" w:date="2019-03-04T11:41:00Z"/>
+              </w:rPr>
+            </w:pPr>
+            <w:ins w:id="344" w:author="Samuel Abbott" w:date="2019-03-04T11:41:00Z">
               <w:r>
                 <w:t>   16800 [</w:t>
               </w:r>
@@ -4064,10 +4076,10 @@
             <w:pPr>
               <w:pStyle w:val="Compact"/>
               <w:rPr>
-                <w:ins w:id="342" w:author="Samuel Abbott" w:date="2019-03-04T11:41:00Z"/>
-              </w:rPr>
-            </w:pPr>
-            <w:ins w:id="343" w:author="Samuel Abbott" w:date="2019-03-04T11:41:00Z">
+                <w:ins w:id="345" w:author="Samuel Abbott" w:date="2019-03-04T11:41:00Z"/>
+              </w:rPr>
+            </w:pPr>
+            <w:ins w:id="346" w:author="Samuel Abbott" w:date="2019-03-04T11:41:00Z">
               <w:r>
                 <w:t>   7779 [</w:t>
               </w:r>
@@ -4091,10 +4103,10 @@
             <w:pPr>
               <w:pStyle w:val="Compact"/>
               <w:rPr>
-                <w:ins w:id="344" w:author="Samuel Abbott" w:date="2019-03-04T11:41:00Z"/>
-              </w:rPr>
-            </w:pPr>
-            <w:ins w:id="345" w:author="Samuel Abbott" w:date="2019-03-04T11:41:00Z">
+                <w:ins w:id="347" w:author="Samuel Abbott" w:date="2019-03-04T11:41:00Z"/>
+              </w:rPr>
+            </w:pPr>
+            <w:ins w:id="348" w:author="Samuel Abbott" w:date="2019-03-04T11:41:00Z">
               <w:r>
                 <w:t>   3665 [</w:t>
               </w:r>
@@ -4118,10 +4130,10 @@
             <w:pPr>
               <w:pStyle w:val="Compact"/>
               <w:rPr>
-                <w:ins w:id="346" w:author="Samuel Abbott" w:date="2019-03-04T11:41:00Z"/>
-              </w:rPr>
-            </w:pPr>
-            <w:ins w:id="347" w:author="Samuel Abbott" w:date="2019-03-04T11:41:00Z">
+                <w:ins w:id="349" w:author="Samuel Abbott" w:date="2019-03-04T11:41:00Z"/>
+              </w:rPr>
+            </w:pPr>
+            <w:ins w:id="350" w:author="Samuel Abbott" w:date="2019-03-04T11:41:00Z">
               <w:r>
                 <w:t>   5356 [</w:t>
               </w:r>
@@ -4140,7 +4152,7 @@
       </w:tr>
       <w:tr>
         <w:trPr>
-          <w:ins w:id="348" w:author="Samuel Abbott" w:date="2019-03-04T11:41:00Z"/>
+          <w:ins w:id="351" w:author="Samuel Abbott" w:date="2019-03-04T11:41:00Z"/>
         </w:trPr>
         <w:tc>
           <w:tcPr>
@@ -4150,10 +4162,10 @@
             <w:pPr>
               <w:pStyle w:val="Compact"/>
               <w:rPr>
-                <w:ins w:id="349" w:author="Samuel Abbott" w:date="2019-03-04T11:41:00Z"/>
-              </w:rPr>
-            </w:pPr>
-            <w:ins w:id="350" w:author="Samuel Abbott" w:date="2019-03-04T11:41:00Z">
+                <w:ins w:id="352" w:author="Samuel Abbott" w:date="2019-03-04T11:41:00Z"/>
+              </w:rPr>
+            </w:pPr>
+            <w:ins w:id="353" w:author="Samuel Abbott" w:date="2019-03-04T11:41:00Z">
               <w:r>
                 <w:t>   2</w:t>
               </w:r>
@@ -4168,10 +4180,10 @@
             <w:pPr>
               <w:pStyle w:val="Compact"/>
               <w:rPr>
-                <w:ins w:id="351" w:author="Samuel Abbott" w:date="2019-03-04T11:41:00Z"/>
-              </w:rPr>
-            </w:pPr>
-            <w:ins w:id="352" w:author="Samuel Abbott" w:date="2019-03-04T11:41:00Z">
+                <w:ins w:id="354" w:author="Samuel Abbott" w:date="2019-03-04T11:41:00Z"/>
+              </w:rPr>
+            </w:pPr>
+            <w:ins w:id="355" w:author="Samuel Abbott" w:date="2019-03-04T11:41:00Z">
               <w:r>
                 <w:t>   13057 [</w:t>
               </w:r>
@@ -4195,10 +4207,10 @@
             <w:pPr>
               <w:pStyle w:val="Compact"/>
               <w:rPr>
-                <w:ins w:id="353" w:author="Samuel Abbott" w:date="2019-03-04T11:41:00Z"/>
-              </w:rPr>
-            </w:pPr>
-            <w:ins w:id="354" w:author="Samuel Abbott" w:date="2019-03-04T11:41:00Z">
+                <w:ins w:id="356" w:author="Samuel Abbott" w:date="2019-03-04T11:41:00Z"/>
+              </w:rPr>
+            </w:pPr>
+            <w:ins w:id="357" w:author="Samuel Abbott" w:date="2019-03-04T11:41:00Z">
               <w:r>
                 <w:t>   6836 [</w:t>
               </w:r>
@@ -4222,10 +4234,10 @@
             <w:pPr>
               <w:pStyle w:val="Compact"/>
               <w:rPr>
-                <w:ins w:id="355" w:author="Samuel Abbott" w:date="2019-03-04T11:41:00Z"/>
-              </w:rPr>
-            </w:pPr>
-            <w:ins w:id="356" w:author="Samuel Abbott" w:date="2019-03-04T11:41:00Z">
+                <w:ins w:id="358" w:author="Samuel Abbott" w:date="2019-03-04T11:41:00Z"/>
+              </w:rPr>
+            </w:pPr>
+            <w:ins w:id="359" w:author="Samuel Abbott" w:date="2019-03-04T11:41:00Z">
               <w:r>
                 <w:t>   2564 [</w:t>
               </w:r>
@@ -4249,10 +4261,10 @@
             <w:pPr>
               <w:pStyle w:val="Compact"/>
               <w:rPr>
-                <w:ins w:id="357" w:author="Samuel Abbott" w:date="2019-03-04T11:41:00Z"/>
-              </w:rPr>
-            </w:pPr>
-            <w:ins w:id="358" w:author="Samuel Abbott" w:date="2019-03-04T11:41:00Z">
+                <w:ins w:id="360" w:author="Samuel Abbott" w:date="2019-03-04T11:41:00Z"/>
+              </w:rPr>
+            </w:pPr>
+            <w:ins w:id="361" w:author="Samuel Abbott" w:date="2019-03-04T11:41:00Z">
               <w:r>
                 <w:t>   3657 [</w:t>
               </w:r>
@@ -4271,7 +4283,7 @@
       </w:tr>
       <w:tr>
         <w:trPr>
-          <w:ins w:id="359" w:author="Samuel Abbott" w:date="2019-03-04T11:41:00Z"/>
+          <w:ins w:id="362" w:author="Samuel Abbott" w:date="2019-03-04T11:41:00Z"/>
         </w:trPr>
         <w:tc>
           <w:tcPr>
@@ -4281,10 +4293,10 @@
             <w:pPr>
               <w:pStyle w:val="Compact"/>
               <w:rPr>
-                <w:ins w:id="360" w:author="Samuel Abbott" w:date="2019-03-04T11:41:00Z"/>
-              </w:rPr>
-            </w:pPr>
-            <w:ins w:id="361" w:author="Samuel Abbott" w:date="2019-03-04T11:41:00Z">
+                <w:ins w:id="363" w:author="Samuel Abbott" w:date="2019-03-04T11:41:00Z"/>
+              </w:rPr>
+            </w:pPr>
+            <w:ins w:id="364" w:author="Samuel Abbott" w:date="2019-03-04T11:41:00Z">
               <w:r>
                 <w:t>   3</w:t>
               </w:r>
@@ -4299,10 +4311,10 @@
             <w:pPr>
               <w:pStyle w:val="Compact"/>
               <w:rPr>
-                <w:ins w:id="362" w:author="Samuel Abbott" w:date="2019-03-04T11:41:00Z"/>
-              </w:rPr>
-            </w:pPr>
-            <w:ins w:id="363" w:author="Samuel Abbott" w:date="2019-03-04T11:41:00Z">
+                <w:ins w:id="365" w:author="Samuel Abbott" w:date="2019-03-04T11:41:00Z"/>
+              </w:rPr>
+            </w:pPr>
+            <w:ins w:id="366" w:author="Samuel Abbott" w:date="2019-03-04T11:41:00Z">
               <w:r>
                 <w:t>   6838 [</w:t>
               </w:r>
@@ -4326,10 +4338,10 @@
             <w:pPr>
               <w:pStyle w:val="Compact"/>
               <w:rPr>
-                <w:ins w:id="364" w:author="Samuel Abbott" w:date="2019-03-04T11:41:00Z"/>
-              </w:rPr>
-            </w:pPr>
-            <w:ins w:id="365" w:author="Samuel Abbott" w:date="2019-03-04T11:41:00Z">
+                <w:ins w:id="367" w:author="Samuel Abbott" w:date="2019-03-04T11:41:00Z"/>
+              </w:rPr>
+            </w:pPr>
+            <w:ins w:id="368" w:author="Samuel Abbott" w:date="2019-03-04T11:41:00Z">
               <w:r>
                 <w:t>   3459 [</w:t>
               </w:r>
@@ -4353,10 +4365,10 @@
             <w:pPr>
               <w:pStyle w:val="Compact"/>
               <w:rPr>
-                <w:ins w:id="366" w:author="Samuel Abbott" w:date="2019-03-04T11:41:00Z"/>
-              </w:rPr>
-            </w:pPr>
-            <w:ins w:id="367" w:author="Samuel Abbott" w:date="2019-03-04T11:41:00Z">
+                <w:ins w:id="369" w:author="Samuel Abbott" w:date="2019-03-04T11:41:00Z"/>
+              </w:rPr>
+            </w:pPr>
+            <w:ins w:id="370" w:author="Samuel Abbott" w:date="2019-03-04T11:41:00Z">
               <w:r>
                 <w:t>   1259 [</w:t>
               </w:r>
@@ -4380,10 +4392,10 @@
             <w:pPr>
               <w:pStyle w:val="Compact"/>
               <w:rPr>
-                <w:ins w:id="368" w:author="Samuel Abbott" w:date="2019-03-04T11:41:00Z"/>
-              </w:rPr>
-            </w:pPr>
-            <w:ins w:id="369" w:author="Samuel Abbott" w:date="2019-03-04T11:41:00Z">
+                <w:ins w:id="371" w:author="Samuel Abbott" w:date="2019-03-04T11:41:00Z"/>
+              </w:rPr>
+            </w:pPr>
+            <w:ins w:id="372" w:author="Samuel Abbott" w:date="2019-03-04T11:41:00Z">
               <w:r>
                 <w:t>   2120 [</w:t>
               </w:r>
@@ -4402,7 +4414,7 @@
       </w:tr>
       <w:tr>
         <w:trPr>
-          <w:ins w:id="370" w:author="Samuel Abbott" w:date="2019-03-04T11:41:00Z"/>
+          <w:ins w:id="373" w:author="Samuel Abbott" w:date="2019-03-04T11:41:00Z"/>
         </w:trPr>
         <w:tc>
           <w:tcPr>
@@ -4412,10 +4424,10 @@
             <w:pPr>
               <w:pStyle w:val="Compact"/>
               <w:rPr>
-                <w:ins w:id="371" w:author="Samuel Abbott" w:date="2019-03-04T11:41:00Z"/>
-              </w:rPr>
-            </w:pPr>
-            <w:ins w:id="372" w:author="Samuel Abbott" w:date="2019-03-04T11:41:00Z">
+                <w:ins w:id="374" w:author="Samuel Abbott" w:date="2019-03-04T11:41:00Z"/>
+              </w:rPr>
+            </w:pPr>
+            <w:ins w:id="375" w:author="Samuel Abbott" w:date="2019-03-04T11:41:00Z">
               <w:r>
                 <w:t>   4</w:t>
               </w:r>
@@ -4430,10 +4442,10 @@
             <w:pPr>
               <w:pStyle w:val="Compact"/>
               <w:rPr>
-                <w:ins w:id="373" w:author="Samuel Abbott" w:date="2019-03-04T11:41:00Z"/>
-              </w:rPr>
-            </w:pPr>
-            <w:ins w:id="374" w:author="Samuel Abbott" w:date="2019-03-04T11:41:00Z">
+                <w:ins w:id="376" w:author="Samuel Abbott" w:date="2019-03-04T11:41:00Z"/>
+              </w:rPr>
+            </w:pPr>
+            <w:ins w:id="377" w:author="Samuel Abbott" w:date="2019-03-04T11:41:00Z">
               <w:r>
                 <w:t>   4045 [</w:t>
               </w:r>
@@ -4457,10 +4469,10 @@
             <w:pPr>
               <w:pStyle w:val="Compact"/>
               <w:rPr>
-                <w:ins w:id="375" w:author="Samuel Abbott" w:date="2019-03-04T11:41:00Z"/>
-              </w:rPr>
-            </w:pPr>
-            <w:ins w:id="376" w:author="Samuel Abbott" w:date="2019-03-04T11:41:00Z">
+                <w:ins w:id="378" w:author="Samuel Abbott" w:date="2019-03-04T11:41:00Z"/>
+              </w:rPr>
+            </w:pPr>
+            <w:ins w:id="379" w:author="Samuel Abbott" w:date="2019-03-04T11:41:00Z">
               <w:r>
                 <w:t>   1893 [</w:t>
               </w:r>
@@ -4484,10 +4496,10 @@
             <w:pPr>
               <w:pStyle w:val="Compact"/>
               <w:rPr>
-                <w:ins w:id="377" w:author="Samuel Abbott" w:date="2019-03-04T11:41:00Z"/>
-              </w:rPr>
-            </w:pPr>
-            <w:ins w:id="378" w:author="Samuel Abbott" w:date="2019-03-04T11:41:00Z">
+                <w:ins w:id="380" w:author="Samuel Abbott" w:date="2019-03-04T11:41:00Z"/>
+              </w:rPr>
+            </w:pPr>
+            <w:ins w:id="381" w:author="Samuel Abbott" w:date="2019-03-04T11:41:00Z">
               <w:r>
                 <w:t>   836 [</w:t>
               </w:r>
@@ -4511,10 +4523,10 @@
             <w:pPr>
               <w:pStyle w:val="Compact"/>
               <w:rPr>
-                <w:ins w:id="379" w:author="Samuel Abbott" w:date="2019-03-04T11:41:00Z"/>
-              </w:rPr>
-            </w:pPr>
-            <w:ins w:id="380" w:author="Samuel Abbott" w:date="2019-03-04T11:41:00Z">
+                <w:ins w:id="382" w:author="Samuel Abbott" w:date="2019-03-04T11:41:00Z"/>
+              </w:rPr>
+            </w:pPr>
+            <w:ins w:id="383" w:author="Samuel Abbott" w:date="2019-03-04T11:41:00Z">
               <w:r>
                 <w:t>   1316 [</w:t>
               </w:r>
@@ -4533,7 +4545,7 @@
       </w:tr>
       <w:tr>
         <w:trPr>
-          <w:ins w:id="381" w:author="Samuel Abbott" w:date="2019-03-04T11:41:00Z"/>
+          <w:ins w:id="384" w:author="Samuel Abbott" w:date="2019-03-04T11:41:00Z"/>
         </w:trPr>
         <w:tc>
           <w:tcPr>
@@ -4543,10 +4555,10 @@
             <w:pPr>
               <w:pStyle w:val="Compact"/>
               <w:rPr>
-                <w:ins w:id="382" w:author="Samuel Abbott" w:date="2019-03-04T11:41:00Z"/>
-              </w:rPr>
-            </w:pPr>
-            <w:ins w:id="383" w:author="Samuel Abbott" w:date="2019-03-04T11:41:00Z">
+                <w:ins w:id="385" w:author="Samuel Abbott" w:date="2019-03-04T11:41:00Z"/>
+              </w:rPr>
+            </w:pPr>
+            <w:ins w:id="386" w:author="Samuel Abbott" w:date="2019-03-04T11:41:00Z">
               <w:r>
                 <w:t>   5</w:t>
               </w:r>
@@ -4561,10 +4573,10 @@
             <w:pPr>
               <w:pStyle w:val="Compact"/>
               <w:rPr>
-                <w:ins w:id="384" w:author="Samuel Abbott" w:date="2019-03-04T11:41:00Z"/>
-              </w:rPr>
-            </w:pPr>
-            <w:ins w:id="385" w:author="Samuel Abbott" w:date="2019-03-04T11:41:00Z">
+                <w:ins w:id="387" w:author="Samuel Abbott" w:date="2019-03-04T11:41:00Z"/>
+              </w:rPr>
+            </w:pPr>
+            <w:ins w:id="388" w:author="Samuel Abbott" w:date="2019-03-04T11:41:00Z">
               <w:r>
                 <w:t>   2785 [</w:t>
               </w:r>
@@ -4588,10 +4600,10 @@
             <w:pPr>
               <w:pStyle w:val="Compact"/>
               <w:rPr>
-                <w:ins w:id="386" w:author="Samuel Abbott" w:date="2019-03-04T11:41:00Z"/>
-              </w:rPr>
-            </w:pPr>
-            <w:ins w:id="387" w:author="Samuel Abbott" w:date="2019-03-04T11:41:00Z">
+                <w:ins w:id="389" w:author="Samuel Abbott" w:date="2019-03-04T11:41:00Z"/>
+              </w:rPr>
+            </w:pPr>
+            <w:ins w:id="390" w:author="Samuel Abbott" w:date="2019-03-04T11:41:00Z">
               <w:r>
                 <w:t>   1273 [</w:t>
               </w:r>
@@ -4615,10 +4627,10 @@
             <w:pPr>
               <w:pStyle w:val="Compact"/>
               <w:rPr>
-                <w:ins w:id="388" w:author="Samuel Abbott" w:date="2019-03-04T11:41:00Z"/>
-              </w:rPr>
-            </w:pPr>
-            <w:ins w:id="389" w:author="Samuel Abbott" w:date="2019-03-04T11:41:00Z">
+                <w:ins w:id="391" w:author="Samuel Abbott" w:date="2019-03-04T11:41:00Z"/>
+              </w:rPr>
+            </w:pPr>
+            <w:ins w:id="392" w:author="Samuel Abbott" w:date="2019-03-04T11:41:00Z">
               <w:r>
                 <w:t>   542 [</w:t>
               </w:r>
@@ -4642,10 +4654,10 @@
             <w:pPr>
               <w:pStyle w:val="Compact"/>
               <w:rPr>
-                <w:ins w:id="390" w:author="Samuel Abbott" w:date="2019-03-04T11:41:00Z"/>
-              </w:rPr>
-            </w:pPr>
-            <w:ins w:id="391" w:author="Samuel Abbott" w:date="2019-03-04T11:41:00Z">
+                <w:ins w:id="393" w:author="Samuel Abbott" w:date="2019-03-04T11:41:00Z"/>
+              </w:rPr>
+            </w:pPr>
+            <w:ins w:id="394" w:author="Samuel Abbott" w:date="2019-03-04T11:41:00Z">
               <w:r>
                 <w:t>   970 [</w:t>
               </w:r>
@@ -4664,7 +4676,7 @@
       </w:tr>
       <w:tr>
         <w:trPr>
-          <w:ins w:id="392" w:author="Samuel Abbott" w:date="2019-03-04T11:41:00Z"/>
+          <w:ins w:id="395" w:author="Samuel Abbott" w:date="2019-03-04T11:41:00Z"/>
         </w:trPr>
         <w:tc>
           <w:tcPr>
@@ -4674,10 +4686,10 @@
             <w:pPr>
               <w:pStyle w:val="Compact"/>
               <w:rPr>
-                <w:ins w:id="393" w:author="Samuel Abbott" w:date="2019-03-04T11:41:00Z"/>
-              </w:rPr>
-            </w:pPr>
-            <w:ins w:id="394" w:author="Samuel Abbott" w:date="2019-03-04T11:41:00Z">
+                <w:ins w:id="396" w:author="Samuel Abbott" w:date="2019-03-04T11:41:00Z"/>
+              </w:rPr>
+            </w:pPr>
+            <w:ins w:id="397" w:author="Samuel Abbott" w:date="2019-03-04T11:41:00Z">
               <w:r>
                 <w:lastRenderedPageBreak/>
                 <w:t>UK born</w:t>
@@ -4693,10 +4705,10 @@
             <w:pPr>
               <w:pStyle w:val="Compact"/>
               <w:rPr>
-                <w:ins w:id="395" w:author="Samuel Abbott" w:date="2019-03-04T11:41:00Z"/>
-              </w:rPr>
-            </w:pPr>
-            <w:ins w:id="396" w:author="Samuel Abbott" w:date="2019-03-04T11:41:00Z">
+                <w:ins w:id="398" w:author="Samuel Abbott" w:date="2019-03-04T11:41:00Z"/>
+              </w:rPr>
+            </w:pPr>
+            <w:ins w:id="399" w:author="Samuel Abbott" w:date="2019-03-04T11:41:00Z">
               <w:r>
                 <w:t>49820 (96)</w:t>
               </w:r>
@@ -4711,10 +4723,10 @@
             <w:pPr>
               <w:pStyle w:val="Compact"/>
               <w:rPr>
-                <w:ins w:id="397" w:author="Samuel Abbott" w:date="2019-03-04T11:41:00Z"/>
-              </w:rPr>
-            </w:pPr>
-            <w:ins w:id="398" w:author="Samuel Abbott" w:date="2019-03-04T11:41:00Z">
+                <w:ins w:id="400" w:author="Samuel Abbott" w:date="2019-03-04T11:41:00Z"/>
+              </w:rPr>
+            </w:pPr>
+            <w:ins w:id="401" w:author="Samuel Abbott" w:date="2019-03-04T11:41:00Z">
               <w:r>
                 <w:t>24084 (99)</w:t>
               </w:r>
@@ -4729,10 +4741,10 @@
             <w:pPr>
               <w:pStyle w:val="Compact"/>
               <w:rPr>
-                <w:ins w:id="399" w:author="Samuel Abbott" w:date="2019-03-04T11:41:00Z"/>
-              </w:rPr>
-            </w:pPr>
-            <w:ins w:id="400" w:author="Samuel Abbott" w:date="2019-03-04T11:41:00Z">
+                <w:ins w:id="402" w:author="Samuel Abbott" w:date="2019-03-04T11:41:00Z"/>
+              </w:rPr>
+            </w:pPr>
+            <w:ins w:id="403" w:author="Samuel Abbott" w:date="2019-03-04T11:41:00Z">
               <w:r>
                 <w:t>9958 (98)</w:t>
               </w:r>
@@ -4747,10 +4759,10 @@
             <w:pPr>
               <w:pStyle w:val="Compact"/>
               <w:rPr>
-                <w:ins w:id="401" w:author="Samuel Abbott" w:date="2019-03-04T11:41:00Z"/>
-              </w:rPr>
-            </w:pPr>
-            <w:ins w:id="402" w:author="Samuel Abbott" w:date="2019-03-04T11:41:00Z">
+                <w:ins w:id="404" w:author="Samuel Abbott" w:date="2019-03-04T11:41:00Z"/>
+              </w:rPr>
+            </w:pPr>
+            <w:ins w:id="405" w:author="Samuel Abbott" w:date="2019-03-04T11:41:00Z">
               <w:r>
                 <w:t>15778 (92)</w:t>
               </w:r>
@@ -4760,7 +4772,7 @@
       </w:tr>
       <w:tr>
         <w:trPr>
-          <w:ins w:id="403" w:author="Samuel Abbott" w:date="2019-03-04T11:41:00Z"/>
+          <w:ins w:id="406" w:author="Samuel Abbott" w:date="2019-03-04T11:41:00Z"/>
         </w:trPr>
         <w:tc>
           <w:tcPr>
@@ -4770,10 +4782,10 @@
             <w:pPr>
               <w:pStyle w:val="Compact"/>
               <w:rPr>
-                <w:ins w:id="404" w:author="Samuel Abbott" w:date="2019-03-04T11:41:00Z"/>
-              </w:rPr>
-            </w:pPr>
-            <w:ins w:id="405" w:author="Samuel Abbott" w:date="2019-03-04T11:41:00Z">
+                <w:ins w:id="407" w:author="Samuel Abbott" w:date="2019-03-04T11:41:00Z"/>
+              </w:rPr>
+            </w:pPr>
+            <w:ins w:id="408" w:author="Samuel Abbott" w:date="2019-03-04T11:41:00Z">
               <w:r>
                 <w:t>   Non-UK Born</w:t>
               </w:r>
@@ -4788,10 +4800,10 @@
             <w:pPr>
               <w:pStyle w:val="Compact"/>
               <w:rPr>
-                <w:ins w:id="406" w:author="Samuel Abbott" w:date="2019-03-04T11:41:00Z"/>
-              </w:rPr>
-            </w:pPr>
-            <w:ins w:id="407" w:author="Samuel Abbott" w:date="2019-03-04T11:41:00Z">
+                <w:ins w:id="409" w:author="Samuel Abbott" w:date="2019-03-04T11:41:00Z"/>
+              </w:rPr>
+            </w:pPr>
+            <w:ins w:id="410" w:author="Samuel Abbott" w:date="2019-03-04T11:41:00Z">
               <w:r>
                 <w:t>   36988 [</w:t>
               </w:r>
@@ -4815,10 +4827,10 @@
             <w:pPr>
               <w:pStyle w:val="Compact"/>
               <w:rPr>
-                <w:ins w:id="408" w:author="Samuel Abbott" w:date="2019-03-04T11:41:00Z"/>
-              </w:rPr>
-            </w:pPr>
-            <w:ins w:id="409" w:author="Samuel Abbott" w:date="2019-03-04T11:41:00Z">
+                <w:ins w:id="411" w:author="Samuel Abbott" w:date="2019-03-04T11:41:00Z"/>
+              </w:rPr>
+            </w:pPr>
+            <w:ins w:id="412" w:author="Samuel Abbott" w:date="2019-03-04T11:41:00Z">
               <w:r>
                 <w:t>   18297 [</w:t>
               </w:r>
@@ -4842,10 +4854,10 @@
             <w:pPr>
               <w:pStyle w:val="Compact"/>
               <w:rPr>
-                <w:ins w:id="410" w:author="Samuel Abbott" w:date="2019-03-04T11:41:00Z"/>
-              </w:rPr>
-            </w:pPr>
-            <w:ins w:id="411" w:author="Samuel Abbott" w:date="2019-03-04T11:41:00Z">
+                <w:ins w:id="413" w:author="Samuel Abbott" w:date="2019-03-04T11:41:00Z"/>
+              </w:rPr>
+            </w:pPr>
+            <w:ins w:id="414" w:author="Samuel Abbott" w:date="2019-03-04T11:41:00Z">
               <w:r>
                 <w:t>   6874 [</w:t>
               </w:r>
@@ -4869,10 +4881,10 @@
             <w:pPr>
               <w:pStyle w:val="Compact"/>
               <w:rPr>
-                <w:ins w:id="412" w:author="Samuel Abbott" w:date="2019-03-04T11:41:00Z"/>
-              </w:rPr>
-            </w:pPr>
-            <w:ins w:id="413" w:author="Samuel Abbott" w:date="2019-03-04T11:41:00Z">
+                <w:ins w:id="415" w:author="Samuel Abbott" w:date="2019-03-04T11:41:00Z"/>
+              </w:rPr>
+            </w:pPr>
+            <w:ins w:id="416" w:author="Samuel Abbott" w:date="2019-03-04T11:41:00Z">
               <w:r>
                 <w:t>   11817 [</w:t>
               </w:r>
@@ -4891,7 +4903,7 @@
       </w:tr>
       <w:tr>
         <w:trPr>
-          <w:ins w:id="414" w:author="Samuel Abbott" w:date="2019-03-04T11:41:00Z"/>
+          <w:ins w:id="417" w:author="Samuel Abbott" w:date="2019-03-04T11:41:00Z"/>
         </w:trPr>
         <w:tc>
           <w:tcPr>
@@ -4901,10 +4913,10 @@
             <w:pPr>
               <w:pStyle w:val="Compact"/>
               <w:rPr>
-                <w:ins w:id="415" w:author="Samuel Abbott" w:date="2019-03-04T11:41:00Z"/>
-              </w:rPr>
-            </w:pPr>
-            <w:ins w:id="416" w:author="Samuel Abbott" w:date="2019-03-04T11:41:00Z">
+                <w:ins w:id="418" w:author="Samuel Abbott" w:date="2019-03-04T11:41:00Z"/>
+              </w:rPr>
+            </w:pPr>
+            <w:ins w:id="419" w:author="Samuel Abbott" w:date="2019-03-04T11:41:00Z">
               <w:r>
                 <w:t>   UK Born</w:t>
               </w:r>
@@ -4919,10 +4931,10 @@
             <w:pPr>
               <w:pStyle w:val="Compact"/>
               <w:rPr>
-                <w:ins w:id="417" w:author="Samuel Abbott" w:date="2019-03-04T11:41:00Z"/>
-              </w:rPr>
-            </w:pPr>
-            <w:ins w:id="418" w:author="Samuel Abbott" w:date="2019-03-04T11:41:00Z">
+                <w:ins w:id="420" w:author="Samuel Abbott" w:date="2019-03-04T11:41:00Z"/>
+              </w:rPr>
+            </w:pPr>
+            <w:ins w:id="421" w:author="Samuel Abbott" w:date="2019-03-04T11:41:00Z">
               <w:r>
                 <w:t>   12832 [</w:t>
               </w:r>
@@ -4946,10 +4958,10 @@
             <w:pPr>
               <w:pStyle w:val="Compact"/>
               <w:rPr>
-                <w:ins w:id="419" w:author="Samuel Abbott" w:date="2019-03-04T11:41:00Z"/>
-              </w:rPr>
-            </w:pPr>
-            <w:ins w:id="420" w:author="Samuel Abbott" w:date="2019-03-04T11:41:00Z">
+                <w:ins w:id="422" w:author="Samuel Abbott" w:date="2019-03-04T11:41:00Z"/>
+              </w:rPr>
+            </w:pPr>
+            <w:ins w:id="423" w:author="Samuel Abbott" w:date="2019-03-04T11:41:00Z">
               <w:r>
                 <w:t>   5787 [</w:t>
               </w:r>
@@ -4973,10 +4985,10 @@
             <w:pPr>
               <w:pStyle w:val="Compact"/>
               <w:rPr>
-                <w:ins w:id="421" w:author="Samuel Abbott" w:date="2019-03-04T11:41:00Z"/>
-              </w:rPr>
-            </w:pPr>
-            <w:ins w:id="422" w:author="Samuel Abbott" w:date="2019-03-04T11:41:00Z">
+                <w:ins w:id="424" w:author="Samuel Abbott" w:date="2019-03-04T11:41:00Z"/>
+              </w:rPr>
+            </w:pPr>
+            <w:ins w:id="425" w:author="Samuel Abbott" w:date="2019-03-04T11:41:00Z">
               <w:r>
                 <w:t>   3084 [</w:t>
               </w:r>
@@ -5000,10 +5012,10 @@
             <w:pPr>
               <w:pStyle w:val="Compact"/>
               <w:rPr>
-                <w:ins w:id="423" w:author="Samuel Abbott" w:date="2019-03-04T11:41:00Z"/>
-              </w:rPr>
-            </w:pPr>
-            <w:ins w:id="424" w:author="Samuel Abbott" w:date="2019-03-04T11:41:00Z">
+                <w:ins w:id="426" w:author="Samuel Abbott" w:date="2019-03-04T11:41:00Z"/>
+              </w:rPr>
+            </w:pPr>
+            <w:ins w:id="427" w:author="Samuel Abbott" w:date="2019-03-04T11:41:00Z">
               <w:r>
                 <w:t>   3961 [</w:t>
               </w:r>
@@ -5022,7 +5034,7 @@
       </w:tr>
       <w:tr>
         <w:trPr>
-          <w:ins w:id="425" w:author="Samuel Abbott" w:date="2019-03-04T11:41:00Z"/>
+          <w:ins w:id="428" w:author="Samuel Abbott" w:date="2019-03-04T11:41:00Z"/>
         </w:trPr>
         <w:tc>
           <w:tcPr>
@@ -5032,10 +5044,10 @@
             <w:pPr>
               <w:pStyle w:val="Compact"/>
               <w:rPr>
-                <w:ins w:id="426" w:author="Samuel Abbott" w:date="2019-03-04T11:41:00Z"/>
-              </w:rPr>
-            </w:pPr>
-            <w:ins w:id="427" w:author="Samuel Abbott" w:date="2019-03-04T11:41:00Z">
+                <w:ins w:id="429" w:author="Samuel Abbott" w:date="2019-03-04T11:41:00Z"/>
+              </w:rPr>
+            </w:pPr>
+            <w:ins w:id="430" w:author="Samuel Abbott" w:date="2019-03-04T11:41:00Z">
               <w:r>
                 <w:t>Ethnic group</w:t>
               </w:r>
@@ -5050,10 +5062,10 @@
             <w:pPr>
               <w:pStyle w:val="Compact"/>
               <w:rPr>
-                <w:ins w:id="428" w:author="Samuel Abbott" w:date="2019-03-04T11:41:00Z"/>
-              </w:rPr>
-            </w:pPr>
-            <w:ins w:id="429" w:author="Samuel Abbott" w:date="2019-03-04T11:41:00Z">
+                <w:ins w:id="431" w:author="Samuel Abbott" w:date="2019-03-04T11:41:00Z"/>
+              </w:rPr>
+            </w:pPr>
+            <w:ins w:id="432" w:author="Samuel Abbott" w:date="2019-03-04T11:41:00Z">
               <w:r>
                 <w:t>50416 (98)</w:t>
               </w:r>
@@ -5068,10 +5080,10 @@
             <w:pPr>
               <w:pStyle w:val="Compact"/>
               <w:rPr>
-                <w:ins w:id="430" w:author="Samuel Abbott" w:date="2019-03-04T11:41:00Z"/>
-              </w:rPr>
-            </w:pPr>
-            <w:ins w:id="431" w:author="Samuel Abbott" w:date="2019-03-04T11:41:00Z">
+                <w:ins w:id="433" w:author="Samuel Abbott" w:date="2019-03-04T11:41:00Z"/>
+              </w:rPr>
+            </w:pPr>
+            <w:ins w:id="434" w:author="Samuel Abbott" w:date="2019-03-04T11:41:00Z">
               <w:r>
                 <w:t>24074 (99)</w:t>
               </w:r>
@@ -5086,10 +5098,10 @@
             <w:pPr>
               <w:pStyle w:val="Compact"/>
               <w:rPr>
-                <w:ins w:id="432" w:author="Samuel Abbott" w:date="2019-03-04T11:41:00Z"/>
-              </w:rPr>
-            </w:pPr>
-            <w:ins w:id="433" w:author="Samuel Abbott" w:date="2019-03-04T11:41:00Z">
+                <w:ins w:id="435" w:author="Samuel Abbott" w:date="2019-03-04T11:41:00Z"/>
+              </w:rPr>
+            </w:pPr>
+            <w:ins w:id="436" w:author="Samuel Abbott" w:date="2019-03-04T11:41:00Z">
               <w:r>
                 <w:t>10024 (99)</w:t>
               </w:r>
@@ -5104,10 +5116,10 @@
             <w:pPr>
               <w:pStyle w:val="Compact"/>
               <w:rPr>
-                <w:ins w:id="434" w:author="Samuel Abbott" w:date="2019-03-04T11:41:00Z"/>
-              </w:rPr>
-            </w:pPr>
-            <w:ins w:id="435" w:author="Samuel Abbott" w:date="2019-03-04T11:41:00Z">
+                <w:ins w:id="437" w:author="Samuel Abbott" w:date="2019-03-04T11:41:00Z"/>
+              </w:rPr>
+            </w:pPr>
+            <w:ins w:id="438" w:author="Samuel Abbott" w:date="2019-03-04T11:41:00Z">
               <w:r>
                 <w:t>16318 (95)</w:t>
               </w:r>
@@ -5117,7 +5129,7 @@
       </w:tr>
       <w:tr>
         <w:trPr>
-          <w:ins w:id="436" w:author="Samuel Abbott" w:date="2019-03-04T11:41:00Z"/>
+          <w:ins w:id="439" w:author="Samuel Abbott" w:date="2019-03-04T11:41:00Z"/>
         </w:trPr>
         <w:tc>
           <w:tcPr>
@@ -5127,10 +5139,10 @@
             <w:pPr>
               <w:pStyle w:val="Compact"/>
               <w:rPr>
-                <w:ins w:id="437" w:author="Samuel Abbott" w:date="2019-03-04T11:41:00Z"/>
-              </w:rPr>
-            </w:pPr>
-            <w:ins w:id="438" w:author="Samuel Abbott" w:date="2019-03-04T11:41:00Z">
+                <w:ins w:id="440" w:author="Samuel Abbott" w:date="2019-03-04T11:41:00Z"/>
+              </w:rPr>
+            </w:pPr>
+            <w:ins w:id="441" w:author="Samuel Abbott" w:date="2019-03-04T11:41:00Z">
               <w:r>
                 <w:t>   White</w:t>
               </w:r>
@@ -5145,10 +5157,10 @@
             <w:pPr>
               <w:pStyle w:val="Compact"/>
               <w:rPr>
-                <w:ins w:id="439" w:author="Samuel Abbott" w:date="2019-03-04T11:41:00Z"/>
-              </w:rPr>
-            </w:pPr>
-            <w:ins w:id="440" w:author="Samuel Abbott" w:date="2019-03-04T11:41:00Z">
+                <w:ins w:id="442" w:author="Samuel Abbott" w:date="2019-03-04T11:41:00Z"/>
+              </w:rPr>
+            </w:pPr>
+            <w:ins w:id="443" w:author="Samuel Abbott" w:date="2019-03-04T11:41:00Z">
               <w:r>
                 <w:t>   10194 [</w:t>
               </w:r>
@@ -5172,10 +5184,10 @@
             <w:pPr>
               <w:pStyle w:val="Compact"/>
               <w:rPr>
-                <w:ins w:id="441" w:author="Samuel Abbott" w:date="2019-03-04T11:41:00Z"/>
-              </w:rPr>
-            </w:pPr>
-            <w:ins w:id="442" w:author="Samuel Abbott" w:date="2019-03-04T11:41:00Z">
+                <w:ins w:id="444" w:author="Samuel Abbott" w:date="2019-03-04T11:41:00Z"/>
+              </w:rPr>
+            </w:pPr>
+            <w:ins w:id="445" w:author="Samuel Abbott" w:date="2019-03-04T11:41:00Z">
               <w:r>
                 <w:t>   3560 [</w:t>
               </w:r>
@@ -5199,10 +5211,10 @@
             <w:pPr>
               <w:pStyle w:val="Compact"/>
               <w:rPr>
-                <w:ins w:id="443" w:author="Samuel Abbott" w:date="2019-03-04T11:41:00Z"/>
-              </w:rPr>
-            </w:pPr>
-            <w:ins w:id="444" w:author="Samuel Abbott" w:date="2019-03-04T11:41:00Z">
+                <w:ins w:id="446" w:author="Samuel Abbott" w:date="2019-03-04T11:41:00Z"/>
+              </w:rPr>
+            </w:pPr>
+            <w:ins w:id="447" w:author="Samuel Abbott" w:date="2019-03-04T11:41:00Z">
               <w:r>
                 <w:t>   2695 [</w:t>
               </w:r>
@@ -5226,10 +5238,10 @@
             <w:pPr>
               <w:pStyle w:val="Compact"/>
               <w:rPr>
-                <w:ins w:id="445" w:author="Samuel Abbott" w:date="2019-03-04T11:41:00Z"/>
-              </w:rPr>
-            </w:pPr>
-            <w:ins w:id="446" w:author="Samuel Abbott" w:date="2019-03-04T11:41:00Z">
+                <w:ins w:id="448" w:author="Samuel Abbott" w:date="2019-03-04T11:41:00Z"/>
+              </w:rPr>
+            </w:pPr>
+            <w:ins w:id="449" w:author="Samuel Abbott" w:date="2019-03-04T11:41:00Z">
               <w:r>
                 <w:t>   3939 [</w:t>
               </w:r>
@@ -5248,7 +5260,7 @@
       </w:tr>
       <w:tr>
         <w:trPr>
-          <w:ins w:id="447" w:author="Samuel Abbott" w:date="2019-03-04T11:41:00Z"/>
+          <w:ins w:id="450" w:author="Samuel Abbott" w:date="2019-03-04T11:41:00Z"/>
         </w:trPr>
         <w:tc>
           <w:tcPr>
@@ -5258,10 +5270,10 @@
             <w:pPr>
               <w:pStyle w:val="Compact"/>
               <w:rPr>
-                <w:ins w:id="448" w:author="Samuel Abbott" w:date="2019-03-04T11:41:00Z"/>
-              </w:rPr>
-            </w:pPr>
-            <w:ins w:id="449" w:author="Samuel Abbott" w:date="2019-03-04T11:41:00Z">
+                <w:ins w:id="451" w:author="Samuel Abbott" w:date="2019-03-04T11:41:00Z"/>
+              </w:rPr>
+            </w:pPr>
+            <w:ins w:id="452" w:author="Samuel Abbott" w:date="2019-03-04T11:41:00Z">
               <w:r>
                 <w:t>   Black-Caribbean</w:t>
               </w:r>
@@ -5276,10 +5288,10 @@
             <w:pPr>
               <w:pStyle w:val="Compact"/>
               <w:rPr>
-                <w:ins w:id="450" w:author="Samuel Abbott" w:date="2019-03-04T11:41:00Z"/>
-              </w:rPr>
-            </w:pPr>
-            <w:ins w:id="451" w:author="Samuel Abbott" w:date="2019-03-04T11:41:00Z">
+                <w:ins w:id="453" w:author="Samuel Abbott" w:date="2019-03-04T11:41:00Z"/>
+              </w:rPr>
+            </w:pPr>
+            <w:ins w:id="454" w:author="Samuel Abbott" w:date="2019-03-04T11:41:00Z">
               <w:r>
                 <w:t>   1112 [</w:t>
               </w:r>
@@ -5303,10 +5315,10 @@
             <w:pPr>
               <w:pStyle w:val="Compact"/>
               <w:rPr>
-                <w:ins w:id="452" w:author="Samuel Abbott" w:date="2019-03-04T11:41:00Z"/>
-              </w:rPr>
-            </w:pPr>
-            <w:ins w:id="453" w:author="Samuel Abbott" w:date="2019-03-04T11:41:00Z">
+                <w:ins w:id="455" w:author="Samuel Abbott" w:date="2019-03-04T11:41:00Z"/>
+              </w:rPr>
+            </w:pPr>
+            <w:ins w:id="456" w:author="Samuel Abbott" w:date="2019-03-04T11:41:00Z">
               <w:r>
                 <w:t>   559 [</w:t>
               </w:r>
@@ -5330,10 +5342,10 @@
             <w:pPr>
               <w:pStyle w:val="Compact"/>
               <w:rPr>
-                <w:ins w:id="454" w:author="Samuel Abbott" w:date="2019-03-04T11:41:00Z"/>
-              </w:rPr>
-            </w:pPr>
-            <w:ins w:id="455" w:author="Samuel Abbott" w:date="2019-03-04T11:41:00Z">
+                <w:ins w:id="457" w:author="Samuel Abbott" w:date="2019-03-04T11:41:00Z"/>
+              </w:rPr>
+            </w:pPr>
+            <w:ins w:id="458" w:author="Samuel Abbott" w:date="2019-03-04T11:41:00Z">
               <w:r>
                 <w:t>   242 [</w:t>
               </w:r>
@@ -5357,10 +5369,10 @@
             <w:pPr>
               <w:pStyle w:val="Compact"/>
               <w:rPr>
-                <w:ins w:id="456" w:author="Samuel Abbott" w:date="2019-03-04T11:41:00Z"/>
-              </w:rPr>
-            </w:pPr>
-            <w:ins w:id="457" w:author="Samuel Abbott" w:date="2019-03-04T11:41:00Z">
+                <w:ins w:id="459" w:author="Samuel Abbott" w:date="2019-03-04T11:41:00Z"/>
+              </w:rPr>
+            </w:pPr>
+            <w:ins w:id="460" w:author="Samuel Abbott" w:date="2019-03-04T11:41:00Z">
               <w:r>
                 <w:t>   311 [</w:t>
               </w:r>
@@ -5379,7 +5391,7 @@
       </w:tr>
       <w:tr>
         <w:trPr>
-          <w:ins w:id="458" w:author="Samuel Abbott" w:date="2019-03-04T11:41:00Z"/>
+          <w:ins w:id="461" w:author="Samuel Abbott" w:date="2019-03-04T11:41:00Z"/>
         </w:trPr>
         <w:tc>
           <w:tcPr>
@@ -5389,10 +5401,10 @@
             <w:pPr>
               <w:pStyle w:val="Compact"/>
               <w:rPr>
-                <w:ins w:id="459" w:author="Samuel Abbott" w:date="2019-03-04T11:41:00Z"/>
-              </w:rPr>
-            </w:pPr>
-            <w:ins w:id="460" w:author="Samuel Abbott" w:date="2019-03-04T11:41:00Z">
+                <w:ins w:id="462" w:author="Samuel Abbott" w:date="2019-03-04T11:41:00Z"/>
+              </w:rPr>
+            </w:pPr>
+            <w:ins w:id="463" w:author="Samuel Abbott" w:date="2019-03-04T11:41:00Z">
               <w:r>
                 <w:t>   Black-African</w:t>
               </w:r>
@@ -5407,10 +5419,10 @@
             <w:pPr>
               <w:pStyle w:val="Compact"/>
               <w:rPr>
-                <w:ins w:id="461" w:author="Samuel Abbott" w:date="2019-03-04T11:41:00Z"/>
-              </w:rPr>
-            </w:pPr>
-            <w:ins w:id="462" w:author="Samuel Abbott" w:date="2019-03-04T11:41:00Z">
+                <w:ins w:id="464" w:author="Samuel Abbott" w:date="2019-03-04T11:41:00Z"/>
+              </w:rPr>
+            </w:pPr>
+            <w:ins w:id="465" w:author="Samuel Abbott" w:date="2019-03-04T11:41:00Z">
               <w:r>
                 <w:t>   8942 [</w:t>
               </w:r>
@@ -5434,10 +5446,10 @@
             <w:pPr>
               <w:pStyle w:val="Compact"/>
               <w:rPr>
-                <w:ins w:id="463" w:author="Samuel Abbott" w:date="2019-03-04T11:41:00Z"/>
-              </w:rPr>
-            </w:pPr>
-            <w:ins w:id="464" w:author="Samuel Abbott" w:date="2019-03-04T11:41:00Z">
+                <w:ins w:id="466" w:author="Samuel Abbott" w:date="2019-03-04T11:41:00Z"/>
+              </w:rPr>
+            </w:pPr>
+            <w:ins w:id="467" w:author="Samuel Abbott" w:date="2019-03-04T11:41:00Z">
               <w:r>
                 <w:t>   4620 [</w:t>
               </w:r>
@@ -5461,10 +5473,10 @@
             <w:pPr>
               <w:pStyle w:val="Compact"/>
               <w:rPr>
-                <w:ins w:id="465" w:author="Samuel Abbott" w:date="2019-03-04T11:41:00Z"/>
-              </w:rPr>
-            </w:pPr>
-            <w:ins w:id="466" w:author="Samuel Abbott" w:date="2019-03-04T11:41:00Z">
+                <w:ins w:id="468" w:author="Samuel Abbott" w:date="2019-03-04T11:41:00Z"/>
+              </w:rPr>
+            </w:pPr>
+            <w:ins w:id="469" w:author="Samuel Abbott" w:date="2019-03-04T11:41:00Z">
               <w:r>
                 <w:t>   1602 [</w:t>
               </w:r>
@@ -5488,10 +5500,10 @@
             <w:pPr>
               <w:pStyle w:val="Compact"/>
               <w:rPr>
-                <w:ins w:id="467" w:author="Samuel Abbott" w:date="2019-03-04T11:41:00Z"/>
-              </w:rPr>
-            </w:pPr>
-            <w:ins w:id="468" w:author="Samuel Abbott" w:date="2019-03-04T11:41:00Z">
+                <w:ins w:id="470" w:author="Samuel Abbott" w:date="2019-03-04T11:41:00Z"/>
+              </w:rPr>
+            </w:pPr>
+            <w:ins w:id="471" w:author="Samuel Abbott" w:date="2019-03-04T11:41:00Z">
               <w:r>
                 <w:t>   2720 [</w:t>
               </w:r>
@@ -5510,7 +5522,7 @@
       </w:tr>
       <w:tr>
         <w:trPr>
-          <w:ins w:id="469" w:author="Samuel Abbott" w:date="2019-03-04T11:41:00Z"/>
+          <w:ins w:id="472" w:author="Samuel Abbott" w:date="2019-03-04T11:41:00Z"/>
         </w:trPr>
         <w:tc>
           <w:tcPr>
@@ -5520,10 +5532,10 @@
             <w:pPr>
               <w:pStyle w:val="Compact"/>
               <w:rPr>
-                <w:ins w:id="470" w:author="Samuel Abbott" w:date="2019-03-04T11:41:00Z"/>
-              </w:rPr>
-            </w:pPr>
-            <w:ins w:id="471" w:author="Samuel Abbott" w:date="2019-03-04T11:41:00Z">
+                <w:ins w:id="473" w:author="Samuel Abbott" w:date="2019-03-04T11:41:00Z"/>
+              </w:rPr>
+            </w:pPr>
+            <w:ins w:id="474" w:author="Samuel Abbott" w:date="2019-03-04T11:41:00Z">
               <w:r>
                 <w:t>   Black-Other</w:t>
               </w:r>
@@ -5538,10 +5550,10 @@
             <w:pPr>
               <w:pStyle w:val="Compact"/>
               <w:rPr>
-                <w:ins w:id="472" w:author="Samuel Abbott" w:date="2019-03-04T11:41:00Z"/>
-              </w:rPr>
-            </w:pPr>
-            <w:ins w:id="473" w:author="Samuel Abbott" w:date="2019-03-04T11:41:00Z">
+                <w:ins w:id="475" w:author="Samuel Abbott" w:date="2019-03-04T11:41:00Z"/>
+              </w:rPr>
+            </w:pPr>
+            <w:ins w:id="476" w:author="Samuel Abbott" w:date="2019-03-04T11:41:00Z">
               <w:r>
                 <w:t>   462 [</w:t>
               </w:r>
@@ -5565,10 +5577,10 @@
             <w:pPr>
               <w:pStyle w:val="Compact"/>
               <w:rPr>
-                <w:ins w:id="474" w:author="Samuel Abbott" w:date="2019-03-04T11:41:00Z"/>
-              </w:rPr>
-            </w:pPr>
-            <w:ins w:id="475" w:author="Samuel Abbott" w:date="2019-03-04T11:41:00Z">
+                <w:ins w:id="477" w:author="Samuel Abbott" w:date="2019-03-04T11:41:00Z"/>
+              </w:rPr>
+            </w:pPr>
+            <w:ins w:id="478" w:author="Samuel Abbott" w:date="2019-03-04T11:41:00Z">
               <w:r>
                 <w:t>   261 [</w:t>
               </w:r>
@@ -5592,10 +5604,10 @@
             <w:pPr>
               <w:pStyle w:val="Compact"/>
               <w:rPr>
-                <w:ins w:id="476" w:author="Samuel Abbott" w:date="2019-03-04T11:41:00Z"/>
-              </w:rPr>
-            </w:pPr>
-            <w:ins w:id="477" w:author="Samuel Abbott" w:date="2019-03-04T11:41:00Z">
+                <w:ins w:id="479" w:author="Samuel Abbott" w:date="2019-03-04T11:41:00Z"/>
+              </w:rPr>
+            </w:pPr>
+            <w:ins w:id="480" w:author="Samuel Abbott" w:date="2019-03-04T11:41:00Z">
               <w:r>
                 <w:t>   80 [</w:t>
               </w:r>
@@ -5619,10 +5631,10 @@
             <w:pPr>
               <w:pStyle w:val="Compact"/>
               <w:rPr>
-                <w:ins w:id="478" w:author="Samuel Abbott" w:date="2019-03-04T11:41:00Z"/>
-              </w:rPr>
-            </w:pPr>
-            <w:ins w:id="479" w:author="Samuel Abbott" w:date="2019-03-04T11:41:00Z">
+                <w:ins w:id="481" w:author="Samuel Abbott" w:date="2019-03-04T11:41:00Z"/>
+              </w:rPr>
+            </w:pPr>
+            <w:ins w:id="482" w:author="Samuel Abbott" w:date="2019-03-04T11:41:00Z">
               <w:r>
                 <w:t>   121 [</w:t>
               </w:r>
@@ -5641,7 +5653,7 @@
       </w:tr>
       <w:tr>
         <w:trPr>
-          <w:ins w:id="480" w:author="Samuel Abbott" w:date="2019-03-04T11:41:00Z"/>
+          <w:ins w:id="483" w:author="Samuel Abbott" w:date="2019-03-04T11:41:00Z"/>
         </w:trPr>
         <w:tc>
           <w:tcPr>
@@ -5651,10 +5663,10 @@
             <w:pPr>
               <w:pStyle w:val="Compact"/>
               <w:rPr>
-                <w:ins w:id="481" w:author="Samuel Abbott" w:date="2019-03-04T11:41:00Z"/>
-              </w:rPr>
-            </w:pPr>
-            <w:ins w:id="482" w:author="Samuel Abbott" w:date="2019-03-04T11:41:00Z">
+                <w:ins w:id="484" w:author="Samuel Abbott" w:date="2019-03-04T11:41:00Z"/>
+              </w:rPr>
+            </w:pPr>
+            <w:ins w:id="485" w:author="Samuel Abbott" w:date="2019-03-04T11:41:00Z">
               <w:r>
                 <w:t>   Indian</w:t>
               </w:r>
@@ -5669,10 +5681,10 @@
             <w:pPr>
               <w:pStyle w:val="Compact"/>
               <w:rPr>
-                <w:ins w:id="483" w:author="Samuel Abbott" w:date="2019-03-04T11:41:00Z"/>
-              </w:rPr>
-            </w:pPr>
-            <w:ins w:id="484" w:author="Samuel Abbott" w:date="2019-03-04T11:41:00Z">
+                <w:ins w:id="486" w:author="Samuel Abbott" w:date="2019-03-04T11:41:00Z"/>
+              </w:rPr>
+            </w:pPr>
+            <w:ins w:id="487" w:author="Samuel Abbott" w:date="2019-03-04T11:41:00Z">
               <w:r>
                 <w:t>   12994 [</w:t>
               </w:r>
@@ -5696,10 +5708,10 @@
             <w:pPr>
               <w:pStyle w:val="Compact"/>
               <w:rPr>
-                <w:ins w:id="485" w:author="Samuel Abbott" w:date="2019-03-04T11:41:00Z"/>
-              </w:rPr>
-            </w:pPr>
-            <w:ins w:id="486" w:author="Samuel Abbott" w:date="2019-03-04T11:41:00Z">
+                <w:ins w:id="488" w:author="Samuel Abbott" w:date="2019-03-04T11:41:00Z"/>
+              </w:rPr>
+            </w:pPr>
+            <w:ins w:id="489" w:author="Samuel Abbott" w:date="2019-03-04T11:41:00Z">
               <w:r>
                 <w:t>   7176 [</w:t>
               </w:r>
@@ -5723,10 +5735,10 @@
             <w:pPr>
               <w:pStyle w:val="Compact"/>
               <w:rPr>
-                <w:ins w:id="487" w:author="Samuel Abbott" w:date="2019-03-04T11:41:00Z"/>
-              </w:rPr>
-            </w:pPr>
-            <w:ins w:id="488" w:author="Samuel Abbott" w:date="2019-03-04T11:41:00Z">
+                <w:ins w:id="490" w:author="Samuel Abbott" w:date="2019-03-04T11:41:00Z"/>
+              </w:rPr>
+            </w:pPr>
+            <w:ins w:id="491" w:author="Samuel Abbott" w:date="2019-03-04T11:41:00Z">
               <w:r>
                 <w:t>   2061 [</w:t>
               </w:r>
@@ -5750,10 +5762,10 @@
             <w:pPr>
               <w:pStyle w:val="Compact"/>
               <w:rPr>
-                <w:ins w:id="489" w:author="Samuel Abbott" w:date="2019-03-04T11:41:00Z"/>
-              </w:rPr>
-            </w:pPr>
-            <w:ins w:id="490" w:author="Samuel Abbott" w:date="2019-03-04T11:41:00Z">
+                <w:ins w:id="492" w:author="Samuel Abbott" w:date="2019-03-04T11:41:00Z"/>
+              </w:rPr>
+            </w:pPr>
+            <w:ins w:id="493" w:author="Samuel Abbott" w:date="2019-03-04T11:41:00Z">
               <w:r>
                 <w:t>   3757 [</w:t>
               </w:r>
@@ -5772,7 +5784,7 @@
       </w:tr>
       <w:tr>
         <w:trPr>
-          <w:ins w:id="491" w:author="Samuel Abbott" w:date="2019-03-04T11:41:00Z"/>
+          <w:ins w:id="494" w:author="Samuel Abbott" w:date="2019-03-04T11:41:00Z"/>
         </w:trPr>
         <w:tc>
           <w:tcPr>
@@ -5782,10 +5794,10 @@
             <w:pPr>
               <w:pStyle w:val="Compact"/>
               <w:rPr>
-                <w:ins w:id="492" w:author="Samuel Abbott" w:date="2019-03-04T11:41:00Z"/>
-              </w:rPr>
-            </w:pPr>
-            <w:ins w:id="493" w:author="Samuel Abbott" w:date="2019-03-04T11:41:00Z">
+                <w:ins w:id="495" w:author="Samuel Abbott" w:date="2019-03-04T11:41:00Z"/>
+              </w:rPr>
+            </w:pPr>
+            <w:ins w:id="496" w:author="Samuel Abbott" w:date="2019-03-04T11:41:00Z">
               <w:r>
                 <w:t>   Pakistani</w:t>
               </w:r>
@@ -5800,10 +5812,10 @@
             <w:pPr>
               <w:pStyle w:val="Compact"/>
               <w:rPr>
-                <w:ins w:id="494" w:author="Samuel Abbott" w:date="2019-03-04T11:41:00Z"/>
-              </w:rPr>
-            </w:pPr>
-            <w:ins w:id="495" w:author="Samuel Abbott" w:date="2019-03-04T11:41:00Z">
+                <w:ins w:id="497" w:author="Samuel Abbott" w:date="2019-03-04T11:41:00Z"/>
+              </w:rPr>
+            </w:pPr>
+            <w:ins w:id="498" w:author="Samuel Abbott" w:date="2019-03-04T11:41:00Z">
               <w:r>
                 <w:t>   8237 [</w:t>
               </w:r>
@@ -5827,10 +5839,10 @@
             <w:pPr>
               <w:pStyle w:val="Compact"/>
               <w:rPr>
-                <w:ins w:id="496" w:author="Samuel Abbott" w:date="2019-03-04T11:41:00Z"/>
-              </w:rPr>
-            </w:pPr>
-            <w:ins w:id="497" w:author="Samuel Abbott" w:date="2019-03-04T11:41:00Z">
+                <w:ins w:id="499" w:author="Samuel Abbott" w:date="2019-03-04T11:41:00Z"/>
+              </w:rPr>
+            </w:pPr>
+            <w:ins w:id="500" w:author="Samuel Abbott" w:date="2019-03-04T11:41:00Z">
               <w:r>
                 <w:t>   3512 [</w:t>
               </w:r>
@@ -5854,10 +5866,10 @@
             <w:pPr>
               <w:pStyle w:val="Compact"/>
               <w:rPr>
-                <w:ins w:id="498" w:author="Samuel Abbott" w:date="2019-03-04T11:41:00Z"/>
-              </w:rPr>
-            </w:pPr>
-            <w:ins w:id="499" w:author="Samuel Abbott" w:date="2019-03-04T11:41:00Z">
+                <w:ins w:id="501" w:author="Samuel Abbott" w:date="2019-03-04T11:41:00Z"/>
+              </w:rPr>
+            </w:pPr>
+            <w:ins w:id="502" w:author="Samuel Abbott" w:date="2019-03-04T11:41:00Z">
               <w:r>
                 <w:t>   1720 [</w:t>
               </w:r>
@@ -5881,10 +5893,10 @@
             <w:pPr>
               <w:pStyle w:val="Compact"/>
               <w:rPr>
-                <w:ins w:id="500" w:author="Samuel Abbott" w:date="2019-03-04T11:41:00Z"/>
-              </w:rPr>
-            </w:pPr>
-            <w:ins w:id="501" w:author="Samuel Abbott" w:date="2019-03-04T11:41:00Z">
+                <w:ins w:id="503" w:author="Samuel Abbott" w:date="2019-03-04T11:41:00Z"/>
+              </w:rPr>
+            </w:pPr>
+            <w:ins w:id="504" w:author="Samuel Abbott" w:date="2019-03-04T11:41:00Z">
               <w:r>
                 <w:t>   3005 [</w:t>
               </w:r>
@@ -5903,7 +5915,7 @@
       </w:tr>
       <w:tr>
         <w:trPr>
-          <w:ins w:id="502" w:author="Samuel Abbott" w:date="2019-03-04T11:41:00Z"/>
+          <w:ins w:id="505" w:author="Samuel Abbott" w:date="2019-03-04T11:41:00Z"/>
         </w:trPr>
         <w:tc>
           <w:tcPr>
@@ -5913,10 +5925,10 @@
             <w:pPr>
               <w:pStyle w:val="Compact"/>
               <w:rPr>
-                <w:ins w:id="503" w:author="Samuel Abbott" w:date="2019-03-04T11:41:00Z"/>
-              </w:rPr>
-            </w:pPr>
-            <w:ins w:id="504" w:author="Samuel Abbott" w:date="2019-03-04T11:41:00Z">
+                <w:ins w:id="506" w:author="Samuel Abbott" w:date="2019-03-04T11:41:00Z"/>
+              </w:rPr>
+            </w:pPr>
+            <w:ins w:id="507" w:author="Samuel Abbott" w:date="2019-03-04T11:41:00Z">
               <w:r>
                 <w:t>   Bangladeshi</w:t>
               </w:r>
@@ -5931,10 +5943,10 @@
             <w:pPr>
               <w:pStyle w:val="Compact"/>
               <w:rPr>
-                <w:ins w:id="505" w:author="Samuel Abbott" w:date="2019-03-04T11:41:00Z"/>
-              </w:rPr>
-            </w:pPr>
-            <w:ins w:id="506" w:author="Samuel Abbott" w:date="2019-03-04T11:41:00Z">
+                <w:ins w:id="508" w:author="Samuel Abbott" w:date="2019-03-04T11:41:00Z"/>
+              </w:rPr>
+            </w:pPr>
+            <w:ins w:id="509" w:author="Samuel Abbott" w:date="2019-03-04T11:41:00Z">
               <w:r>
                 <w:t>   2025 [</w:t>
               </w:r>
@@ -5958,10 +5970,10 @@
             <w:pPr>
               <w:pStyle w:val="Compact"/>
               <w:rPr>
-                <w:ins w:id="507" w:author="Samuel Abbott" w:date="2019-03-04T11:41:00Z"/>
-              </w:rPr>
-            </w:pPr>
-            <w:ins w:id="508" w:author="Samuel Abbott" w:date="2019-03-04T11:41:00Z">
+                <w:ins w:id="510" w:author="Samuel Abbott" w:date="2019-03-04T11:41:00Z"/>
+              </w:rPr>
+            </w:pPr>
+            <w:ins w:id="511" w:author="Samuel Abbott" w:date="2019-03-04T11:41:00Z">
               <w:r>
                 <w:t>   918 [</w:t>
               </w:r>
@@ -5985,10 +5997,10 @@
             <w:pPr>
               <w:pStyle w:val="Compact"/>
               <w:rPr>
-                <w:ins w:id="509" w:author="Samuel Abbott" w:date="2019-03-04T11:41:00Z"/>
-              </w:rPr>
-            </w:pPr>
-            <w:ins w:id="510" w:author="Samuel Abbott" w:date="2019-03-04T11:41:00Z">
+                <w:ins w:id="512" w:author="Samuel Abbott" w:date="2019-03-04T11:41:00Z"/>
+              </w:rPr>
+            </w:pPr>
+            <w:ins w:id="513" w:author="Samuel Abbott" w:date="2019-03-04T11:41:00Z">
               <w:r>
                 <w:t>   480 [</w:t>
               </w:r>
@@ -6012,10 +6024,10 @@
             <w:pPr>
               <w:pStyle w:val="Compact"/>
               <w:rPr>
-                <w:ins w:id="511" w:author="Samuel Abbott" w:date="2019-03-04T11:41:00Z"/>
-              </w:rPr>
-            </w:pPr>
-            <w:ins w:id="512" w:author="Samuel Abbott" w:date="2019-03-04T11:41:00Z">
+                <w:ins w:id="514" w:author="Samuel Abbott" w:date="2019-03-04T11:41:00Z"/>
+              </w:rPr>
+            </w:pPr>
+            <w:ins w:id="515" w:author="Samuel Abbott" w:date="2019-03-04T11:41:00Z">
               <w:r>
                 <w:t>   627 [</w:t>
               </w:r>
@@ -6034,7 +6046,7 @@
       </w:tr>
       <w:tr>
         <w:trPr>
-          <w:ins w:id="513" w:author="Samuel Abbott" w:date="2019-03-04T11:41:00Z"/>
+          <w:ins w:id="516" w:author="Samuel Abbott" w:date="2019-03-04T11:41:00Z"/>
         </w:trPr>
         <w:tc>
           <w:tcPr>
@@ -6044,10 +6056,10 @@
             <w:pPr>
               <w:pStyle w:val="Compact"/>
               <w:rPr>
-                <w:ins w:id="514" w:author="Samuel Abbott" w:date="2019-03-04T11:41:00Z"/>
-              </w:rPr>
-            </w:pPr>
-            <w:ins w:id="515" w:author="Samuel Abbott" w:date="2019-03-04T11:41:00Z">
+                <w:ins w:id="517" w:author="Samuel Abbott" w:date="2019-03-04T11:41:00Z"/>
+              </w:rPr>
+            </w:pPr>
+            <w:ins w:id="518" w:author="Samuel Abbott" w:date="2019-03-04T11:41:00Z">
               <w:r>
                 <w:t>   Chinese</w:t>
               </w:r>
@@ -6062,10 +6074,10 @@
             <w:pPr>
               <w:pStyle w:val="Compact"/>
               <w:rPr>
-                <w:ins w:id="516" w:author="Samuel Abbott" w:date="2019-03-04T11:41:00Z"/>
-              </w:rPr>
-            </w:pPr>
-            <w:ins w:id="517" w:author="Samuel Abbott" w:date="2019-03-04T11:41:00Z">
+                <w:ins w:id="519" w:author="Samuel Abbott" w:date="2019-03-04T11:41:00Z"/>
+              </w:rPr>
+            </w:pPr>
+            <w:ins w:id="520" w:author="Samuel Abbott" w:date="2019-03-04T11:41:00Z">
               <w:r>
                 <w:t>   601 [</w:t>
               </w:r>
@@ -6089,10 +6101,10 @@
             <w:pPr>
               <w:pStyle w:val="Compact"/>
               <w:rPr>
-                <w:ins w:id="518" w:author="Samuel Abbott" w:date="2019-03-04T11:41:00Z"/>
-              </w:rPr>
-            </w:pPr>
-            <w:ins w:id="519" w:author="Samuel Abbott" w:date="2019-03-04T11:41:00Z">
+                <w:ins w:id="521" w:author="Samuel Abbott" w:date="2019-03-04T11:41:00Z"/>
+              </w:rPr>
+            </w:pPr>
+            <w:ins w:id="522" w:author="Samuel Abbott" w:date="2019-03-04T11:41:00Z">
               <w:r>
                 <w:t>   289 [</w:t>
               </w:r>
@@ -6116,10 +6128,10 @@
             <w:pPr>
               <w:pStyle w:val="Compact"/>
               <w:rPr>
-                <w:ins w:id="520" w:author="Samuel Abbott" w:date="2019-03-04T11:41:00Z"/>
-              </w:rPr>
-            </w:pPr>
-            <w:ins w:id="521" w:author="Samuel Abbott" w:date="2019-03-04T11:41:00Z">
+                <w:ins w:id="523" w:author="Samuel Abbott" w:date="2019-03-04T11:41:00Z"/>
+              </w:rPr>
+            </w:pPr>
+            <w:ins w:id="524" w:author="Samuel Abbott" w:date="2019-03-04T11:41:00Z">
               <w:r>
                 <w:t>   101 [</w:t>
               </w:r>
@@ -6143,10 +6155,10 @@
             <w:pPr>
               <w:pStyle w:val="Compact"/>
               <w:rPr>
-                <w:ins w:id="522" w:author="Samuel Abbott" w:date="2019-03-04T11:41:00Z"/>
-              </w:rPr>
-            </w:pPr>
-            <w:ins w:id="523" w:author="Samuel Abbott" w:date="2019-03-04T11:41:00Z">
+                <w:ins w:id="525" w:author="Samuel Abbott" w:date="2019-03-04T11:41:00Z"/>
+              </w:rPr>
+            </w:pPr>
+            <w:ins w:id="526" w:author="Samuel Abbott" w:date="2019-03-04T11:41:00Z">
               <w:r>
                 <w:t>   211 [</w:t>
               </w:r>
@@ -6165,7 +6177,7 @@
       </w:tr>
       <w:tr>
         <w:trPr>
-          <w:ins w:id="524" w:author="Samuel Abbott" w:date="2019-03-04T11:41:00Z"/>
+          <w:ins w:id="527" w:author="Samuel Abbott" w:date="2019-03-04T11:41:00Z"/>
         </w:trPr>
         <w:tc>
           <w:tcPr>
@@ -6175,10 +6187,10 @@
             <w:pPr>
               <w:pStyle w:val="Compact"/>
               <w:rPr>
-                <w:ins w:id="525" w:author="Samuel Abbott" w:date="2019-03-04T11:41:00Z"/>
-              </w:rPr>
-            </w:pPr>
-            <w:ins w:id="526" w:author="Samuel Abbott" w:date="2019-03-04T11:41:00Z">
+                <w:ins w:id="528" w:author="Samuel Abbott" w:date="2019-03-04T11:41:00Z"/>
+              </w:rPr>
+            </w:pPr>
+            <w:ins w:id="529" w:author="Samuel Abbott" w:date="2019-03-04T11:41:00Z">
               <w:r>
                 <w:t>   Mixed / Other</w:t>
               </w:r>
@@ -6193,10 +6205,10 @@
             <w:pPr>
               <w:pStyle w:val="Compact"/>
               <w:rPr>
-                <w:ins w:id="527" w:author="Samuel Abbott" w:date="2019-03-04T11:41:00Z"/>
-              </w:rPr>
-            </w:pPr>
-            <w:ins w:id="528" w:author="Samuel Abbott" w:date="2019-03-04T11:41:00Z">
+                <w:ins w:id="530" w:author="Samuel Abbott" w:date="2019-03-04T11:41:00Z"/>
+              </w:rPr>
+            </w:pPr>
+            <w:ins w:id="531" w:author="Samuel Abbott" w:date="2019-03-04T11:41:00Z">
               <w:r>
                 <w:t>   5849 [</w:t>
               </w:r>
@@ -6220,10 +6232,10 @@
             <w:pPr>
               <w:pStyle w:val="Compact"/>
               <w:rPr>
-                <w:ins w:id="529" w:author="Samuel Abbott" w:date="2019-03-04T11:41:00Z"/>
-              </w:rPr>
-            </w:pPr>
-            <w:ins w:id="530" w:author="Samuel Abbott" w:date="2019-03-04T11:41:00Z">
+                <w:ins w:id="532" w:author="Samuel Abbott" w:date="2019-03-04T11:41:00Z"/>
+              </w:rPr>
+            </w:pPr>
+            <w:ins w:id="533" w:author="Samuel Abbott" w:date="2019-03-04T11:41:00Z">
               <w:r>
                 <w:t>   3179 [</w:t>
               </w:r>
@@ -6247,10 +6259,10 @@
             <w:pPr>
               <w:pStyle w:val="Compact"/>
               <w:rPr>
-                <w:ins w:id="531" w:author="Samuel Abbott" w:date="2019-03-04T11:41:00Z"/>
-              </w:rPr>
-            </w:pPr>
-            <w:ins w:id="532" w:author="Samuel Abbott" w:date="2019-03-04T11:41:00Z">
+                <w:ins w:id="534" w:author="Samuel Abbott" w:date="2019-03-04T11:41:00Z"/>
+              </w:rPr>
+            </w:pPr>
+            <w:ins w:id="535" w:author="Samuel Abbott" w:date="2019-03-04T11:41:00Z">
               <w:r>
                 <w:t>   1043 [</w:t>
               </w:r>
@@ -6274,10 +6286,10 @@
             <w:pPr>
               <w:pStyle w:val="Compact"/>
               <w:rPr>
-                <w:ins w:id="533" w:author="Samuel Abbott" w:date="2019-03-04T11:41:00Z"/>
-              </w:rPr>
-            </w:pPr>
-            <w:ins w:id="534" w:author="Samuel Abbott" w:date="2019-03-04T11:41:00Z">
+                <w:ins w:id="536" w:author="Samuel Abbott" w:date="2019-03-04T11:41:00Z"/>
+              </w:rPr>
+            </w:pPr>
+            <w:ins w:id="537" w:author="Samuel Abbott" w:date="2019-03-04T11:41:00Z">
               <w:r>
                 <w:t>   1627 [</w:t>
               </w:r>
@@ -6296,7 +6308,7 @@
       </w:tr>
       <w:tr>
         <w:trPr>
-          <w:ins w:id="535" w:author="Samuel Abbott" w:date="2019-03-04T11:41:00Z"/>
+          <w:ins w:id="538" w:author="Samuel Abbott" w:date="2019-03-04T11:41:00Z"/>
         </w:trPr>
         <w:tc>
           <w:tcPr>
@@ -6306,10 +6318,10 @@
             <w:pPr>
               <w:pStyle w:val="Compact"/>
               <w:rPr>
-                <w:ins w:id="536" w:author="Samuel Abbott" w:date="2019-03-04T11:41:00Z"/>
-              </w:rPr>
-            </w:pPr>
-            <w:ins w:id="537" w:author="Samuel Abbott" w:date="2019-03-04T11:41:00Z">
+                <w:ins w:id="539" w:author="Samuel Abbott" w:date="2019-03-04T11:41:00Z"/>
+              </w:rPr>
+            </w:pPr>
+            <w:ins w:id="540" w:author="Samuel Abbott" w:date="2019-03-04T11:41:00Z">
               <w:r>
                 <w:t>Calendar year</w:t>
               </w:r>
@@ -6324,10 +6336,10 @@
             <w:pPr>
               <w:pStyle w:val="Compact"/>
               <w:rPr>
-                <w:ins w:id="538" w:author="Samuel Abbott" w:date="2019-03-04T11:41:00Z"/>
-              </w:rPr>
-            </w:pPr>
-            <w:ins w:id="539" w:author="Samuel Abbott" w:date="2019-03-04T11:41:00Z">
+                <w:ins w:id="541" w:author="Samuel Abbott" w:date="2019-03-04T11:41:00Z"/>
+              </w:rPr>
+            </w:pPr>
+            <w:ins w:id="542" w:author="Samuel Abbott" w:date="2019-03-04T11:41:00Z">
               <w:r>
                 <w:t>51645 (100)</w:t>
               </w:r>
@@ -6342,10 +6354,10 @@
             <w:pPr>
               <w:pStyle w:val="Compact"/>
               <w:rPr>
-                <w:ins w:id="540" w:author="Samuel Abbott" w:date="2019-03-04T11:41:00Z"/>
-              </w:rPr>
-            </w:pPr>
-            <w:ins w:id="541" w:author="Samuel Abbott" w:date="2019-03-04T11:41:00Z">
+                <w:ins w:id="543" w:author="Samuel Abbott" w:date="2019-03-04T11:41:00Z"/>
+              </w:rPr>
+            </w:pPr>
+            <w:ins w:id="544" w:author="Samuel Abbott" w:date="2019-03-04T11:41:00Z">
               <w:r>
                 <w:t>24354 (100)</w:t>
               </w:r>
@@ -6360,10 +6372,10 @@
             <w:pPr>
               <w:pStyle w:val="Compact"/>
               <w:rPr>
-                <w:ins w:id="542" w:author="Samuel Abbott" w:date="2019-03-04T11:41:00Z"/>
-              </w:rPr>
-            </w:pPr>
-            <w:ins w:id="543" w:author="Samuel Abbott" w:date="2019-03-04T11:41:00Z">
+                <w:ins w:id="545" w:author="Samuel Abbott" w:date="2019-03-04T11:41:00Z"/>
+              </w:rPr>
+            </w:pPr>
+            <w:ins w:id="546" w:author="Samuel Abbott" w:date="2019-03-04T11:41:00Z">
               <w:r>
                 <w:t>10158 (100)</w:t>
               </w:r>
@@ -6378,10 +6390,10 @@
             <w:pPr>
               <w:pStyle w:val="Compact"/>
               <w:rPr>
-                <w:ins w:id="544" w:author="Samuel Abbott" w:date="2019-03-04T11:41:00Z"/>
-              </w:rPr>
-            </w:pPr>
-            <w:ins w:id="545" w:author="Samuel Abbott" w:date="2019-03-04T11:41:00Z">
+                <w:ins w:id="547" w:author="Samuel Abbott" w:date="2019-03-04T11:41:00Z"/>
+              </w:rPr>
+            </w:pPr>
+            <w:ins w:id="548" w:author="Samuel Abbott" w:date="2019-03-04T11:41:00Z">
               <w:r>
                 <w:t>17133 (100)</w:t>
               </w:r>
@@ -6392,7 +6404,7 @@
       <w:tr>
         <w:trPr>
           <w:cnfStyle w:val="010000000000" w:firstRow="0" w:lastRow="1" w:firstColumn="0" w:lastColumn="0" w:oddVBand="0" w:evenVBand="0" w:oddHBand="0" w:evenHBand="0" w:firstRowFirstColumn="0" w:firstRowLastColumn="0" w:lastRowFirstColumn="0" w:lastRowLastColumn="0"/>
-          <w:ins w:id="546" w:author="Samuel Abbott" w:date="2019-03-04T11:41:00Z"/>
+          <w:ins w:id="549" w:author="Samuel Abbott" w:date="2019-03-04T11:41:00Z"/>
         </w:trPr>
         <w:tc>
           <w:tcPr>
@@ -6403,11 +6415,11 @@
             <w:pPr>
               <w:pStyle w:val="Compact"/>
               <w:rPr>
-                <w:ins w:id="547" w:author="Samuel Abbott" w:date="2019-03-04T11:41:00Z"/>
+                <w:ins w:id="550" w:author="Samuel Abbott" w:date="2019-03-04T11:41:00Z"/>
                 <w:b w:val="0"/>
               </w:rPr>
             </w:pPr>
-            <w:ins w:id="548" w:author="Samuel Abbott" w:date="2019-03-04T11:41:00Z">
+            <w:ins w:id="551" w:author="Samuel Abbott" w:date="2019-03-04T11:41:00Z">
               <w:r>
                 <w:rPr>
                   <w:b w:val="0"/>
@@ -6447,11 +6459,11 @@
             <w:pPr>
               <w:pStyle w:val="Compact"/>
               <w:rPr>
-                <w:ins w:id="549" w:author="Samuel Abbott" w:date="2019-03-04T11:41:00Z"/>
+                <w:ins w:id="552" w:author="Samuel Abbott" w:date="2019-03-04T11:41:00Z"/>
                 <w:b w:val="0"/>
               </w:rPr>
             </w:pPr>
-            <w:ins w:id="550" w:author="Samuel Abbott" w:date="2019-03-04T11:41:00Z">
+            <w:ins w:id="553" w:author="Samuel Abbott" w:date="2019-03-04T11:41:00Z">
               <w:r>
                 <w:rPr>
                   <w:b w:val="0"/>
@@ -6481,7 +6493,7 @@
       <w:r>
         <w:t xml:space="preserve">In the univariable analysis the odds of death from any cause were lower for BCG vaccinated TB cases compared to unvaccinated cases, with an OR of 0.28 (95% CI 0.24 to 0.32, P: &lt;0.001) (table </w:t>
       </w:r>
-      <w:ins w:id="551" w:author="Samuel Abbott" w:date="2019-03-04T11:46:00Z">
+      <w:ins w:id="554" w:author="Samuel Abbott" w:date="2019-03-04T11:46:00Z">
         <w:r>
           <w:t>3</w:t>
         </w:r>
@@ -6489,7 +6501,7 @@
       <w:r>
         <w:t>, see supplementary table S</w:t>
       </w:r>
-      <w:ins w:id="552" w:author="Samuel Abbott" w:date="2019-03-04T11:53:00Z">
+      <w:ins w:id="555" w:author="Samuel Abbott" w:date="2019-03-04T11:53:00Z">
         <w:r>
           <w:t>1</w:t>
         </w:r>
@@ -6501,7 +6513,7 @@
         <w:lastRenderedPageBreak/>
         <w:t xml:space="preserve">after adjusting for confounders, but was attenuated with an aOR of 0.76 (95% CI 0.64 to 0.89, P: 0.001). We estimate that if all unvaccinated cases had been vaccinated there would have been on average 19 (95% CI 9 to 29) fewer deaths per year during the study period (out of 81 deaths per year on average in unvaccinated cases). Whilst there was evidence in univariable analyses to suggest all-cause mortality was higher in persons vaccinated more than 10 years prior to notification of TB and that all-cause mortality increased with increasing age group, these disappeared after adjusting for potential confounders (table </w:t>
       </w:r>
-      <w:ins w:id="553" w:author="Samuel Abbott" w:date="2019-03-04T11:48:00Z">
+      <w:ins w:id="556" w:author="Samuel Abbott" w:date="2019-03-04T11:48:00Z">
         <w:r>
           <w:t>4</w:t>
         </w:r>
@@ -6509,7 +6521,7 @@
       <w:r>
         <w:t>, supplementary table S</w:t>
       </w:r>
-      <w:ins w:id="554" w:author="Samuel Abbott" w:date="2019-03-04T11:53:00Z">
+      <w:ins w:id="557" w:author="Samuel Abbott" w:date="2019-03-04T11:53:00Z">
         <w:r>
           <w:t>2</w:t>
         </w:r>
@@ -6525,7 +6537,7 @@
       <w:r>
         <w:t>Similar results to the multivariable analysis were found using multiply imputed data for the association between vaccination status and all-cause mortality (aOR: 0.76 (95% CI 0.61 to 0.94), P: 0.013), but not for time since vaccination with a greatly increased risk of all-cause mortality estimated for those vaccinated more than 10 years before case notification, compared to those vaccinated more recently (aOR: 12.19 (95% CI 3.48 to 42.64), (see online supplementary table S</w:t>
       </w:r>
-      <w:ins w:id="555" w:author="Samuel Abbott" w:date="2019-03-04T11:53:00Z">
+      <w:ins w:id="558" w:author="Samuel Abbott" w:date="2019-03-04T11:53:00Z">
         <w:r>
           <w:t>3</w:t>
         </w:r>
@@ -6533,7 +6545,7 @@
       <w:r>
         <w:t>, supplementary table S</w:t>
       </w:r>
-      <w:ins w:id="556" w:author="Samuel Abbott" w:date="2019-03-04T11:53:00Z">
+      <w:ins w:id="559" w:author="Samuel Abbott" w:date="2019-03-04T11:53:00Z">
         <w:r>
           <w:t>4</w:t>
         </w:r>
@@ -6541,7 +6553,7 @@
       <w:r>
         <w:t>)). For age at vaccination results for the multivariable analysis using multiply imputed data were comparable to those found using complete case analysis, except that there was some evidence that vaccination in adolescence, compared to under 1, was associated with increased, rather than decreased, all-cause mortality (aOR: 1.57 (95% CI 1.13 to 2.19), supplementary table S</w:t>
       </w:r>
-      <w:ins w:id="557" w:author="Samuel Abbott" w:date="2019-03-04T11:53:00Z">
+      <w:ins w:id="560" w:author="Samuel Abbott" w:date="2019-03-04T11:53:00Z">
         <w:r>
           <w:t>5</w:t>
         </w:r>
@@ -6568,7 +6580,7 @@
       <w:r>
         <w:t xml:space="preserve">There was little evidence of any association between BCG vaccination and deaths due to TB (in those who died and where cause of death was known) in the univariable analysis (table </w:t>
       </w:r>
-      <w:ins w:id="558" w:author="Samuel Abbott" w:date="2019-03-04T11:49:00Z">
+      <w:ins w:id="561" w:author="Samuel Abbott" w:date="2019-03-04T11:49:00Z">
         <w:r>
           <w:t>3</w:t>
         </w:r>
@@ -6580,7 +6592,7 @@
         <w:lastRenderedPageBreak/>
         <w:t>reduced deaths due to TB (in those who died) although the confidence intervals remained wide with a similar result found using multiply imputed data (see online supplementary table S</w:t>
       </w:r>
-      <w:ins w:id="559" w:author="Samuel Abbott" w:date="2019-03-04T11:53:00Z">
+      <w:ins w:id="562" w:author="Samuel Abbott" w:date="2019-03-04T11:53:00Z">
         <w:r>
           <w:t>3</w:t>
         </w:r>
@@ -6588,7 +6600,7 @@
       <w:r>
         <w:t xml:space="preserve">). There were insufficient data to robustly estimate an association between deaths due to TB (in those who died) and years since vaccination or age at vaccination (table </w:t>
       </w:r>
-      <w:ins w:id="560" w:author="Samuel Abbott" w:date="2019-03-04T11:49:00Z">
+      <w:ins w:id="563" w:author="Samuel Abbott" w:date="2019-03-04T11:49:00Z">
         <w:r>
           <w:t>4</w:t>
         </w:r>
@@ -6596,7 +6608,7 @@
       <w:r>
         <w:t>, supplementary table S</w:t>
       </w:r>
-      <w:ins w:id="561" w:author="Samuel Abbott" w:date="2019-03-04T11:52:00Z">
+      <w:ins w:id="564" w:author="Samuel Abbott" w:date="2019-03-04T11:52:00Z">
         <w:r>
           <w:t>2</w:t>
         </w:r>
@@ -6623,7 +6635,7 @@
       <w:r>
         <w:t xml:space="preserve">In both the univariable and multivariable analysis there was some evidence that BCG vaccination was associated with reduced recurrent TB, although the strength of the evidence was weakened after adjusting for confounders (table </w:t>
       </w:r>
-      <w:ins w:id="562" w:author="Samuel Abbott" w:date="2019-03-04T11:49:00Z">
+      <w:ins w:id="565" w:author="Samuel Abbott" w:date="2019-03-04T11:49:00Z">
         <w:r>
           <w:t>3</w:t>
         </w:r>
@@ -6631,7 +6643,7 @@
       <w:r>
         <w:t>). In the adjusted analysis, the odds of recurrent TB were lower for BCG vaccinated cases compared to unvaccinated cases, with an aOR of 0.90 (95% CI 0.81 to 1.00, P: 0.056). The strength of the evidence for this association was comparable in the analysis using multiply imputed data (see online supplementary table S</w:t>
       </w:r>
-      <w:ins w:id="563" w:author="Samuel Abbott" w:date="2019-03-04T11:52:00Z">
+      <w:ins w:id="566" w:author="Samuel Abbott" w:date="2019-03-04T11:52:00Z">
         <w:r>
           <w:t>3</w:t>
         </w:r>
@@ -6639,7 +6651,7 @@
       <w:r>
         <w:t xml:space="preserve">). There was little evidence in the adjusted analysis of any association between recurrent TB and years since vaccination (table </w:t>
       </w:r>
-      <w:ins w:id="564" w:author="Samuel Abbott" w:date="2019-03-04T11:49:00Z">
+      <w:ins w:id="567" w:author="Samuel Abbott" w:date="2019-03-04T11:49:00Z">
         <w:r>
           <w:t>4</w:t>
         </w:r>
@@ -6647,7 +6659,7 @@
       <w:r>
         <w:t>) or age at vaccination (supplementary table S</w:t>
       </w:r>
-      <w:ins w:id="565" w:author="Samuel Abbott" w:date="2019-03-04T11:52:00Z">
+      <w:ins w:id="568" w:author="Samuel Abbott" w:date="2019-03-04T11:52:00Z">
         <w:r>
           <w:t>2</w:t>
         </w:r>
@@ -6684,7 +6696,7 @@
       <w:r>
         <w:t xml:space="preserve">After adjusting for confounders there was little evidence for any association between BCG vaccination and pulmonary disease or positive sputum smear status (table </w:t>
       </w:r>
-      <w:ins w:id="566" w:author="Samuel Abbott" w:date="2019-03-04T11:50:00Z">
+      <w:ins w:id="569" w:author="Samuel Abbott" w:date="2019-03-04T11:50:00Z">
         <w:r>
           <w:t>3</w:t>
         </w:r>
@@ -6692,7 +6704,7 @@
       <w:r>
         <w:t>); similar results were found using multiply imputed data (see online supplementary table S</w:t>
       </w:r>
-      <w:ins w:id="567" w:author="Samuel Abbott" w:date="2019-03-04T11:52:00Z">
+      <w:ins w:id="570" w:author="Samuel Abbott" w:date="2019-03-04T11:52:00Z">
         <w:r>
           <w:t>3</w:t>
         </w:r>
@@ -6716,7 +6728,7 @@
         </w:rPr>
         <w:t xml:space="preserve">Table </w:t>
       </w:r>
-      <w:ins w:id="568" w:author="Samuel Abbott" w:date="2019-03-04T11:50:00Z">
+      <w:ins w:id="571" w:author="Samuel Abbott" w:date="2019-03-04T11:50:00Z">
         <w:r>
           <w:rPr>
             <w:b/>
@@ -8419,7 +8431,7 @@
         <w:lastRenderedPageBreak/>
         <w:t xml:space="preserve">Table </w:t>
       </w:r>
-      <w:ins w:id="569" w:author="Samuel Abbott" w:date="2019-03-04T11:50:00Z">
+      <w:ins w:id="572" w:author="Samuel Abbott" w:date="2019-03-04T11:50:00Z">
         <w:r>
           <w:rPr>
             <w:b/>
@@ -10129,8 +10141,8 @@
       <w:pPr>
         <w:pStyle w:val="BodyText"/>
       </w:pPr>
-      <w:bookmarkStart w:id="570" w:name="pagebreak-3"/>
-      <w:bookmarkEnd w:id="570"/>
+      <w:bookmarkStart w:id="573" w:name="pagebreak-3"/>
+      <w:bookmarkEnd w:id="573"/>
       <w:r>
         <w:rPr>
           <w:b/>
@@ -10146,7 +10158,7 @@
       <w:r>
         <w:t>Dropping duplicate recurrent TB notifications increased the magnitude, and precision, of the effect sizes for recurrent TB, all-cause mortality, and deaths due to TB (in those who died) (see online supplementary table S</w:t>
       </w:r>
-      <w:ins w:id="571" w:author="Samuel Abbott" w:date="2019-03-04T11:52:00Z">
+      <w:ins w:id="574" w:author="Samuel Abbott" w:date="2019-03-04T11:52:00Z">
         <w:r>
           <w:t>6</w:t>
         </w:r>
@@ -10162,7 +10174,7 @@
       <w:r>
         <w:t xml:space="preserve"> scheme). With this reduced sample size, there was strong evidence in adjusted analyses of an association between BCG vaccination and reduced recurrent TB, and evidence of an association with decreased all-cause mortality (see online supplementary table S</w:t>
       </w:r>
-      <w:ins w:id="572" w:author="Samuel Abbott" w:date="2019-03-04T11:52:00Z">
+      <w:ins w:id="575" w:author="Samuel Abbott" w:date="2019-03-04T11:52:00Z">
         <w:r>
           <w:t>6</w:t>
         </w:r>
@@ -10226,7 +10238,7 @@
       <w:r>
         <w:t xml:space="preserve">Variable data completeness changed with time, with both BCG vaccination status and year of vaccination having a high percentage of missing data, which may not be missing completely at random. We therefore checked the robustness of our results with multiple imputation including regional variability, however an unknown missing not at random mechanism, or unmeasured confounding may still have introduced bias. We found a greatly increased risk of all-cause mortality for those vaccinated more than 10 years ago in the analysis with multiply imputed data, compared to the complete case analysis. This is likely to be driven by a missing not at random mechanism for years since vaccination, with older cases being both more likely to have been vaccinated more than 10 years previously and to also have an unknown year of vaccination. The high percentage of missing data also means that we were likely to be underpowered to detect an effect of BCG vaccination on sputum smear status and deaths due to TB (in those who died), with years since vaccination, and age at vaccination likely to be underpowered for all outcomes. We were not able to adjust for either tuberculin skin test (TST) stringency, or the latitude effect, although we were able to adjust for UK birth status.[29] However, the bias induced by these confounders is likely to be towards the null, meaning that our effect estimates are likely to be conservative. </w:t>
       </w:r>
-      <w:ins w:id="573" w:author="Samuel Abbott" w:date="2019-03-04T11:29:00Z">
+      <w:ins w:id="576" w:author="Samuel Abbott" w:date="2019-03-04T11:29:00Z">
         <w:r>
           <w:t xml:space="preserve">Finally, BCG vaccination status, and year of vaccination, may be subject to misclassification </w:t>
         </w:r>
@@ -10235,7 +10247,7 @@
           <w:t>due to recall bias; validation studies of the recording of BCG status in the ETS would be required to assess this.</w:t>
         </w:r>
       </w:ins>
-      <w:del w:id="574" w:author="Samuel Abbott" w:date="2019-03-04T11:29:00Z">
+      <w:del w:id="577" w:author="Samuel Abbott" w:date="2019-03-04T11:29:00Z">
         <w:r>
           <w:delText>Finally, BCG vaccination status may be subject to misclassification due to recall bias; validation studies of the recording of BCG status in the ETS would be required to assess this.</w:delText>
         </w:r>
@@ -10279,22 +10291,20 @@
       <w:pPr>
         <w:pStyle w:val="BodyText"/>
         <w:rPr>
-          <w:del w:id="575" w:author="Samuel Abbott" w:date="2019-03-04T12:00:00Z"/>
+          <w:del w:id="578" w:author="Samuel Abbott" w:date="2019-03-04T12:00:00Z"/>
         </w:rPr>
       </w:pPr>
-      <w:ins w:id="576" w:author="Samuel Abbott" w:date="2019-03-04T12:00:00Z">
+      <w:ins w:id="579" w:author="Samuel Abbott" w:date="2019-03-04T12:00:00Z">
         <w:r>
           <w:t xml:space="preserve">Further work is required to determine whether years since vaccination and age at vaccination are associated with TB outcomes as this study was limited by low sample size, missing data for year of vaccination, and the relative rarity of some TB outcomes. However, due to the continuous collection of the surveillance data used in this analysis, this study could be repeated once additional data have been collected. If this study were to </w:t>
         </w:r>
       </w:ins>
-      <w:ins w:id="577" w:author="Samuel Abbott" w:date="2019-03-04T12:43:00Z">
+      <w:ins w:id="580" w:author="Samuel Abbott" w:date="2019-03-04T12:43:00Z">
         <w:r>
           <w:t xml:space="preserve">be </w:t>
         </w:r>
       </w:ins>
-      <w:bookmarkStart w:id="578" w:name="_GoBack"/>
-      <w:bookmarkEnd w:id="578"/>
-      <w:ins w:id="579" w:author="Samuel Abbott" w:date="2019-03-04T12:00:00Z">
+      <w:ins w:id="581" w:author="Samuel Abbott" w:date="2019-03-04T12:00:00Z">
         <w:r>
           <w:t xml:space="preserve">repeated with a larger sample size particular attention should be given to the functional </w:t>
         </w:r>
@@ -10303,7 +10313,7 @@
           <w:t xml:space="preserve">form of any decay in protection from negative TB outcomes. </w:t>
         </w:r>
       </w:ins>
-      <w:ins w:id="580" w:author="Samuel Abbott" w:date="2019-03-04T12:03:00Z">
+      <w:ins w:id="582" w:author="Samuel Abbott" w:date="2019-03-04T12:03:00Z">
         <w:r>
           <w:t>Additionally, a larger sample size would allow investigation of the associations identified between TB outcomes and BCG vaccination stratified by pulmonary, extrapulmonary, and disseminated TB disease.</w:t>
         </w:r>
@@ -10311,17 +10321,17 @@
           <w:t xml:space="preserve"> </w:t>
         </w:r>
       </w:ins>
-      <w:ins w:id="581" w:author="Samuel Abbott" w:date="2019-03-04T12:00:00Z">
+      <w:ins w:id="583" w:author="Samuel Abbott" w:date="2019-03-04T12:00:00Z">
         <w:r>
           <w:t>The results from this study require validation in independent datasets and the analysis should be reproducible in other low incidence countries that have similarly developed surveillance systems. If validated in low incidence countries, similar studies in medium to high incidence countries should be conducted because any effect would have a greater impact in these settings</w:t>
         </w:r>
       </w:ins>
-      <w:ins w:id="582" w:author="Samuel Abbott" w:date="2019-03-04T12:01:00Z">
+      <w:ins w:id="584" w:author="Samuel Abbott" w:date="2019-03-04T12:01:00Z">
         <w:r>
           <w:t>.</w:t>
         </w:r>
       </w:ins>
-      <w:del w:id="583" w:author="Samuel Abbott" w:date="2019-03-04T12:00:00Z">
+      <w:del w:id="585" w:author="Samuel Abbott" w:date="2019-03-04T12:00:00Z">
         <w:r>
           <w:delText>Further work is required to determine whether years since vaccination and age at vaccination are associated with TB outcomes as this study was limited by low sample size, missing data for year of vaccination, and the relative rarity of some TB outcomes. However, due to the continuous collection of the surveillance data used in this analysis, this study could be repeated once additional data have been collected. The results from this study require validation in independent datasets and the analysis should be reproducible in other low incidence countries that have similarly developed surveillance systems. If validated in low incidence countries, similar studies in medium to high incidence countries should be conducted because any effect would have a greater impact in these settings.</w:delText>
         </w:r>
@@ -10331,7 +10341,7 @@
       <w:pPr>
         <w:pStyle w:val="BodyText"/>
         <w:rPr>
-          <w:ins w:id="584" w:author="Samuel Abbott" w:date="2019-03-04T12:00:00Z"/>
+          <w:ins w:id="586" w:author="Samuel Abbott" w:date="2019-03-04T12:00:00Z"/>
         </w:rPr>
       </w:pPr>
     </w:p>
@@ -10451,8 +10461,8 @@
       <w:pPr>
         <w:pStyle w:val="Heading5"/>
       </w:pPr>
-      <w:bookmarkStart w:id="585" w:name="pagebreak-4"/>
-      <w:bookmarkEnd w:id="585"/>
+      <w:bookmarkStart w:id="587" w:name="pagebreak-4"/>
+      <w:bookmarkEnd w:id="587"/>
       <w:r>
         <w:lastRenderedPageBreak/>
         <w:t>PAGEBREAK</w:t>
@@ -10462,8 +10472,8 @@
       <w:pPr>
         <w:pStyle w:val="FirstParagraph"/>
       </w:pPr>
-      <w:bookmarkStart w:id="586" w:name="pagebreak-5"/>
-      <w:bookmarkEnd w:id="586"/>
+      <w:bookmarkStart w:id="588" w:name="pagebreak-5"/>
+      <w:bookmarkEnd w:id="588"/>
       <w:r>
         <w:rPr>
           <w:b/>
@@ -10475,8 +10485,8 @@
       <w:pPr>
         <w:pStyle w:val="BodyText"/>
       </w:pPr>
-      <w:bookmarkStart w:id="587" w:name="ref-The2004"/>
-      <w:bookmarkStart w:id="588" w:name="refs"/>
+      <w:bookmarkStart w:id="589" w:name="ref-The2004"/>
+      <w:bookmarkStart w:id="590" w:name="refs"/>
       <w:r>
         <w:t xml:space="preserve">[1] The World Health Organization. BCG Vaccine. Weekly Epidemiological Record </w:t>
       </w:r>
@@ -10493,8 +10503,8 @@
       <w:pPr>
         <w:pStyle w:val="BodyText"/>
       </w:pPr>
-      <w:bookmarkStart w:id="589" w:name="ref-Zwerling2011a"/>
-      <w:bookmarkEnd w:id="587"/>
+      <w:bookmarkStart w:id="591" w:name="ref-Zwerling2011a"/>
+      <w:bookmarkEnd w:id="589"/>
       <w:r>
         <w:t xml:space="preserve">[2] </w:t>
       </w:r>
@@ -10546,8 +10556,8 @@
       <w:pPr>
         <w:pStyle w:val="BodyText"/>
       </w:pPr>
-      <w:bookmarkStart w:id="590" w:name="ref-Mangtani2014a"/>
-      <w:bookmarkEnd w:id="589"/>
+      <w:bookmarkStart w:id="592" w:name="ref-Mangtani2014a"/>
+      <w:bookmarkEnd w:id="591"/>
       <w:r>
         <w:t xml:space="preserve">[3] </w:t>
       </w:r>
@@ -10613,8 +10623,8 @@
       <w:pPr>
         <w:pStyle w:val="BodyText"/>
       </w:pPr>
-      <w:bookmarkStart w:id="591" w:name="ref-Barreto2014a"/>
-      <w:bookmarkEnd w:id="590"/>
+      <w:bookmarkStart w:id="593" w:name="ref-Barreto2014a"/>
+      <w:bookmarkEnd w:id="592"/>
       <w:r>
         <w:t xml:space="preserve">[4] Barreto ML, Pilger D, Pereira SM, </w:t>
       </w:r>
@@ -10650,8 +10660,8 @@
       <w:pPr>
         <w:pStyle w:val="BodyText"/>
       </w:pPr>
-      <w:bookmarkStart w:id="592" w:name="ref-Rodrigues1993"/>
-      <w:bookmarkEnd w:id="591"/>
+      <w:bookmarkStart w:id="594" w:name="ref-Rodrigues1993"/>
+      <w:bookmarkEnd w:id="593"/>
       <w:r>
         <w:t xml:space="preserve">[5] Rodrigues LC, Diwan VK, Wheeler JG. Protective effect of BCG against tuberculous meningitis and </w:t>
       </w:r>
@@ -10676,8 +10686,8 @@
       <w:pPr>
         <w:pStyle w:val="BodyText"/>
       </w:pPr>
-      <w:bookmarkStart w:id="593" w:name="ref-Colditz1994"/>
-      <w:bookmarkEnd w:id="592"/>
+      <w:bookmarkStart w:id="595" w:name="ref-Colditz1994"/>
+      <w:bookmarkEnd w:id="594"/>
       <w:r>
         <w:t xml:space="preserve">[6] Colditz GA, Brewer TF, Berkey CS, Wilson ME, Burdick E, </w:t>
       </w:r>
@@ -10713,8 +10723,8 @@
       <w:pPr>
         <w:pStyle w:val="BodyText"/>
       </w:pPr>
-      <w:bookmarkStart w:id="594" w:name="ref-Zwerling2011"/>
-      <w:bookmarkEnd w:id="593"/>
+      <w:bookmarkStart w:id="596" w:name="ref-Zwerling2011"/>
+      <w:bookmarkEnd w:id="595"/>
       <w:r>
         <w:lastRenderedPageBreak/>
         <w:t xml:space="preserve">[7] </w:t>
@@ -10775,8 +10785,8 @@
       <w:pPr>
         <w:pStyle w:val="BodyText"/>
       </w:pPr>
-      <w:bookmarkStart w:id="595" w:name="ref-WHOBCG2018"/>
-      <w:bookmarkEnd w:id="594"/>
+      <w:bookmarkStart w:id="597" w:name="ref-WHOBCG2018"/>
+      <w:bookmarkEnd w:id="596"/>
       <w:r>
         <w:t xml:space="preserve">[8] Organization WH, </w:t>
       </w:r>
@@ -10820,8 +10830,8 @@
       <w:pPr>
         <w:pStyle w:val="BodyText"/>
       </w:pPr>
-      <w:bookmarkStart w:id="596" w:name="ref-Fine2005a"/>
-      <w:bookmarkEnd w:id="595"/>
+      <w:bookmarkStart w:id="598" w:name="ref-Fine2005a"/>
+      <w:bookmarkEnd w:id="597"/>
       <w:r>
         <w:t xml:space="preserve">[9] Fine P. Stopping routine vaccination for tuberculosis in schools. BMJ (Clinical Research Ed) </w:t>
       </w:r>
@@ -10849,8 +10859,8 @@
       <w:pPr>
         <w:pStyle w:val="BodyText"/>
       </w:pPr>
-      <w:bookmarkStart w:id="597" w:name="ref-Teo2006"/>
-      <w:bookmarkEnd w:id="596"/>
+      <w:bookmarkStart w:id="599" w:name="ref-Teo2006"/>
+      <w:bookmarkEnd w:id="598"/>
       <w:r>
         <w:t xml:space="preserve">[10] </w:t>
       </w:r>
@@ -10886,8 +10896,8 @@
       <w:pPr>
         <w:pStyle w:val="BodyText"/>
       </w:pPr>
-      <w:bookmarkStart w:id="598" w:name="ref-Kleinnijenhuis2012"/>
-      <w:bookmarkEnd w:id="597"/>
+      <w:bookmarkStart w:id="600" w:name="ref-Kleinnijenhuis2012"/>
+      <w:bookmarkEnd w:id="599"/>
       <w:r>
         <w:t xml:space="preserve">[11] </w:t>
       </w:r>
@@ -10947,8 +10957,8 @@
       <w:pPr>
         <w:pStyle w:val="BodyText"/>
       </w:pPr>
-      <w:bookmarkStart w:id="599" w:name="ref-Jeremiah2010"/>
-      <w:bookmarkEnd w:id="598"/>
+      <w:bookmarkStart w:id="601" w:name="ref-Jeremiah2010"/>
+      <w:bookmarkEnd w:id="600"/>
       <w:r>
         <w:t xml:space="preserve">[12] Jeremiah K, </w:t>
       </w:r>
@@ -10992,8 +11002,8 @@
       <w:pPr>
         <w:pStyle w:val="BodyText"/>
       </w:pPr>
-      <w:bookmarkStart w:id="600" w:name="ref-Garly2003"/>
-      <w:bookmarkEnd w:id="599"/>
+      <w:bookmarkStart w:id="602" w:name="ref-Garly2003"/>
+      <w:bookmarkEnd w:id="601"/>
       <w:r>
         <w:t xml:space="preserve">[13] </w:t>
       </w:r>
@@ -11063,8 +11073,8 @@
       <w:pPr>
         <w:pStyle w:val="BodyText"/>
       </w:pPr>
-      <w:bookmarkStart w:id="601" w:name="ref-Higgins"/>
-      <w:bookmarkEnd w:id="600"/>
+      <w:bookmarkStart w:id="603" w:name="ref-Higgins"/>
+      <w:bookmarkEnd w:id="602"/>
       <w:r>
         <w:t>[14] Higgins JPT, Soares-</w:t>
       </w:r>
@@ -11108,8 +11118,8 @@
       <w:pPr>
         <w:pStyle w:val="BodyText"/>
       </w:pPr>
-      <w:bookmarkStart w:id="602" w:name="ref-Abubakar2013"/>
-      <w:bookmarkEnd w:id="601"/>
+      <w:bookmarkStart w:id="604" w:name="ref-Abubakar2013"/>
+      <w:bookmarkEnd w:id="603"/>
       <w:r>
         <w:t xml:space="preserve">[15] Abubakar I, </w:t>
       </w:r>
@@ -11161,8 +11171,8 @@
       <w:pPr>
         <w:pStyle w:val="BodyText"/>
       </w:pPr>
-      <w:bookmarkStart w:id="603" w:name="ref-Rieckmann2016"/>
-      <w:bookmarkEnd w:id="602"/>
+      <w:bookmarkStart w:id="605" w:name="ref-Rieckmann2016"/>
+      <w:bookmarkEnd w:id="604"/>
       <w:r>
         <w:t xml:space="preserve">[16] </w:t>
       </w:r>
@@ -11244,8 +11254,8 @@
       <w:pPr>
         <w:pStyle w:val="BodyText"/>
       </w:pPr>
-      <w:bookmarkStart w:id="604" w:name="ref-R"/>
-      <w:bookmarkEnd w:id="603"/>
+      <w:bookmarkStart w:id="606" w:name="ref-R"/>
+      <w:bookmarkEnd w:id="605"/>
       <w:r>
         <w:t>[17] R Core Team. R: A Language and Environment for Statistical Computing 2016.</w:t>
       </w:r>
@@ -11254,8 +11264,8 @@
       <w:pPr>
         <w:pStyle w:val="BodyText"/>
       </w:pPr>
-      <w:bookmarkStart w:id="605" w:name="ref-Parslow2001"/>
-      <w:bookmarkEnd w:id="604"/>
+      <w:bookmarkStart w:id="607" w:name="ref-Parslow2001"/>
+      <w:bookmarkEnd w:id="606"/>
       <w:r>
         <w:t xml:space="preserve">[18] </w:t>
       </w:r>
@@ -11299,8 +11309,8 @@
       <w:pPr>
         <w:pStyle w:val="BodyText"/>
       </w:pPr>
-      <w:bookmarkStart w:id="606" w:name="ref-Roth2006a"/>
-      <w:bookmarkEnd w:id="605"/>
+      <w:bookmarkStart w:id="608" w:name="ref-Roth2006a"/>
+      <w:bookmarkEnd w:id="607"/>
       <w:r>
         <w:t xml:space="preserve">[19] Roth A, </w:t>
       </w:r>
@@ -11336,8 +11346,8 @@
       <w:pPr>
         <w:pStyle w:val="BodyText"/>
       </w:pPr>
-      <w:bookmarkStart w:id="607" w:name="ref-Aaby2014"/>
-      <w:bookmarkEnd w:id="606"/>
+      <w:bookmarkStart w:id="609" w:name="ref-Aaby2014"/>
+      <w:bookmarkEnd w:id="608"/>
       <w:r>
         <w:lastRenderedPageBreak/>
         <w:t xml:space="preserve">[20] </w:t>
@@ -11396,8 +11406,8 @@
       <w:pPr>
         <w:pStyle w:val="BodyText"/>
       </w:pPr>
-      <w:bookmarkStart w:id="608" w:name="ref-Teale1993"/>
-      <w:bookmarkEnd w:id="607"/>
+      <w:bookmarkStart w:id="610" w:name="ref-Teale1993"/>
+      <w:bookmarkEnd w:id="609"/>
       <w:r>
         <w:t xml:space="preserve">[21] Teale C, Goldman JM, Pearson SB. The association of age with the presentation and outcome of tuberculosis: a five-year survey. Age and Ageing </w:t>
       </w:r>
@@ -11414,8 +11424,8 @@
       <w:pPr>
         <w:pStyle w:val="BodyText"/>
       </w:pPr>
-      <w:bookmarkStart w:id="609" w:name="ref-DCLG2011"/>
-      <w:bookmarkEnd w:id="608"/>
+      <w:bookmarkStart w:id="611" w:name="ref-DCLG2011"/>
+      <w:bookmarkEnd w:id="610"/>
       <w:r>
         <w:t>[22] Department of Communities and Local Government. The English Indices of Deprivation 2010. 2011. doi:</w:t>
       </w:r>
@@ -11435,8 +11445,8 @@
       <w:pPr>
         <w:pStyle w:val="BodyText"/>
       </w:pPr>
-      <w:bookmarkStart w:id="610" w:name="ref-Bhatti1995"/>
-      <w:bookmarkEnd w:id="609"/>
+      <w:bookmarkStart w:id="612" w:name="ref-Bhatti1995"/>
+      <w:bookmarkEnd w:id="611"/>
       <w:r>
         <w:t xml:space="preserve">[23] Bhatti N, Law MR, Morris JK, Halliday R, Moore-Gillon J. Increasing incidence of tuberculosis in England and Wales: a study of the likely causes. BMJ (Clinical Research Ed) </w:t>
       </w:r>
@@ -11464,8 +11474,8 @@
       <w:pPr>
         <w:pStyle w:val="BodyText"/>
       </w:pPr>
-      <w:bookmarkStart w:id="611" w:name="ref-Abubakar2008"/>
-      <w:bookmarkEnd w:id="610"/>
+      <w:bookmarkStart w:id="613" w:name="ref-Abubakar2008"/>
+      <w:bookmarkEnd w:id="612"/>
       <w:r>
         <w:t xml:space="preserve">[24] Abubakar I, </w:t>
       </w:r>
@@ -11509,8 +11519,8 @@
       <w:pPr>
         <w:pStyle w:val="BodyText"/>
       </w:pPr>
-      <w:bookmarkStart w:id="612" w:name="ref-French2007"/>
-      <w:bookmarkEnd w:id="611"/>
+      <w:bookmarkStart w:id="614" w:name="ref-French2007"/>
+      <w:bookmarkEnd w:id="613"/>
       <w:r>
         <w:t xml:space="preserve">[25] French CE, Antoine D, Gelb D, Jones JA, Gilbert RL, Watson JM. Tuberculosis in non-UK-born persons, England and Wales, 2001-2003. International Journal of Tuberculosis and Lung Disease </w:t>
       </w:r>
@@ -11527,8 +11537,8 @@
       <w:pPr>
         <w:pStyle w:val="BodyText"/>
       </w:pPr>
-      <w:bookmarkStart w:id="613" w:name="ref-Djuretic2002"/>
-      <w:bookmarkEnd w:id="612"/>
+      <w:bookmarkStart w:id="615" w:name="ref-Djuretic2002"/>
+      <w:bookmarkEnd w:id="614"/>
       <w:r>
         <w:t xml:space="preserve">[26] </w:t>
       </w:r>
@@ -11561,8 +11571,8 @@
       <w:pPr>
         <w:pStyle w:val="BodyText"/>
       </w:pPr>
-      <w:bookmarkStart w:id="614" w:name="ref-VanBuuren2011"/>
-      <w:bookmarkEnd w:id="613"/>
+      <w:bookmarkStart w:id="616" w:name="ref-VanBuuren2011"/>
+      <w:bookmarkEnd w:id="615"/>
       <w:r>
         <w:lastRenderedPageBreak/>
         <w:t xml:space="preserve">[27] Van </w:t>
@@ -11607,8 +11617,8 @@
       <w:pPr>
         <w:pStyle w:val="BodyText"/>
       </w:pPr>
-      <w:bookmarkStart w:id="615" w:name="ref-Barnard1999"/>
-      <w:bookmarkEnd w:id="614"/>
+      <w:bookmarkStart w:id="617" w:name="ref-Barnard1999"/>
+      <w:bookmarkEnd w:id="616"/>
       <w:r>
         <w:t xml:space="preserve">[28] Barnard J, Rubin DB. Small-sample degrees of freedom with multiple imputation. </w:t>
       </w:r>
@@ -11658,8 +11668,8 @@
       <w:pPr>
         <w:pStyle w:val="BodyText"/>
       </w:pPr>
-      <w:bookmarkStart w:id="616" w:name="ref-Roy2014b"/>
-      <w:bookmarkEnd w:id="615"/>
+      <w:bookmarkStart w:id="618" w:name="ref-Roy2014b"/>
+      <w:bookmarkEnd w:id="617"/>
       <w:r>
         <w:t xml:space="preserve">[29] Roy A, </w:t>
       </w:r>
@@ -11717,8 +11727,8 @@
       <w:pPr>
         <w:pStyle w:val="BodyText"/>
       </w:pPr>
-      <w:bookmarkStart w:id="617" w:name="ref-Kandasamy2016"/>
-      <w:bookmarkEnd w:id="616"/>
+      <w:bookmarkStart w:id="619" w:name="ref-Kandasamy2016"/>
+      <w:bookmarkEnd w:id="618"/>
       <w:r>
         <w:t xml:space="preserve">[30] Kandasamy R, </w:t>
       </w:r>
@@ -11792,8 +11802,8 @@
       <w:pPr>
         <w:pStyle w:val="BodyText"/>
       </w:pPr>
-      <w:bookmarkStart w:id="618" w:name="ref-Pollard2017"/>
-      <w:bookmarkEnd w:id="617"/>
+      <w:bookmarkStart w:id="620" w:name="ref-Pollard2017"/>
+      <w:bookmarkEnd w:id="619"/>
       <w:r>
         <w:t xml:space="preserve">[31] Pollard AJ, Finn A, Curtis N. Non-specific effects of vaccines: plausible and potentially important, but implications uncertain. Archives of Disease in Childhood </w:t>
       </w:r>
@@ -11817,8 +11827,8 @@
         <w:t>.</w:t>
       </w:r>
     </w:p>
-    <w:bookmarkEnd w:id="588"/>
-    <w:bookmarkEnd w:id="618"/>
+    <w:bookmarkEnd w:id="590"/>
+    <w:bookmarkEnd w:id="620"/>
     <w:p>
       <w:pPr>
         <w:pStyle w:val="Heading5"/>

</xml_diff>